<commit_message>
change the demo data
</commit_message>
<xml_diff>
--- a/dataset/reallife/test-design-on-real-data.docx
+++ b/dataset/reallife/test-design-on-real-data.docx
@@ -181,7 +181,7 @@
         </w:tblBorders>
         <w:tblCellMar>
           <w:top w:w="55" w:type="dxa"/>
-          <w:left w:w="50" w:type="dxa"/>
+          <w:left w:w="49" w:type="dxa"/>
           <w:bottom w:w="55" w:type="dxa"/>
           <w:right w:w="55" w:type="dxa"/>
         </w:tblCellMar>
@@ -191,7 +191,7 @@
         <w:gridCol w:w="2518"/>
         <w:gridCol w:w="4233"/>
         <w:gridCol w:w="810"/>
-        <w:gridCol w:w="810"/>
+        <w:gridCol w:w="811"/>
         <w:gridCol w:w="721"/>
       </w:tblGrid>
       <w:tr>
@@ -286,7 +286,7 @@
         </w:tc>
         <w:tc>
           <w:tcPr>
-            <w:tcW w:w="810" w:type="dxa"/>
+            <w:tcW w:w="811" w:type="dxa"/>
             <w:tcBorders>
               <w:top w:val="single" w:sz="2" w:space="0" w:color="000000"/>
               <w:left w:val="single" w:sz="2" w:space="0" w:color="000000"/>
@@ -423,7 +423,7 @@
         </w:tc>
         <w:tc>
           <w:tcPr>
-            <w:tcW w:w="810" w:type="dxa"/>
+            <w:tcW w:w="811" w:type="dxa"/>
             <w:tcBorders>
               <w:top w:val="single" w:sz="2" w:space="0" w:color="000000"/>
               <w:left w:val="single" w:sz="2" w:space="0" w:color="000000"/>
@@ -486,7 +486,7 @@
           <w:p>
             <w:pPr>
               <w:pStyle w:val="TableContents"/>
-              <w:shd w:val="clear" w:fill="CCCCCC"/>
+              <w:shd w:fill="CCCCCC" w:val="clear"/>
               <w:rPr/>
             </w:pPr>
             <w:r>
@@ -509,7 +509,7 @@
           <w:p>
             <w:pPr>
               <w:pStyle w:val="TableContents"/>
-              <w:shd w:val="clear" w:fill="CCCCCC"/>
+              <w:shd w:fill="CCCCCC" w:val="clear"/>
               <w:rPr/>
             </w:pPr>
             <w:r>
@@ -532,7 +532,7 @@
           <w:p>
             <w:pPr>
               <w:pStyle w:val="TableContents"/>
-              <w:shd w:val="clear" w:fill="CCCCCC"/>
+              <w:shd w:fill="CCCCCC" w:val="clear"/>
               <w:rPr/>
             </w:pPr>
             <w:r>
@@ -543,7 +543,7 @@
           <w:p>
             <w:pPr>
               <w:pStyle w:val="TableContents"/>
-              <w:shd w:val="clear" w:fill="CCCCCC"/>
+              <w:shd w:fill="CCCCCC" w:val="clear"/>
               <w:rPr/>
             </w:pPr>
             <w:r>
@@ -565,7 +565,7 @@
           <w:p>
             <w:pPr>
               <w:pStyle w:val="TableContents"/>
-              <w:shd w:val="clear" w:fill="CCCCCC"/>
+              <w:shd w:fill="CCCCCC" w:val="clear"/>
               <w:rPr/>
             </w:pPr>
             <w:r>
@@ -576,7 +576,7 @@
         </w:tc>
         <w:tc>
           <w:tcPr>
-            <w:tcW w:w="810" w:type="dxa"/>
+            <w:tcW w:w="811" w:type="dxa"/>
             <w:tcBorders>
               <w:top w:val="single" w:sz="2" w:space="0" w:color="000000"/>
               <w:left w:val="single" w:sz="2" w:space="0" w:color="000000"/>
@@ -588,7 +588,7 @@
           <w:p>
             <w:pPr>
               <w:pStyle w:val="TableContents"/>
-              <w:shd w:val="clear" w:fill="CCCCCC"/>
+              <w:shd w:fill="CCCCCC" w:val="clear"/>
               <w:rPr/>
             </w:pPr>
             <w:r>
@@ -613,7 +613,7 @@
           <w:p>
             <w:pPr>
               <w:pStyle w:val="TableContents"/>
-              <w:shd w:val="clear" w:fill="CCCCCC"/>
+              <w:shd w:fill="CCCCCC" w:val="clear"/>
               <w:rPr/>
             </w:pPr>
             <w:r>
@@ -639,7 +639,7 @@
           <w:p>
             <w:pPr>
               <w:pStyle w:val="TableContents"/>
-              <w:shd w:val="clear" w:fill="CCCCCC"/>
+              <w:shd w:fill="CCCCCC" w:val="clear"/>
               <w:rPr/>
             </w:pPr>
             <w:r>
@@ -662,7 +662,7 @@
           <w:p>
             <w:pPr>
               <w:pStyle w:val="TableContents"/>
-              <w:shd w:val="clear" w:fill="CCCCCC"/>
+              <w:shd w:fill="CCCCCC" w:val="clear"/>
               <w:rPr/>
             </w:pPr>
             <w:r>
@@ -685,7 +685,7 @@
           <w:p>
             <w:pPr>
               <w:pStyle w:val="TableContents"/>
-              <w:shd w:val="clear" w:fill="CCCCCC"/>
+              <w:shd w:fill="CCCCCC" w:val="clear"/>
               <w:rPr/>
             </w:pPr>
             <w:r>
@@ -708,7 +708,7 @@
           <w:p>
             <w:pPr>
               <w:pStyle w:val="TableContents"/>
-              <w:shd w:val="clear" w:fill="CCCCCC"/>
+              <w:shd w:fill="CCCCCC" w:val="clear"/>
               <w:rPr/>
             </w:pPr>
             <w:r>
@@ -719,7 +719,7 @@
         </w:tc>
         <w:tc>
           <w:tcPr>
-            <w:tcW w:w="810" w:type="dxa"/>
+            <w:tcW w:w="811" w:type="dxa"/>
             <w:tcBorders>
               <w:top w:val="single" w:sz="2" w:space="0" w:color="000000"/>
               <w:left w:val="single" w:sz="2" w:space="0" w:color="000000"/>
@@ -731,7 +731,7 @@
           <w:p>
             <w:pPr>
               <w:pStyle w:val="TableContents"/>
-              <w:shd w:val="clear" w:fill="CCCCCC"/>
+              <w:shd w:fill="CCCCCC" w:val="clear"/>
               <w:rPr/>
             </w:pPr>
             <w:r>
@@ -756,7 +756,7 @@
           <w:p>
             <w:pPr>
               <w:pStyle w:val="TableContents"/>
-              <w:shd w:val="clear" w:fill="CCCCCC"/>
+              <w:shd w:fill="CCCCCC" w:val="clear"/>
               <w:rPr/>
             </w:pPr>
             <w:r>
@@ -782,7 +782,7 @@
           <w:p>
             <w:pPr>
               <w:pStyle w:val="TableContents"/>
-              <w:shd w:val="clear" w:fill="CCCCCC"/>
+              <w:shd w:fill="CCCCCC" w:val="clear"/>
               <w:rPr/>
             </w:pPr>
             <w:r>
@@ -805,7 +805,7 @@
           <w:p>
             <w:pPr>
               <w:pStyle w:val="TableContents"/>
-              <w:shd w:val="clear" w:fill="CCCCCC"/>
+              <w:shd w:fill="CCCCCC" w:val="clear"/>
               <w:rPr/>
             </w:pPr>
             <w:r>
@@ -828,7 +828,7 @@
           <w:p>
             <w:pPr>
               <w:pStyle w:val="TableContents"/>
-              <w:shd w:val="clear" w:fill="CCCCCC"/>
+              <w:shd w:fill="CCCCCC" w:val="clear"/>
               <w:rPr/>
             </w:pPr>
             <w:r>
@@ -851,7 +851,7 @@
           <w:p>
             <w:pPr>
               <w:pStyle w:val="TableContents"/>
-              <w:shd w:val="clear" w:fill="CCCCCC"/>
+              <w:shd w:fill="CCCCCC" w:val="clear"/>
               <w:rPr/>
             </w:pPr>
             <w:r>
@@ -862,7 +862,7 @@
         </w:tc>
         <w:tc>
           <w:tcPr>
-            <w:tcW w:w="810" w:type="dxa"/>
+            <w:tcW w:w="811" w:type="dxa"/>
             <w:tcBorders>
               <w:top w:val="single" w:sz="2" w:space="0" w:color="000000"/>
               <w:left w:val="single" w:sz="2" w:space="0" w:color="000000"/>
@@ -874,7 +874,7 @@
           <w:p>
             <w:pPr>
               <w:pStyle w:val="TableContents"/>
-              <w:shd w:val="clear" w:fill="CCCCCC"/>
+              <w:shd w:fill="CCCCCC" w:val="clear"/>
               <w:rPr/>
             </w:pPr>
             <w:r>
@@ -899,7 +899,7 @@
           <w:p>
             <w:pPr>
               <w:pStyle w:val="TableContents"/>
-              <w:shd w:val="clear" w:fill="CCCCCC"/>
+              <w:shd w:fill="CCCCCC" w:val="clear"/>
               <w:rPr/>
             </w:pPr>
             <w:r>
@@ -925,7 +925,7 @@
           <w:p>
             <w:pPr>
               <w:pStyle w:val="TableContents"/>
-              <w:shd w:val="clear" w:fill="CCCCCC"/>
+              <w:shd w:fill="CCCCCC" w:val="clear"/>
               <w:rPr/>
             </w:pPr>
             <w:r>
@@ -948,7 +948,7 @@
           <w:p>
             <w:pPr>
               <w:pStyle w:val="TableContents"/>
-              <w:shd w:val="clear" w:fill="CCCCCC"/>
+              <w:shd w:fill="CCCCCC" w:val="clear"/>
               <w:rPr/>
             </w:pPr>
             <w:r>
@@ -971,7 +971,7 @@
           <w:p>
             <w:pPr>
               <w:pStyle w:val="TableContents"/>
-              <w:shd w:val="clear" w:fill="CCCCCC"/>
+              <w:shd w:fill="CCCCCC" w:val="clear"/>
               <w:rPr/>
             </w:pPr>
             <w:r>
@@ -994,7 +994,7 @@
           <w:p>
             <w:pPr>
               <w:pStyle w:val="TableContents"/>
-              <w:shd w:val="clear" w:fill="CCCCCC"/>
+              <w:shd w:fill="CCCCCC" w:val="clear"/>
               <w:rPr/>
             </w:pPr>
             <w:r>
@@ -1005,7 +1005,7 @@
         </w:tc>
         <w:tc>
           <w:tcPr>
-            <w:tcW w:w="810" w:type="dxa"/>
+            <w:tcW w:w="811" w:type="dxa"/>
             <w:tcBorders>
               <w:top w:val="single" w:sz="2" w:space="0" w:color="000000"/>
               <w:left w:val="single" w:sz="2" w:space="0" w:color="000000"/>
@@ -1017,7 +1017,7 @@
           <w:p>
             <w:pPr>
               <w:pStyle w:val="TableContents"/>
-              <w:shd w:val="clear" w:fill="CCCCCC"/>
+              <w:shd w:fill="CCCCCC" w:val="clear"/>
               <w:rPr/>
             </w:pPr>
             <w:r>
@@ -1042,7 +1042,7 @@
           <w:p>
             <w:pPr>
               <w:pStyle w:val="TableContents"/>
-              <w:shd w:val="clear" w:fill="CCCCCC"/>
+              <w:shd w:fill="CCCCCC" w:val="clear"/>
               <w:rPr/>
             </w:pPr>
             <w:r>
@@ -1068,7 +1068,7 @@
           <w:p>
             <w:pPr>
               <w:pStyle w:val="TableContents"/>
-              <w:shd w:val="clear" w:fill="CCCCCC"/>
+              <w:shd w:fill="CCCCCC" w:val="clear"/>
               <w:rPr/>
             </w:pPr>
             <w:r>
@@ -1091,7 +1091,7 @@
           <w:p>
             <w:pPr>
               <w:pStyle w:val="TableContents"/>
-              <w:shd w:val="clear" w:fill="CCCCCC"/>
+              <w:shd w:fill="CCCCCC" w:val="clear"/>
               <w:rPr/>
             </w:pPr>
             <w:r>
@@ -1114,7 +1114,7 @@
           <w:p>
             <w:pPr>
               <w:pStyle w:val="TableContents"/>
-              <w:shd w:val="clear" w:fill="CCCCCC"/>
+              <w:shd w:fill="CCCCCC" w:val="clear"/>
               <w:rPr/>
             </w:pPr>
             <w:r>
@@ -1137,7 +1137,7 @@
           <w:p>
             <w:pPr>
               <w:pStyle w:val="TableContents"/>
-              <w:shd w:val="clear" w:fill="CCCCCC"/>
+              <w:shd w:fill="CCCCCC" w:val="clear"/>
               <w:rPr/>
             </w:pPr>
             <w:r>
@@ -1148,7 +1148,7 @@
         </w:tc>
         <w:tc>
           <w:tcPr>
-            <w:tcW w:w="810" w:type="dxa"/>
+            <w:tcW w:w="811" w:type="dxa"/>
             <w:tcBorders>
               <w:top w:val="single" w:sz="2" w:space="0" w:color="000000"/>
               <w:left w:val="single" w:sz="2" w:space="0" w:color="000000"/>
@@ -1160,7 +1160,7 @@
           <w:p>
             <w:pPr>
               <w:pStyle w:val="TableContents"/>
-              <w:shd w:val="clear" w:fill="CCCCCC"/>
+              <w:shd w:fill="CCCCCC" w:val="clear"/>
               <w:rPr/>
             </w:pPr>
             <w:r>
@@ -1185,7 +1185,7 @@
           <w:p>
             <w:pPr>
               <w:pStyle w:val="TableContents"/>
-              <w:shd w:val="clear" w:fill="CCCCCC"/>
+              <w:shd w:fill="CCCCCC" w:val="clear"/>
               <w:rPr/>
             </w:pPr>
             <w:r>
@@ -1211,7 +1211,7 @@
           <w:p>
             <w:pPr>
               <w:pStyle w:val="TableContents"/>
-              <w:shd w:val="clear" w:fill="CCCCCC"/>
+              <w:shd w:fill="CCCCCC" w:val="clear"/>
               <w:rPr/>
             </w:pPr>
             <w:r>
@@ -1234,7 +1234,7 @@
           <w:p>
             <w:pPr>
               <w:pStyle w:val="TableContents"/>
-              <w:shd w:val="clear" w:fill="CCCCCC"/>
+              <w:shd w:fill="CCCCCC" w:val="clear"/>
               <w:rPr/>
             </w:pPr>
             <w:r>
@@ -1257,7 +1257,7 @@
           <w:p>
             <w:pPr>
               <w:pStyle w:val="TableContents"/>
-              <w:shd w:val="clear" w:fill="CCCCCC"/>
+              <w:shd w:fill="CCCCCC" w:val="clear"/>
               <w:rPr/>
             </w:pPr>
             <w:r>
@@ -1280,7 +1280,7 @@
           <w:p>
             <w:pPr>
               <w:pStyle w:val="TableContents"/>
-              <w:shd w:val="clear" w:fill="CCCCCC"/>
+              <w:shd w:fill="CCCCCC" w:val="clear"/>
               <w:rPr/>
             </w:pPr>
             <w:r>
@@ -1291,7 +1291,7 @@
         </w:tc>
         <w:tc>
           <w:tcPr>
-            <w:tcW w:w="810" w:type="dxa"/>
+            <w:tcW w:w="811" w:type="dxa"/>
             <w:tcBorders>
               <w:top w:val="single" w:sz="2" w:space="0" w:color="000000"/>
               <w:left w:val="single" w:sz="2" w:space="0" w:color="000000"/>
@@ -1303,7 +1303,7 @@
           <w:p>
             <w:pPr>
               <w:pStyle w:val="TableContents"/>
-              <w:shd w:val="clear" w:fill="CCCCCC"/>
+              <w:shd w:fill="CCCCCC" w:val="clear"/>
               <w:rPr/>
             </w:pPr>
             <w:r>
@@ -1328,7 +1328,7 @@
           <w:p>
             <w:pPr>
               <w:pStyle w:val="TableContents"/>
-              <w:shd w:val="clear" w:fill="CCCCCC"/>
+              <w:shd w:fill="CCCCCC" w:val="clear"/>
               <w:rPr/>
             </w:pPr>
             <w:r>
@@ -1354,7 +1354,7 @@
           <w:p>
             <w:pPr>
               <w:pStyle w:val="TableContents"/>
-              <w:shd w:val="clear" w:fill="CCCCCC"/>
+              <w:shd w:fill="CCCCCC" w:val="clear"/>
               <w:rPr/>
             </w:pPr>
             <w:r>
@@ -1377,7 +1377,7 @@
           <w:p>
             <w:pPr>
               <w:pStyle w:val="TableContents"/>
-              <w:shd w:val="clear" w:fill="CCCCCC"/>
+              <w:shd w:fill="CCCCCC" w:val="clear"/>
               <w:rPr/>
             </w:pPr>
             <w:r>
@@ -1400,7 +1400,7 @@
           <w:p>
             <w:pPr>
               <w:pStyle w:val="TableContents"/>
-              <w:shd w:val="clear" w:fill="CCCCCC"/>
+              <w:shd w:fill="CCCCCC" w:val="clear"/>
               <w:rPr/>
             </w:pPr>
             <w:r>
@@ -1423,7 +1423,7 @@
           <w:p>
             <w:pPr>
               <w:pStyle w:val="TableContents"/>
-              <w:shd w:val="clear" w:fill="CCCCCC"/>
+              <w:shd w:fill="CCCCCC" w:val="clear"/>
               <w:rPr/>
             </w:pPr>
             <w:r>
@@ -1434,7 +1434,7 @@
         </w:tc>
         <w:tc>
           <w:tcPr>
-            <w:tcW w:w="810" w:type="dxa"/>
+            <w:tcW w:w="811" w:type="dxa"/>
             <w:tcBorders>
               <w:top w:val="single" w:sz="2" w:space="0" w:color="000000"/>
               <w:left w:val="single" w:sz="2" w:space="0" w:color="000000"/>
@@ -1446,7 +1446,7 @@
           <w:p>
             <w:pPr>
               <w:pStyle w:val="TableContents"/>
-              <w:shd w:val="clear" w:fill="CCCCCC"/>
+              <w:shd w:fill="CCCCCC" w:val="clear"/>
               <w:rPr/>
             </w:pPr>
             <w:r>
@@ -1471,7 +1471,7 @@
           <w:p>
             <w:pPr>
               <w:pStyle w:val="TableContents"/>
-              <w:shd w:val="clear" w:fill="CCCCCC"/>
+              <w:shd w:fill="CCCCCC" w:val="clear"/>
               <w:rPr/>
             </w:pPr>
             <w:r>
@@ -1497,7 +1497,7 @@
           <w:p>
             <w:pPr>
               <w:pStyle w:val="TableContents"/>
-              <w:shd w:val="clear" w:fill="CCCCCC"/>
+              <w:shd w:fill="CCCCCC" w:val="clear"/>
               <w:rPr/>
             </w:pPr>
             <w:r>
@@ -1520,7 +1520,7 @@
           <w:p>
             <w:pPr>
               <w:pStyle w:val="TableContents"/>
-              <w:shd w:val="clear" w:fill="CCCCCC"/>
+              <w:shd w:fill="CCCCCC" w:val="clear"/>
               <w:rPr/>
             </w:pPr>
             <w:r>
@@ -1543,7 +1543,7 @@
           <w:p>
             <w:pPr>
               <w:pStyle w:val="TableContents"/>
-              <w:shd w:val="clear" w:fill="CCCCCC"/>
+              <w:shd w:fill="CCCCCC" w:val="clear"/>
               <w:rPr/>
             </w:pPr>
             <w:r>
@@ -1566,7 +1566,7 @@
           <w:p>
             <w:pPr>
               <w:pStyle w:val="TableContents"/>
-              <w:shd w:val="clear" w:fill="CCCCCC"/>
+              <w:shd w:fill="CCCCCC" w:val="clear"/>
               <w:rPr/>
             </w:pPr>
             <w:r>
@@ -1577,7 +1577,7 @@
         </w:tc>
         <w:tc>
           <w:tcPr>
-            <w:tcW w:w="810" w:type="dxa"/>
+            <w:tcW w:w="811" w:type="dxa"/>
             <w:tcBorders>
               <w:top w:val="single" w:sz="2" w:space="0" w:color="000000"/>
               <w:left w:val="single" w:sz="2" w:space="0" w:color="000000"/>
@@ -1589,7 +1589,7 @@
           <w:p>
             <w:pPr>
               <w:pStyle w:val="TableContents"/>
-              <w:shd w:val="clear" w:fill="CCCCCC"/>
+              <w:shd w:fill="CCCCCC" w:val="clear"/>
               <w:rPr/>
             </w:pPr>
             <w:r>
@@ -1614,7 +1614,7 @@
           <w:p>
             <w:pPr>
               <w:pStyle w:val="TableContents"/>
-              <w:shd w:val="clear" w:fill="CCCCCC"/>
+              <w:shd w:fill="CCCCCC" w:val="clear"/>
               <w:rPr/>
             </w:pPr>
             <w:r>
@@ -1640,7 +1640,7 @@
           <w:p>
             <w:pPr>
               <w:pStyle w:val="TableContents"/>
-              <w:shd w:val="clear" w:fill="CCCCCC"/>
+              <w:shd w:fill="CCCCCC" w:val="clear"/>
               <w:rPr/>
             </w:pPr>
             <w:r>
@@ -1663,7 +1663,7 @@
           <w:p>
             <w:pPr>
               <w:pStyle w:val="TableContents"/>
-              <w:shd w:val="clear" w:fill="CCCCCC"/>
+              <w:shd w:fill="CCCCCC" w:val="clear"/>
               <w:rPr/>
             </w:pPr>
             <w:r>
@@ -1686,7 +1686,7 @@
           <w:p>
             <w:pPr>
               <w:pStyle w:val="TableContents"/>
-              <w:shd w:val="clear" w:fill="CCCCCC"/>
+              <w:shd w:fill="CCCCCC" w:val="clear"/>
               <w:rPr/>
             </w:pPr>
             <w:r>
@@ -1709,7 +1709,7 @@
           <w:p>
             <w:pPr>
               <w:pStyle w:val="TableContents"/>
-              <w:shd w:val="clear" w:fill="CCCCCC"/>
+              <w:shd w:fill="CCCCCC" w:val="clear"/>
               <w:rPr/>
             </w:pPr>
             <w:r>
@@ -1720,7 +1720,7 @@
         </w:tc>
         <w:tc>
           <w:tcPr>
-            <w:tcW w:w="810" w:type="dxa"/>
+            <w:tcW w:w="811" w:type="dxa"/>
             <w:tcBorders>
               <w:top w:val="single" w:sz="2" w:space="0" w:color="000000"/>
               <w:left w:val="single" w:sz="2" w:space="0" w:color="000000"/>
@@ -1732,7 +1732,7 @@
           <w:p>
             <w:pPr>
               <w:pStyle w:val="TableContents"/>
-              <w:shd w:val="clear" w:fill="CCCCCC"/>
+              <w:shd w:fill="CCCCCC" w:val="clear"/>
               <w:rPr/>
             </w:pPr>
             <w:r>
@@ -1757,7 +1757,7 @@
           <w:p>
             <w:pPr>
               <w:pStyle w:val="TableContents"/>
-              <w:shd w:val="clear" w:fill="CCCCCC"/>
+              <w:shd w:fill="CCCCCC" w:val="clear"/>
               <w:rPr/>
             </w:pPr>
             <w:r>
@@ -1800,7 +1800,7 @@
         </w:tblBorders>
         <w:tblCellMar>
           <w:top w:w="55" w:type="dxa"/>
-          <w:left w:w="50" w:type="dxa"/>
+          <w:left w:w="49" w:type="dxa"/>
           <w:bottom w:w="55" w:type="dxa"/>
           <w:right w:w="55" w:type="dxa"/>
         </w:tblCellMar>
@@ -1810,7 +1810,7 @@
         <w:gridCol w:w="1259"/>
         <w:gridCol w:w="1708"/>
         <w:gridCol w:w="1892"/>
-        <w:gridCol w:w="1897"/>
+        <w:gridCol w:w="1898"/>
         <w:gridCol w:w="2245"/>
       </w:tblGrid>
       <w:tr>
@@ -1905,7 +1905,7 @@
         </w:tc>
         <w:tc>
           <w:tcPr>
-            <w:tcW w:w="1897" w:type="dxa"/>
+            <w:tcW w:w="1898" w:type="dxa"/>
             <w:tcBorders>
               <w:top w:val="single" w:sz="2" w:space="0" w:color="000000"/>
               <w:left w:val="single" w:sz="2" w:space="0" w:color="000000"/>
@@ -2062,7 +2062,7 @@
         </w:tc>
         <w:tc>
           <w:tcPr>
-            <w:tcW w:w="1897" w:type="dxa"/>
+            <w:tcW w:w="1898" w:type="dxa"/>
             <w:tcBorders>
               <w:top w:val="single" w:sz="2" w:space="0" w:color="000000"/>
               <w:left w:val="single" w:sz="2" w:space="0" w:color="000000"/>
@@ -2219,7 +2219,7 @@
         </w:tc>
         <w:tc>
           <w:tcPr>
-            <w:tcW w:w="1897" w:type="dxa"/>
+            <w:tcW w:w="1898" w:type="dxa"/>
             <w:tcBorders>
               <w:top w:val="single" w:sz="2" w:space="0" w:color="000000"/>
               <w:left w:val="single" w:sz="2" w:space="0" w:color="000000"/>
@@ -2395,7 +2395,7 @@
         </w:tc>
         <w:tc>
           <w:tcPr>
-            <w:tcW w:w="1897" w:type="dxa"/>
+            <w:tcW w:w="1898" w:type="dxa"/>
             <w:tcBorders>
               <w:top w:val="single" w:sz="2" w:space="0" w:color="000000"/>
               <w:left w:val="single" w:sz="2" w:space="0" w:color="000000"/>
@@ -2552,7 +2552,7 @@
         </w:tc>
         <w:tc>
           <w:tcPr>
-            <w:tcW w:w="1897" w:type="dxa"/>
+            <w:tcW w:w="1898" w:type="dxa"/>
             <w:tcBorders>
               <w:top w:val="single" w:sz="2" w:space="0" w:color="000000"/>
               <w:left w:val="single" w:sz="2" w:space="0" w:color="000000"/>
@@ -2630,7 +2630,7 @@
         </w:tblBorders>
         <w:tblCellMar>
           <w:top w:w="55" w:type="dxa"/>
-          <w:left w:w="50" w:type="dxa"/>
+          <w:left w:w="49" w:type="dxa"/>
           <w:bottom w:w="55" w:type="dxa"/>
           <w:right w:w="55" w:type="dxa"/>
         </w:tblCellMar>
@@ -2638,9 +2638,9 @@
       <w:tblGrid>
         <w:gridCol w:w="633"/>
         <w:gridCol w:w="713"/>
-        <w:gridCol w:w="900"/>
+        <w:gridCol w:w="899"/>
         <w:gridCol w:w="4052"/>
-        <w:gridCol w:w="3337"/>
+        <w:gridCol w:w="3338"/>
       </w:tblGrid>
       <w:tr>
         <w:trPr/>
@@ -2690,7 +2690,7 @@
         </w:tc>
         <w:tc>
           <w:tcPr>
-            <w:tcW w:w="900" w:type="dxa"/>
+            <w:tcW w:w="899" w:type="dxa"/>
             <w:tcBorders>
               <w:top w:val="single" w:sz="2" w:space="0" w:color="000000"/>
               <w:left w:val="single" w:sz="2" w:space="0" w:color="000000"/>
@@ -2734,7 +2734,7 @@
         </w:tc>
         <w:tc>
           <w:tcPr>
-            <w:tcW w:w="3337" w:type="dxa"/>
+            <w:tcW w:w="3338" w:type="dxa"/>
             <w:tcBorders>
               <w:top w:val="single" w:sz="2" w:space="0" w:color="000000"/>
               <w:left w:val="single" w:sz="2" w:space="0" w:color="000000"/>
@@ -2805,7 +2805,7 @@
         </w:tc>
         <w:tc>
           <w:tcPr>
-            <w:tcW w:w="900" w:type="dxa"/>
+            <w:tcW w:w="899" w:type="dxa"/>
             <w:tcBorders>
               <w:top w:val="single" w:sz="2" w:space="0" w:color="000000"/>
               <w:left w:val="single" w:sz="2" w:space="0" w:color="000000"/>
@@ -2858,7 +2858,7 @@
         </w:tc>
         <w:tc>
           <w:tcPr>
-            <w:tcW w:w="3337" w:type="dxa"/>
+            <w:tcW w:w="3338" w:type="dxa"/>
             <w:tcBorders>
               <w:top w:val="single" w:sz="2" w:space="0" w:color="000000"/>
               <w:left w:val="single" w:sz="2" w:space="0" w:color="000000"/>
@@ -2968,7 +2968,7 @@
         </w:tc>
         <w:tc>
           <w:tcPr>
-            <w:tcW w:w="900" w:type="dxa"/>
+            <w:tcW w:w="899" w:type="dxa"/>
             <w:tcBorders>
               <w:top w:val="single" w:sz="2" w:space="0" w:color="000000"/>
               <w:left w:val="single" w:sz="2" w:space="0" w:color="000000"/>
@@ -3012,7 +3012,7 @@
         </w:tc>
         <w:tc>
           <w:tcPr>
-            <w:tcW w:w="3337" w:type="dxa"/>
+            <w:tcW w:w="3338" w:type="dxa"/>
             <w:tcBorders>
               <w:top w:val="single" w:sz="2" w:space="0" w:color="000000"/>
               <w:left w:val="single" w:sz="2" w:space="0" w:color="000000"/>
@@ -3081,7 +3081,7 @@
         </w:tc>
         <w:tc>
           <w:tcPr>
-            <w:tcW w:w="900" w:type="dxa"/>
+            <w:tcW w:w="899" w:type="dxa"/>
             <w:tcBorders>
               <w:top w:val="single" w:sz="2" w:space="0" w:color="000000"/>
               <w:left w:val="single" w:sz="2" w:space="0" w:color="000000"/>
@@ -3125,7 +3125,7 @@
         </w:tc>
         <w:tc>
           <w:tcPr>
-            <w:tcW w:w="3337" w:type="dxa"/>
+            <w:tcW w:w="3338" w:type="dxa"/>
             <w:tcBorders>
               <w:top w:val="single" w:sz="2" w:space="0" w:color="000000"/>
               <w:left w:val="single" w:sz="2" w:space="0" w:color="000000"/>
@@ -3194,7 +3194,7 @@
         </w:tc>
         <w:tc>
           <w:tcPr>
-            <w:tcW w:w="900" w:type="dxa"/>
+            <w:tcW w:w="899" w:type="dxa"/>
             <w:tcBorders>
               <w:top w:val="single" w:sz="2" w:space="0" w:color="000000"/>
               <w:left w:val="single" w:sz="2" w:space="0" w:color="000000"/>
@@ -3238,7 +3238,7 @@
         </w:tc>
         <w:tc>
           <w:tcPr>
-            <w:tcW w:w="3337" w:type="dxa"/>
+            <w:tcW w:w="3338" w:type="dxa"/>
             <w:tcBorders>
               <w:top w:val="single" w:sz="2" w:space="0" w:color="000000"/>
               <w:left w:val="single" w:sz="2" w:space="0" w:color="000000"/>
@@ -3309,7 +3309,7 @@
         </w:tc>
         <w:tc>
           <w:tcPr>
-            <w:tcW w:w="900" w:type="dxa"/>
+            <w:tcW w:w="899" w:type="dxa"/>
             <w:tcBorders>
               <w:top w:val="single" w:sz="2" w:space="0" w:color="000000"/>
               <w:left w:val="single" w:sz="2" w:space="0" w:color="000000"/>
@@ -3353,7 +3353,7 @@
         </w:tc>
         <w:tc>
           <w:tcPr>
-            <w:tcW w:w="3337" w:type="dxa"/>
+            <w:tcW w:w="3338" w:type="dxa"/>
             <w:tcBorders>
               <w:top w:val="single" w:sz="2" w:space="0" w:color="000000"/>
               <w:left w:val="single" w:sz="2" w:space="0" w:color="000000"/>
@@ -3423,7 +3423,7 @@
         </w:tc>
         <w:tc>
           <w:tcPr>
-            <w:tcW w:w="900" w:type="dxa"/>
+            <w:tcW w:w="899" w:type="dxa"/>
             <w:tcBorders>
               <w:top w:val="single" w:sz="2" w:space="0" w:color="000000"/>
               <w:left w:val="single" w:sz="2" w:space="0" w:color="000000"/>
@@ -3466,7 +3466,7 @@
         </w:tc>
         <w:tc>
           <w:tcPr>
-            <w:tcW w:w="3337" w:type="dxa"/>
+            <w:tcW w:w="3338" w:type="dxa"/>
             <w:tcBorders>
               <w:top w:val="single" w:sz="2" w:space="0" w:color="000000"/>
               <w:left w:val="single" w:sz="2" w:space="0" w:color="000000"/>
@@ -3535,7 +3535,7 @@
         </w:tc>
         <w:tc>
           <w:tcPr>
-            <w:tcW w:w="900" w:type="dxa"/>
+            <w:tcW w:w="899" w:type="dxa"/>
             <w:tcBorders>
               <w:top w:val="single" w:sz="2" w:space="0" w:color="000000"/>
               <w:left w:val="single" w:sz="2" w:space="0" w:color="000000"/>
@@ -3578,7 +3578,7 @@
         </w:tc>
         <w:tc>
           <w:tcPr>
-            <w:tcW w:w="3337" w:type="dxa"/>
+            <w:tcW w:w="3338" w:type="dxa"/>
             <w:tcBorders>
               <w:top w:val="single" w:sz="2" w:space="0" w:color="000000"/>
               <w:left w:val="single" w:sz="2" w:space="0" w:color="000000"/>
@@ -3648,7 +3648,7 @@
         </w:tc>
         <w:tc>
           <w:tcPr>
-            <w:tcW w:w="900" w:type="dxa"/>
+            <w:tcW w:w="899" w:type="dxa"/>
             <w:tcBorders>
               <w:top w:val="single" w:sz="2" w:space="0" w:color="000000"/>
               <w:left w:val="single" w:sz="2" w:space="0" w:color="000000"/>
@@ -3691,7 +3691,7 @@
         </w:tc>
         <w:tc>
           <w:tcPr>
-            <w:tcW w:w="3337" w:type="dxa"/>
+            <w:tcW w:w="3338" w:type="dxa"/>
             <w:tcBorders>
               <w:top w:val="single" w:sz="2" w:space="0" w:color="000000"/>
               <w:left w:val="single" w:sz="2" w:space="0" w:color="000000"/>
@@ -3760,7 +3760,7 @@
         </w:tc>
         <w:tc>
           <w:tcPr>
-            <w:tcW w:w="900" w:type="dxa"/>
+            <w:tcW w:w="899" w:type="dxa"/>
             <w:tcBorders>
               <w:top w:val="single" w:sz="2" w:space="0" w:color="000000"/>
               <w:left w:val="single" w:sz="2" w:space="0" w:color="000000"/>
@@ -3803,7 +3803,7 @@
         </w:tc>
         <w:tc>
           <w:tcPr>
-            <w:tcW w:w="3337" w:type="dxa"/>
+            <w:tcW w:w="3338" w:type="dxa"/>
             <w:tcBorders>
               <w:top w:val="single" w:sz="2" w:space="0" w:color="000000"/>
               <w:left w:val="single" w:sz="2" w:space="0" w:color="000000"/>
@@ -3873,7 +3873,7 @@
         </w:tc>
         <w:tc>
           <w:tcPr>
-            <w:tcW w:w="900" w:type="dxa"/>
+            <w:tcW w:w="899" w:type="dxa"/>
             <w:tcBorders>
               <w:top w:val="single" w:sz="2" w:space="0" w:color="000000"/>
               <w:left w:val="single" w:sz="2" w:space="0" w:color="000000"/>
@@ -3916,7 +3916,7 @@
         </w:tc>
         <w:tc>
           <w:tcPr>
-            <w:tcW w:w="3337" w:type="dxa"/>
+            <w:tcW w:w="3338" w:type="dxa"/>
             <w:tcBorders>
               <w:top w:val="single" w:sz="2" w:space="0" w:color="000000"/>
               <w:left w:val="single" w:sz="2" w:space="0" w:color="000000"/>
@@ -3985,7 +3985,7 @@
         </w:tc>
         <w:tc>
           <w:tcPr>
-            <w:tcW w:w="900" w:type="dxa"/>
+            <w:tcW w:w="899" w:type="dxa"/>
             <w:tcBorders>
               <w:top w:val="single" w:sz="2" w:space="0" w:color="000000"/>
               <w:left w:val="single" w:sz="2" w:space="0" w:color="000000"/>
@@ -4028,7 +4028,7 @@
         </w:tc>
         <w:tc>
           <w:tcPr>
-            <w:tcW w:w="3337" w:type="dxa"/>
+            <w:tcW w:w="3338" w:type="dxa"/>
             <w:tcBorders>
               <w:top w:val="single" w:sz="2" w:space="0" w:color="000000"/>
               <w:left w:val="single" w:sz="2" w:space="0" w:color="000000"/>
@@ -4098,7 +4098,7 @@
         </w:tc>
         <w:tc>
           <w:tcPr>
-            <w:tcW w:w="900" w:type="dxa"/>
+            <w:tcW w:w="899" w:type="dxa"/>
             <w:tcBorders>
               <w:top w:val="single" w:sz="2" w:space="0" w:color="000000"/>
               <w:left w:val="single" w:sz="2" w:space="0" w:color="000000"/>
@@ -4141,7 +4141,7 @@
         </w:tc>
         <w:tc>
           <w:tcPr>
-            <w:tcW w:w="3337" w:type="dxa"/>
+            <w:tcW w:w="3338" w:type="dxa"/>
             <w:tcBorders>
               <w:top w:val="single" w:sz="2" w:space="0" w:color="000000"/>
               <w:left w:val="single" w:sz="2" w:space="0" w:color="000000"/>
@@ -4210,7 +4210,7 @@
         </w:tc>
         <w:tc>
           <w:tcPr>
-            <w:tcW w:w="900" w:type="dxa"/>
+            <w:tcW w:w="899" w:type="dxa"/>
             <w:tcBorders>
               <w:top w:val="single" w:sz="2" w:space="0" w:color="000000"/>
               <w:left w:val="single" w:sz="2" w:space="0" w:color="000000"/>
@@ -4253,7 +4253,7 @@
         </w:tc>
         <w:tc>
           <w:tcPr>
-            <w:tcW w:w="3337" w:type="dxa"/>
+            <w:tcW w:w="3338" w:type="dxa"/>
             <w:tcBorders>
               <w:top w:val="single" w:sz="2" w:space="0" w:color="000000"/>
               <w:left w:val="single" w:sz="2" w:space="0" w:color="000000"/>
@@ -4323,7 +4323,7 @@
         </w:tc>
         <w:tc>
           <w:tcPr>
-            <w:tcW w:w="900" w:type="dxa"/>
+            <w:tcW w:w="899" w:type="dxa"/>
             <w:tcBorders>
               <w:top w:val="single" w:sz="2" w:space="0" w:color="000000"/>
               <w:left w:val="single" w:sz="2" w:space="0" w:color="000000"/>
@@ -4366,7 +4366,7 @@
         </w:tc>
         <w:tc>
           <w:tcPr>
-            <w:tcW w:w="3337" w:type="dxa"/>
+            <w:tcW w:w="3338" w:type="dxa"/>
             <w:tcBorders>
               <w:top w:val="single" w:sz="2" w:space="0" w:color="000000"/>
               <w:left w:val="single" w:sz="2" w:space="0" w:color="000000"/>
@@ -4435,7 +4435,7 @@
         </w:tc>
         <w:tc>
           <w:tcPr>
-            <w:tcW w:w="900" w:type="dxa"/>
+            <w:tcW w:w="899" w:type="dxa"/>
             <w:tcBorders>
               <w:top w:val="single" w:sz="2" w:space="0" w:color="000000"/>
               <w:left w:val="single" w:sz="2" w:space="0" w:color="000000"/>
@@ -4478,7 +4478,7 @@
         </w:tc>
         <w:tc>
           <w:tcPr>
-            <w:tcW w:w="3337" w:type="dxa"/>
+            <w:tcW w:w="3338" w:type="dxa"/>
             <w:tcBorders>
               <w:top w:val="single" w:sz="2" w:space="0" w:color="000000"/>
               <w:left w:val="single" w:sz="2" w:space="0" w:color="000000"/>
@@ -4548,7 +4548,7 @@
         </w:tc>
         <w:tc>
           <w:tcPr>
-            <w:tcW w:w="900" w:type="dxa"/>
+            <w:tcW w:w="899" w:type="dxa"/>
             <w:tcBorders>
               <w:top w:val="single" w:sz="2" w:space="0" w:color="000000"/>
               <w:left w:val="single" w:sz="2" w:space="0" w:color="000000"/>
@@ -4591,7 +4591,7 @@
         </w:tc>
         <w:tc>
           <w:tcPr>
-            <w:tcW w:w="3337" w:type="dxa"/>
+            <w:tcW w:w="3338" w:type="dxa"/>
             <w:tcBorders>
               <w:top w:val="single" w:sz="2" w:space="0" w:color="000000"/>
               <w:left w:val="single" w:sz="2" w:space="0" w:color="000000"/>
@@ -4660,7 +4660,7 @@
         </w:tc>
         <w:tc>
           <w:tcPr>
-            <w:tcW w:w="900" w:type="dxa"/>
+            <w:tcW w:w="899" w:type="dxa"/>
             <w:tcBorders>
               <w:top w:val="single" w:sz="2" w:space="0" w:color="000000"/>
               <w:left w:val="single" w:sz="2" w:space="0" w:color="000000"/>
@@ -4703,7 +4703,7 @@
         </w:tc>
         <w:tc>
           <w:tcPr>
-            <w:tcW w:w="3337" w:type="dxa"/>
+            <w:tcW w:w="3338" w:type="dxa"/>
             <w:tcBorders>
               <w:top w:val="single" w:sz="2" w:space="0" w:color="000000"/>
               <w:left w:val="single" w:sz="2" w:space="0" w:color="000000"/>
@@ -4773,7 +4773,7 @@
         </w:tc>
         <w:tc>
           <w:tcPr>
-            <w:tcW w:w="900" w:type="dxa"/>
+            <w:tcW w:w="899" w:type="dxa"/>
             <w:tcBorders>
               <w:top w:val="single" w:sz="2" w:space="0" w:color="000000"/>
               <w:left w:val="single" w:sz="2" w:space="0" w:color="000000"/>
@@ -4816,7 +4816,7 @@
         </w:tc>
         <w:tc>
           <w:tcPr>
-            <w:tcW w:w="3337" w:type="dxa"/>
+            <w:tcW w:w="3338" w:type="dxa"/>
             <w:tcBorders>
               <w:top w:val="single" w:sz="2" w:space="0" w:color="000000"/>
               <w:left w:val="single" w:sz="2" w:space="0" w:color="000000"/>
@@ -4885,7 +4885,7 @@
         </w:tc>
         <w:tc>
           <w:tcPr>
-            <w:tcW w:w="900" w:type="dxa"/>
+            <w:tcW w:w="899" w:type="dxa"/>
             <w:tcBorders>
               <w:top w:val="single" w:sz="2" w:space="0" w:color="000000"/>
               <w:left w:val="single" w:sz="2" w:space="0" w:color="000000"/>
@@ -4928,7 +4928,7 @@
         </w:tc>
         <w:tc>
           <w:tcPr>
-            <w:tcW w:w="3337" w:type="dxa"/>
+            <w:tcW w:w="3338" w:type="dxa"/>
             <w:tcBorders>
               <w:top w:val="single" w:sz="2" w:space="0" w:color="000000"/>
               <w:left w:val="single" w:sz="2" w:space="0" w:color="000000"/>
@@ -4996,7 +4996,7 @@
         </w:tc>
         <w:tc>
           <w:tcPr>
-            <w:tcW w:w="900" w:type="dxa"/>
+            <w:tcW w:w="899" w:type="dxa"/>
             <w:tcBorders>
               <w:top w:val="single" w:sz="2" w:space="0" w:color="000000"/>
               <w:left w:val="single" w:sz="2" w:space="0" w:color="000000"/>
@@ -5038,7 +5038,7 @@
         </w:tc>
         <w:tc>
           <w:tcPr>
-            <w:tcW w:w="3337" w:type="dxa"/>
+            <w:tcW w:w="3338" w:type="dxa"/>
             <w:tcBorders>
               <w:top w:val="single" w:sz="2" w:space="0" w:color="000000"/>
               <w:left w:val="single" w:sz="2" w:space="0" w:color="000000"/>
@@ -5106,7 +5106,7 @@
         </w:tc>
         <w:tc>
           <w:tcPr>
-            <w:tcW w:w="900" w:type="dxa"/>
+            <w:tcW w:w="899" w:type="dxa"/>
             <w:tcBorders>
               <w:top w:val="single" w:sz="2" w:space="0" w:color="000000"/>
               <w:left w:val="single" w:sz="2" w:space="0" w:color="000000"/>
@@ -5148,7 +5148,7 @@
         </w:tc>
         <w:tc>
           <w:tcPr>
-            <w:tcW w:w="3337" w:type="dxa"/>
+            <w:tcW w:w="3338" w:type="dxa"/>
             <w:tcBorders>
               <w:top w:val="single" w:sz="2" w:space="0" w:color="000000"/>
               <w:left w:val="single" w:sz="2" w:space="0" w:color="000000"/>
@@ -5216,7 +5216,7 @@
         </w:tc>
         <w:tc>
           <w:tcPr>
-            <w:tcW w:w="900" w:type="dxa"/>
+            <w:tcW w:w="899" w:type="dxa"/>
             <w:tcBorders>
               <w:top w:val="single" w:sz="2" w:space="0" w:color="000000"/>
               <w:left w:val="single" w:sz="2" w:space="0" w:color="000000"/>
@@ -5258,7 +5258,7 @@
         </w:tc>
         <w:tc>
           <w:tcPr>
-            <w:tcW w:w="3337" w:type="dxa"/>
+            <w:tcW w:w="3338" w:type="dxa"/>
             <w:tcBorders>
               <w:top w:val="single" w:sz="2" w:space="0" w:color="000000"/>
               <w:left w:val="single" w:sz="2" w:space="0" w:color="000000"/>
@@ -5326,7 +5326,7 @@
         </w:tc>
         <w:tc>
           <w:tcPr>
-            <w:tcW w:w="900" w:type="dxa"/>
+            <w:tcW w:w="899" w:type="dxa"/>
             <w:tcBorders>
               <w:top w:val="single" w:sz="2" w:space="0" w:color="000000"/>
               <w:left w:val="single" w:sz="2" w:space="0" w:color="000000"/>
@@ -5368,7 +5368,7 @@
         </w:tc>
         <w:tc>
           <w:tcPr>
-            <w:tcW w:w="3337" w:type="dxa"/>
+            <w:tcW w:w="3338" w:type="dxa"/>
             <w:tcBorders>
               <w:top w:val="single" w:sz="2" w:space="0" w:color="000000"/>
               <w:left w:val="single" w:sz="2" w:space="0" w:color="000000"/>
@@ -5495,27 +5495,27 @@
         </w:tblBorders>
         <w:tblCellMar>
           <w:top w:w="55" w:type="dxa"/>
-          <w:left w:w="50" w:type="dxa"/>
+          <w:left w:w="49" w:type="dxa"/>
           <w:bottom w:w="55" w:type="dxa"/>
           <w:right w:w="55" w:type="dxa"/>
         </w:tblCellMar>
       </w:tblPr>
       <w:tblGrid>
-        <w:gridCol w:w="634"/>
-        <w:gridCol w:w="1862"/>
+        <w:gridCol w:w="633"/>
+        <w:gridCol w:w="1863"/>
         <w:gridCol w:w="3459"/>
         <w:gridCol w:w="661"/>
         <w:gridCol w:w="661"/>
         <w:gridCol w:w="823"/>
         <w:gridCol w:w="542"/>
         <w:gridCol w:w="544"/>
-        <w:gridCol w:w="448"/>
+        <w:gridCol w:w="449"/>
       </w:tblGrid>
       <w:tr>
         <w:trPr/>
         <w:tc>
           <w:tcPr>
-            <w:tcW w:w="634" w:type="dxa"/>
+            <w:tcW w:w="633" w:type="dxa"/>
             <w:tcBorders>
               <w:top w:val="single" w:sz="2" w:space="0" w:color="000000"/>
               <w:left w:val="single" w:sz="2" w:space="0" w:color="000000"/>
@@ -5537,7 +5537,7 @@
         </w:tc>
         <w:tc>
           <w:tcPr>
-            <w:tcW w:w="1862" w:type="dxa"/>
+            <w:tcW w:w="1863" w:type="dxa"/>
             <w:tcBorders>
               <w:top w:val="single" w:sz="2" w:space="0" w:color="000000"/>
               <w:left w:val="single" w:sz="2" w:space="0" w:color="000000"/>
@@ -5691,7 +5691,7 @@
         </w:tc>
         <w:tc>
           <w:tcPr>
-            <w:tcW w:w="448" w:type="dxa"/>
+            <w:tcW w:w="449" w:type="dxa"/>
             <w:tcBorders>
               <w:top w:val="single" w:sz="2" w:space="0" w:color="000000"/>
               <w:left w:val="single" w:sz="2" w:space="0" w:color="000000"/>
@@ -5718,7 +5718,7 @@
         <w:trPr/>
         <w:tc>
           <w:tcPr>
-            <w:tcW w:w="634" w:type="dxa"/>
+            <w:tcW w:w="633" w:type="dxa"/>
             <w:tcBorders>
               <w:top w:val="single" w:sz="2" w:space="0" w:color="000000"/>
               <w:left w:val="single" w:sz="2" w:space="0" w:color="000000"/>
@@ -5740,7 +5740,7 @@
         </w:tc>
         <w:tc>
           <w:tcPr>
-            <w:tcW w:w="1862" w:type="dxa"/>
+            <w:tcW w:w="1863" w:type="dxa"/>
             <w:tcBorders>
               <w:top w:val="single" w:sz="2" w:space="0" w:color="000000"/>
               <w:left w:val="single" w:sz="2" w:space="0" w:color="000000"/>
@@ -5894,7 +5894,7 @@
         </w:tc>
         <w:tc>
           <w:tcPr>
-            <w:tcW w:w="448" w:type="dxa"/>
+            <w:tcW w:w="449" w:type="dxa"/>
             <w:tcBorders>
               <w:top w:val="single" w:sz="2" w:space="0" w:color="000000"/>
               <w:left w:val="single" w:sz="2" w:space="0" w:color="000000"/>
@@ -5921,7 +5921,7 @@
         <w:trPr/>
         <w:tc>
           <w:tcPr>
-            <w:tcW w:w="634" w:type="dxa"/>
+            <w:tcW w:w="633" w:type="dxa"/>
             <w:tcBorders>
               <w:top w:val="single" w:sz="2" w:space="0" w:color="000000"/>
               <w:left w:val="single" w:sz="2" w:space="0" w:color="000000"/>
@@ -5943,7 +5943,7 @@
         </w:tc>
         <w:tc>
           <w:tcPr>
-            <w:tcW w:w="1862" w:type="dxa"/>
+            <w:tcW w:w="1863" w:type="dxa"/>
             <w:tcBorders>
               <w:top w:val="single" w:sz="2" w:space="0" w:color="000000"/>
               <w:left w:val="single" w:sz="2" w:space="0" w:color="000000"/>
@@ -6107,7 +6107,7 @@
         </w:tc>
         <w:tc>
           <w:tcPr>
-            <w:tcW w:w="448" w:type="dxa"/>
+            <w:tcW w:w="449" w:type="dxa"/>
             <w:tcBorders>
               <w:top w:val="single" w:sz="2" w:space="0" w:color="000000"/>
               <w:left w:val="single" w:sz="2" w:space="0" w:color="000000"/>
@@ -6134,7 +6134,7 @@
         <w:trPr/>
         <w:tc>
           <w:tcPr>
-            <w:tcW w:w="634" w:type="dxa"/>
+            <w:tcW w:w="633" w:type="dxa"/>
             <w:tcBorders>
               <w:top w:val="single" w:sz="2" w:space="0" w:color="000000"/>
               <w:left w:val="single" w:sz="2" w:space="0" w:color="000000"/>
@@ -6156,7 +6156,7 @@
         </w:tc>
         <w:tc>
           <w:tcPr>
-            <w:tcW w:w="1862" w:type="dxa"/>
+            <w:tcW w:w="1863" w:type="dxa"/>
             <w:tcBorders>
               <w:top w:val="single" w:sz="2" w:space="0" w:color="000000"/>
               <w:left w:val="single" w:sz="2" w:space="0" w:color="000000"/>
@@ -6310,7 +6310,7 @@
         </w:tc>
         <w:tc>
           <w:tcPr>
-            <w:tcW w:w="448" w:type="dxa"/>
+            <w:tcW w:w="449" w:type="dxa"/>
             <w:tcBorders>
               <w:top w:val="single" w:sz="2" w:space="0" w:color="000000"/>
               <w:left w:val="single" w:sz="2" w:space="0" w:color="000000"/>
@@ -6337,7 +6337,7 @@
         <w:trPr/>
         <w:tc>
           <w:tcPr>
-            <w:tcW w:w="634" w:type="dxa"/>
+            <w:tcW w:w="633" w:type="dxa"/>
             <w:tcBorders>
               <w:top w:val="single" w:sz="2" w:space="0" w:color="000000"/>
               <w:left w:val="single" w:sz="2" w:space="0" w:color="000000"/>
@@ -6359,7 +6359,7 @@
         </w:tc>
         <w:tc>
           <w:tcPr>
-            <w:tcW w:w="1862" w:type="dxa"/>
+            <w:tcW w:w="1863" w:type="dxa"/>
             <w:tcBorders>
               <w:top w:val="single" w:sz="2" w:space="0" w:color="000000"/>
               <w:left w:val="single" w:sz="2" w:space="0" w:color="000000"/>
@@ -6513,7 +6513,7 @@
         </w:tc>
         <w:tc>
           <w:tcPr>
-            <w:tcW w:w="448" w:type="dxa"/>
+            <w:tcW w:w="449" w:type="dxa"/>
             <w:tcBorders>
               <w:top w:val="single" w:sz="2" w:space="0" w:color="000000"/>
               <w:left w:val="single" w:sz="2" w:space="0" w:color="000000"/>
@@ -6540,7 +6540,7 @@
         <w:trPr/>
         <w:tc>
           <w:tcPr>
-            <w:tcW w:w="634" w:type="dxa"/>
+            <w:tcW w:w="633" w:type="dxa"/>
             <w:tcBorders>
               <w:top w:val="single" w:sz="2" w:space="0" w:color="000000"/>
               <w:left w:val="single" w:sz="2" w:space="0" w:color="000000"/>
@@ -6562,7 +6562,7 @@
         </w:tc>
         <w:tc>
           <w:tcPr>
-            <w:tcW w:w="1862" w:type="dxa"/>
+            <w:tcW w:w="1863" w:type="dxa"/>
             <w:tcBorders>
               <w:top w:val="single" w:sz="2" w:space="0" w:color="000000"/>
               <w:left w:val="single" w:sz="2" w:space="0" w:color="000000"/>
@@ -6716,7 +6716,7 @@
         </w:tc>
         <w:tc>
           <w:tcPr>
-            <w:tcW w:w="448" w:type="dxa"/>
+            <w:tcW w:w="449" w:type="dxa"/>
             <w:tcBorders>
               <w:top w:val="single" w:sz="2" w:space="0" w:color="000000"/>
               <w:left w:val="single" w:sz="2" w:space="0" w:color="000000"/>
@@ -6743,7 +6743,7 @@
         <w:trPr/>
         <w:tc>
           <w:tcPr>
-            <w:tcW w:w="634" w:type="dxa"/>
+            <w:tcW w:w="633" w:type="dxa"/>
             <w:tcBorders>
               <w:top w:val="single" w:sz="2" w:space="0" w:color="000000"/>
               <w:left w:val="single" w:sz="2" w:space="0" w:color="000000"/>
@@ -6765,7 +6765,7 @@
         </w:tc>
         <w:tc>
           <w:tcPr>
-            <w:tcW w:w="1862" w:type="dxa"/>
+            <w:tcW w:w="1863" w:type="dxa"/>
             <w:tcBorders>
               <w:top w:val="single" w:sz="2" w:space="0" w:color="000000"/>
               <w:left w:val="single" w:sz="2" w:space="0" w:color="000000"/>
@@ -6919,7 +6919,7 @@
         </w:tc>
         <w:tc>
           <w:tcPr>
-            <w:tcW w:w="448" w:type="dxa"/>
+            <w:tcW w:w="449" w:type="dxa"/>
             <w:tcBorders>
               <w:top w:val="single" w:sz="2" w:space="0" w:color="000000"/>
               <w:left w:val="single" w:sz="2" w:space="0" w:color="000000"/>
@@ -6946,7 +6946,7 @@
         <w:trPr/>
         <w:tc>
           <w:tcPr>
-            <w:tcW w:w="634" w:type="dxa"/>
+            <w:tcW w:w="633" w:type="dxa"/>
             <w:tcBorders>
               <w:top w:val="single" w:sz="2" w:space="0" w:color="000000"/>
               <w:left w:val="single" w:sz="2" w:space="0" w:color="000000"/>
@@ -6968,31 +6968,23 @@
         </w:tc>
         <w:tc>
           <w:tcPr>
-            <w:tcW w:w="1862" w:type="dxa"/>
-            <w:tcBorders>
-              <w:top w:val="single" w:sz="2" w:space="0" w:color="000000"/>
-              <w:left w:val="single" w:sz="2" w:space="0" w:color="000000"/>
-              <w:bottom w:val="single" w:sz="2" w:space="0" w:color="000000"/>
-              <w:insideH w:val="single" w:sz="2" w:space="0" w:color="000000"/>
-            </w:tcBorders>
-            <w:shd w:fill="auto" w:val="clear"/>
-          </w:tcPr>
-          <w:p>
-            <w:pPr>
-              <w:pStyle w:val="TableContents"/>
-              <w:rPr/>
-            </w:pPr>
-            <w:r>
-              <w:rPr/>
-              <w:t>BPI15_1_40_filter_</w:t>
-            </w:r>
-            <w:r>
-              <w:rPr/>
-              <w:t>tt</w:t>
-            </w:r>
-            <w:r>
-              <w:rPr/>
-              <w:t>_neg.xes</w:t>
+            <w:tcW w:w="1863" w:type="dxa"/>
+            <w:tcBorders>
+              <w:top w:val="single" w:sz="2" w:space="0" w:color="000000"/>
+              <w:left w:val="single" w:sz="2" w:space="0" w:color="000000"/>
+              <w:bottom w:val="single" w:sz="2" w:space="0" w:color="000000"/>
+              <w:insideH w:val="single" w:sz="2" w:space="0" w:color="000000"/>
+            </w:tcBorders>
+            <w:shd w:fill="auto" w:val="clear"/>
+          </w:tcPr>
+          <w:p>
+            <w:pPr>
+              <w:pStyle w:val="TableContents"/>
+              <w:rPr/>
+            </w:pPr>
+            <w:r>
+              <w:rPr/>
+              <w:t>BPI15_1_40_filter_tt_neg.xes</w:t>
             </w:r>
           </w:p>
         </w:tc>
@@ -7014,15 +7006,7 @@
             </w:pPr>
             <w:r>
               <w:rPr/>
-              <w:t xml:space="preserve">Use 0.7 as threshold on </w:t>
-            </w:r>
-            <w:r>
-              <w:rPr/>
-              <w:t>throughput time</w:t>
-            </w:r>
-            <w:r>
-              <w:rPr/>
-              <w:t>, above is negative</w:t>
+              <w:t>Use 0.7 as threshold on throughput time, above is negative</w:t>
             </w:r>
           </w:p>
         </w:tc>
@@ -7044,86 +7028,74 @@
             </w:pPr>
             <w:r>
               <w:rPr/>
+              <w:t>149</w:t>
+            </w:r>
+          </w:p>
+        </w:tc>
+        <w:tc>
+          <w:tcPr>
+            <w:tcW w:w="661" w:type="dxa"/>
+            <w:tcBorders>
+              <w:top w:val="single" w:sz="2" w:space="0" w:color="000000"/>
+              <w:left w:val="single" w:sz="2" w:space="0" w:color="000000"/>
+              <w:bottom w:val="single" w:sz="2" w:space="0" w:color="000000"/>
+              <w:insideH w:val="single" w:sz="2" w:space="0" w:color="000000"/>
+            </w:tcBorders>
+            <w:shd w:fill="auto" w:val="clear"/>
+          </w:tcPr>
+          <w:p>
+            <w:pPr>
+              <w:pStyle w:val="TableContents"/>
+              <w:rPr/>
+            </w:pPr>
+            <w:r>
+              <w:rPr/>
+              <w:t>2846</w:t>
+            </w:r>
+          </w:p>
+        </w:tc>
+        <w:tc>
+          <w:tcPr>
+            <w:tcW w:w="823" w:type="dxa"/>
+            <w:tcBorders>
+              <w:top w:val="single" w:sz="2" w:space="0" w:color="000000"/>
+              <w:left w:val="single" w:sz="2" w:space="0" w:color="000000"/>
+              <w:bottom w:val="single" w:sz="2" w:space="0" w:color="000000"/>
+              <w:insideH w:val="single" w:sz="2" w:space="0" w:color="000000"/>
+            </w:tcBorders>
+            <w:shd w:fill="auto" w:val="clear"/>
+          </w:tcPr>
+          <w:p>
+            <w:pPr>
+              <w:pStyle w:val="TableContents"/>
+              <w:rPr/>
+            </w:pPr>
+            <w:r>
+              <w:rPr/>
+              <w:t>20</w:t>
+            </w:r>
+          </w:p>
+        </w:tc>
+        <w:tc>
+          <w:tcPr>
+            <w:tcW w:w="542" w:type="dxa"/>
+            <w:tcBorders>
+              <w:top w:val="single" w:sz="2" w:space="0" w:color="000000"/>
+              <w:left w:val="single" w:sz="2" w:space="0" w:color="000000"/>
+              <w:bottom w:val="single" w:sz="2" w:space="0" w:color="000000"/>
+              <w:insideH w:val="single" w:sz="2" w:space="0" w:color="000000"/>
+            </w:tcBorders>
+            <w:shd w:fill="auto" w:val="clear"/>
+          </w:tcPr>
+          <w:p>
+            <w:pPr>
+              <w:pStyle w:val="TableContents"/>
+              <w:rPr/>
+            </w:pPr>
+            <w:r>
+              <w:rPr/>
               <w:t>14</w:t>
             </w:r>
-            <w:r>
-              <w:rPr/>
-              <w:t>9</w:t>
-            </w:r>
-          </w:p>
-        </w:tc>
-        <w:tc>
-          <w:tcPr>
-            <w:tcW w:w="661" w:type="dxa"/>
-            <w:tcBorders>
-              <w:top w:val="single" w:sz="2" w:space="0" w:color="000000"/>
-              <w:left w:val="single" w:sz="2" w:space="0" w:color="000000"/>
-              <w:bottom w:val="single" w:sz="2" w:space="0" w:color="000000"/>
-              <w:insideH w:val="single" w:sz="2" w:space="0" w:color="000000"/>
-            </w:tcBorders>
-            <w:shd w:fill="auto" w:val="clear"/>
-          </w:tcPr>
-          <w:p>
-            <w:pPr>
-              <w:pStyle w:val="TableContents"/>
-              <w:rPr/>
-            </w:pPr>
-            <w:r>
-              <w:rPr/>
-              <w:t>28</w:t>
-            </w:r>
-            <w:r>
-              <w:rPr/>
-              <w:t>46</w:t>
-            </w:r>
-          </w:p>
-        </w:tc>
-        <w:tc>
-          <w:tcPr>
-            <w:tcW w:w="823" w:type="dxa"/>
-            <w:tcBorders>
-              <w:top w:val="single" w:sz="2" w:space="0" w:color="000000"/>
-              <w:left w:val="single" w:sz="2" w:space="0" w:color="000000"/>
-              <w:bottom w:val="single" w:sz="2" w:space="0" w:color="000000"/>
-              <w:insideH w:val="single" w:sz="2" w:space="0" w:color="000000"/>
-            </w:tcBorders>
-            <w:shd w:fill="auto" w:val="clear"/>
-          </w:tcPr>
-          <w:p>
-            <w:pPr>
-              <w:pStyle w:val="TableContents"/>
-              <w:rPr/>
-            </w:pPr>
-            <w:r>
-              <w:rPr/>
-              <w:t>20</w:t>
-            </w:r>
-          </w:p>
-        </w:tc>
-        <w:tc>
-          <w:tcPr>
-            <w:tcW w:w="542" w:type="dxa"/>
-            <w:tcBorders>
-              <w:top w:val="single" w:sz="2" w:space="0" w:color="000000"/>
-              <w:left w:val="single" w:sz="2" w:space="0" w:color="000000"/>
-              <w:bottom w:val="single" w:sz="2" w:space="0" w:color="000000"/>
-              <w:insideH w:val="single" w:sz="2" w:space="0" w:color="000000"/>
-            </w:tcBorders>
-            <w:shd w:fill="auto" w:val="clear"/>
-          </w:tcPr>
-          <w:p>
-            <w:pPr>
-              <w:pStyle w:val="TableContents"/>
-              <w:rPr/>
-            </w:pPr>
-            <w:r>
-              <w:rPr/>
-              <w:t>1</w:t>
-            </w:r>
-            <w:r>
-              <w:rPr/>
-              <w:t>4</w:t>
-            </w:r>
           </w:p>
         </w:tc>
         <w:tc>
@@ -7150,7 +7122,7 @@
         </w:tc>
         <w:tc>
           <w:tcPr>
-            <w:tcW w:w="448" w:type="dxa"/>
+            <w:tcW w:w="449" w:type="dxa"/>
             <w:tcBorders>
               <w:top w:val="single" w:sz="2" w:space="0" w:color="000000"/>
               <w:left w:val="single" w:sz="2" w:space="0" w:color="000000"/>
@@ -7177,8 +7149,9 @@
         <w:trPr/>
         <w:tc>
           <w:tcPr>
-            <w:tcW w:w="634" w:type="dxa"/>
-            <w:tcBorders>
+            <w:tcW w:w="633" w:type="dxa"/>
+            <w:tcBorders>
+              <w:top w:val="single" w:sz="2" w:space="0" w:color="000000"/>
               <w:left w:val="single" w:sz="2" w:space="0" w:color="000000"/>
               <w:bottom w:val="single" w:sz="2" w:space="0" w:color="000000"/>
               <w:insideH w:val="single" w:sz="2" w:space="0" w:color="000000"/>
@@ -7198,30 +7171,23 @@
         </w:tc>
         <w:tc>
           <w:tcPr>
-            <w:tcW w:w="1862" w:type="dxa"/>
-            <w:tcBorders>
-              <w:left w:val="single" w:sz="2" w:space="0" w:color="000000"/>
-              <w:bottom w:val="single" w:sz="2" w:space="0" w:color="000000"/>
-              <w:insideH w:val="single" w:sz="2" w:space="0" w:color="000000"/>
-            </w:tcBorders>
-            <w:shd w:fill="auto" w:val="clear"/>
-          </w:tcPr>
-          <w:p>
-            <w:pPr>
-              <w:pStyle w:val="TableContents"/>
-              <w:rPr/>
-            </w:pPr>
-            <w:r>
-              <w:rPr/>
-              <w:t>BPI15_1_40_filter_</w:t>
-            </w:r>
-            <w:r>
-              <w:rPr/>
-              <w:t>tt</w:t>
-            </w:r>
-            <w:r>
-              <w:rPr/>
-              <w:t>_pos.xes</w:t>
+            <w:tcW w:w="1863" w:type="dxa"/>
+            <w:tcBorders>
+              <w:top w:val="single" w:sz="2" w:space="0" w:color="000000"/>
+              <w:left w:val="single" w:sz="2" w:space="0" w:color="000000"/>
+              <w:bottom w:val="single" w:sz="2" w:space="0" w:color="000000"/>
+              <w:insideH w:val="single" w:sz="2" w:space="0" w:color="000000"/>
+            </w:tcBorders>
+            <w:shd w:fill="auto" w:val="clear"/>
+          </w:tcPr>
+          <w:p>
+            <w:pPr>
+              <w:pStyle w:val="TableContents"/>
+              <w:rPr/>
+            </w:pPr>
+            <w:r>
+              <w:rPr/>
+              <w:t>BPI15_1_40_filter_tt_pos.xes</w:t>
             </w:r>
           </w:p>
         </w:tc>
@@ -7229,28 +7195,21 @@
           <w:tcPr>
             <w:tcW w:w="3459" w:type="dxa"/>
             <w:tcBorders>
-              <w:left w:val="single" w:sz="2" w:space="0" w:color="000000"/>
-              <w:bottom w:val="single" w:sz="2" w:space="0" w:color="000000"/>
-              <w:insideH w:val="single" w:sz="2" w:space="0" w:color="000000"/>
-            </w:tcBorders>
-            <w:shd w:fill="auto" w:val="clear"/>
-          </w:tcPr>
-          <w:p>
-            <w:pPr>
-              <w:pStyle w:val="TableContents"/>
-              <w:rPr/>
-            </w:pPr>
-            <w:r>
-              <w:rPr/>
-              <w:t xml:space="preserve">Use 0.7 as sum threshold on </w:t>
-            </w:r>
-            <w:r>
-              <w:rPr/>
-              <w:t>throughput time</w:t>
-            </w:r>
-            <w:r>
-              <w:rPr/>
-              <w:t>, below is positive</w:t>
+              <w:top w:val="single" w:sz="2" w:space="0" w:color="000000"/>
+              <w:left w:val="single" w:sz="2" w:space="0" w:color="000000"/>
+              <w:bottom w:val="single" w:sz="2" w:space="0" w:color="000000"/>
+              <w:insideH w:val="single" w:sz="2" w:space="0" w:color="000000"/>
+            </w:tcBorders>
+            <w:shd w:fill="auto" w:val="clear"/>
+          </w:tcPr>
+          <w:p>
+            <w:pPr>
+              <w:pStyle w:val="TableContents"/>
+              <w:rPr/>
+            </w:pPr>
+            <w:r>
+              <w:rPr/>
+              <w:t>Use 0.7 as sum threshold on throughput time, below is positive</w:t>
             </w:r>
           </w:p>
         </w:tc>
@@ -7258,24 +7217,21 @@
           <w:tcPr>
             <w:tcW w:w="661" w:type="dxa"/>
             <w:tcBorders>
-              <w:left w:val="single" w:sz="2" w:space="0" w:color="000000"/>
-              <w:bottom w:val="single" w:sz="2" w:space="0" w:color="000000"/>
-              <w:insideH w:val="single" w:sz="2" w:space="0" w:color="000000"/>
-            </w:tcBorders>
-            <w:shd w:fill="auto" w:val="clear"/>
-          </w:tcPr>
-          <w:p>
-            <w:pPr>
-              <w:pStyle w:val="TableContents"/>
-              <w:rPr/>
-            </w:pPr>
-            <w:r>
-              <w:rPr/>
-              <w:t>34</w:t>
-            </w:r>
-            <w:r>
-              <w:rPr/>
-              <w:t>6</w:t>
+              <w:top w:val="single" w:sz="2" w:space="0" w:color="000000"/>
+              <w:left w:val="single" w:sz="2" w:space="0" w:color="000000"/>
+              <w:bottom w:val="single" w:sz="2" w:space="0" w:color="000000"/>
+              <w:insideH w:val="single" w:sz="2" w:space="0" w:color="000000"/>
+            </w:tcBorders>
+            <w:shd w:fill="auto" w:val="clear"/>
+          </w:tcPr>
+          <w:p>
+            <w:pPr>
+              <w:pStyle w:val="TableContents"/>
+              <w:rPr/>
+            </w:pPr>
+            <w:r>
+              <w:rPr/>
+              <w:t>346</w:t>
             </w:r>
           </w:p>
         </w:tc>
@@ -7283,21 +7239,84 @@
           <w:tcPr>
             <w:tcW w:w="661" w:type="dxa"/>
             <w:tcBorders>
-              <w:left w:val="single" w:sz="2" w:space="0" w:color="000000"/>
-              <w:bottom w:val="single" w:sz="2" w:space="0" w:color="000000"/>
-              <w:insideH w:val="single" w:sz="2" w:space="0" w:color="000000"/>
-            </w:tcBorders>
-            <w:shd w:fill="auto" w:val="clear"/>
-          </w:tcPr>
-          <w:p>
-            <w:pPr>
-              <w:pStyle w:val="TableContents"/>
-              <w:rPr/>
-            </w:pPr>
-            <w:r>
-              <w:rPr/>
-              <w:t>67</w:t>
-            </w:r>
+              <w:top w:val="single" w:sz="2" w:space="0" w:color="000000"/>
+              <w:left w:val="single" w:sz="2" w:space="0" w:color="000000"/>
+              <w:bottom w:val="single" w:sz="2" w:space="0" w:color="000000"/>
+              <w:insideH w:val="single" w:sz="2" w:space="0" w:color="000000"/>
+            </w:tcBorders>
+            <w:shd w:fill="auto" w:val="clear"/>
+          </w:tcPr>
+          <w:p>
+            <w:pPr>
+              <w:pStyle w:val="TableContents"/>
+              <w:rPr/>
+            </w:pPr>
+            <w:r>
+              <w:rPr/>
+              <w:t>6719</w:t>
+            </w:r>
+          </w:p>
+        </w:tc>
+        <w:tc>
+          <w:tcPr>
+            <w:tcW w:w="823" w:type="dxa"/>
+            <w:tcBorders>
+              <w:top w:val="single" w:sz="2" w:space="0" w:color="000000"/>
+              <w:left w:val="single" w:sz="2" w:space="0" w:color="000000"/>
+              <w:bottom w:val="single" w:sz="2" w:space="0" w:color="000000"/>
+              <w:insideH w:val="single" w:sz="2" w:space="0" w:color="000000"/>
+            </w:tcBorders>
+            <w:shd w:fill="auto" w:val="clear"/>
+          </w:tcPr>
+          <w:p>
+            <w:pPr>
+              <w:pStyle w:val="TableContents"/>
+              <w:rPr/>
+            </w:pPr>
+            <w:r>
+              <w:rPr/>
+              <w:t>20</w:t>
+            </w:r>
+          </w:p>
+        </w:tc>
+        <w:tc>
+          <w:tcPr>
+            <w:tcW w:w="542" w:type="dxa"/>
+            <w:tcBorders>
+              <w:top w:val="single" w:sz="2" w:space="0" w:color="000000"/>
+              <w:left w:val="single" w:sz="2" w:space="0" w:color="000000"/>
+              <w:bottom w:val="single" w:sz="2" w:space="0" w:color="000000"/>
+              <w:insideH w:val="single" w:sz="2" w:space="0" w:color="000000"/>
+            </w:tcBorders>
+            <w:shd w:fill="auto" w:val="clear"/>
+          </w:tcPr>
+          <w:p>
+            <w:pPr>
+              <w:pStyle w:val="TableContents"/>
+              <w:rPr/>
+            </w:pPr>
+            <w:r>
+              <w:rPr/>
+              <w:t>15</w:t>
+            </w:r>
+          </w:p>
+        </w:tc>
+        <w:tc>
+          <w:tcPr>
+            <w:tcW w:w="544" w:type="dxa"/>
+            <w:tcBorders>
+              <w:top w:val="single" w:sz="2" w:space="0" w:color="000000"/>
+              <w:left w:val="single" w:sz="2" w:space="0" w:color="000000"/>
+              <w:bottom w:val="single" w:sz="2" w:space="0" w:color="000000"/>
+              <w:insideH w:val="single" w:sz="2" w:space="0" w:color="000000"/>
+            </w:tcBorders>
+            <w:shd w:fill="auto" w:val="clear"/>
+          </w:tcPr>
+          <w:p>
+            <w:pPr>
+              <w:pStyle w:val="TableContents"/>
+              <w:rPr/>
+            </w:pPr>
             <w:r>
               <w:rPr/>
               <w:t>19</w:t>
@@ -7306,75 +7325,9 @@
         </w:tc>
         <w:tc>
           <w:tcPr>
-            <w:tcW w:w="823" w:type="dxa"/>
-            <w:tcBorders>
-              <w:left w:val="single" w:sz="2" w:space="0" w:color="000000"/>
-              <w:bottom w:val="single" w:sz="2" w:space="0" w:color="000000"/>
-              <w:insideH w:val="single" w:sz="2" w:space="0" w:color="000000"/>
-            </w:tcBorders>
-            <w:shd w:fill="auto" w:val="clear"/>
-          </w:tcPr>
-          <w:p>
-            <w:pPr>
-              <w:pStyle w:val="TableContents"/>
-              <w:rPr/>
-            </w:pPr>
-            <w:r>
-              <w:rPr/>
-              <w:t>20</w:t>
-            </w:r>
-          </w:p>
-        </w:tc>
-        <w:tc>
-          <w:tcPr>
-            <w:tcW w:w="542" w:type="dxa"/>
-            <w:tcBorders>
-              <w:left w:val="single" w:sz="2" w:space="0" w:color="000000"/>
-              <w:bottom w:val="single" w:sz="2" w:space="0" w:color="000000"/>
-              <w:insideH w:val="single" w:sz="2" w:space="0" w:color="000000"/>
-            </w:tcBorders>
-            <w:shd w:fill="auto" w:val="clear"/>
-          </w:tcPr>
-          <w:p>
-            <w:pPr>
-              <w:pStyle w:val="TableContents"/>
-              <w:rPr/>
-            </w:pPr>
-            <w:r>
-              <w:rPr/>
-              <w:t>1</w:t>
-            </w:r>
-            <w:r>
-              <w:rPr/>
-              <w:t>5</w:t>
-            </w:r>
-          </w:p>
-        </w:tc>
-        <w:tc>
-          <w:tcPr>
-            <w:tcW w:w="544" w:type="dxa"/>
-            <w:tcBorders>
-              <w:left w:val="single" w:sz="2" w:space="0" w:color="000000"/>
-              <w:bottom w:val="single" w:sz="2" w:space="0" w:color="000000"/>
-              <w:insideH w:val="single" w:sz="2" w:space="0" w:color="000000"/>
-            </w:tcBorders>
-            <w:shd w:fill="auto" w:val="clear"/>
-          </w:tcPr>
-          <w:p>
-            <w:pPr>
-              <w:pStyle w:val="TableContents"/>
-              <w:rPr/>
-            </w:pPr>
-            <w:r>
-              <w:rPr/>
-              <w:t>19</w:t>
-            </w:r>
-          </w:p>
-        </w:tc>
-        <w:tc>
-          <w:tcPr>
-            <w:tcW w:w="448" w:type="dxa"/>
-            <w:tcBorders>
+            <w:tcW w:w="449" w:type="dxa"/>
+            <w:tcBorders>
+              <w:top w:val="single" w:sz="2" w:space="0" w:color="000000"/>
               <w:left w:val="single" w:sz="2" w:space="0" w:color="000000"/>
               <w:bottom w:val="single" w:sz="2" w:space="0" w:color="000000"/>
               <w:right w:val="single" w:sz="2" w:space="0" w:color="000000"/>
@@ -7390,11 +7343,7 @@
             </w:pPr>
             <w:r>
               <w:rPr/>
-              <w:t>2</w:t>
-            </w:r>
-            <w:r>
-              <w:rPr/>
-              <w:t>5</w:t>
+              <w:t>25</w:t>
             </w:r>
           </w:p>
         </w:tc>
@@ -7403,8 +7352,9 @@
         <w:trPr/>
         <w:tc>
           <w:tcPr>
-            <w:tcW w:w="634" w:type="dxa"/>
-            <w:tcBorders>
+            <w:tcW w:w="633" w:type="dxa"/>
+            <w:tcBorders>
+              <w:top w:val="single" w:sz="2" w:space="0" w:color="000000"/>
               <w:left w:val="single" w:sz="2" w:space="0" w:color="000000"/>
               <w:bottom w:val="single" w:sz="2" w:space="0" w:color="000000"/>
               <w:insideH w:val="single" w:sz="2" w:space="0" w:color="000000"/>
@@ -7424,30 +7374,23 @@
         </w:tc>
         <w:tc>
           <w:tcPr>
-            <w:tcW w:w="1862" w:type="dxa"/>
-            <w:tcBorders>
-              <w:left w:val="single" w:sz="2" w:space="0" w:color="000000"/>
-              <w:bottom w:val="single" w:sz="2" w:space="0" w:color="000000"/>
-              <w:insideH w:val="single" w:sz="2" w:space="0" w:color="000000"/>
-            </w:tcBorders>
-            <w:shd w:fill="auto" w:val="clear"/>
-          </w:tcPr>
-          <w:p>
-            <w:pPr>
-              <w:pStyle w:val="TableContents"/>
-              <w:rPr/>
-            </w:pPr>
-            <w:r>
-              <w:rPr/>
-              <w:t>BPI15_1_40_filter_</w:t>
-            </w:r>
-            <w:r>
-              <w:rPr/>
-              <w:t>tt</w:t>
-            </w:r>
-            <w:r>
-              <w:rPr/>
-              <w:t>_labels.xes</w:t>
+            <w:tcW w:w="1863" w:type="dxa"/>
+            <w:tcBorders>
+              <w:top w:val="single" w:sz="2" w:space="0" w:color="000000"/>
+              <w:left w:val="single" w:sz="2" w:space="0" w:color="000000"/>
+              <w:bottom w:val="single" w:sz="2" w:space="0" w:color="000000"/>
+              <w:insideH w:val="single" w:sz="2" w:space="0" w:color="000000"/>
+            </w:tcBorders>
+            <w:shd w:fill="auto" w:val="clear"/>
+          </w:tcPr>
+          <w:p>
+            <w:pPr>
+              <w:pStyle w:val="TableContents"/>
+              <w:rPr/>
+            </w:pPr>
+            <w:r>
+              <w:rPr/>
+              <w:t>BPI15_1_40_filter_tt_labels.xes</w:t>
             </w:r>
           </w:p>
         </w:tc>
@@ -7455,36 +7398,21 @@
           <w:tcPr>
             <w:tcW w:w="3459" w:type="dxa"/>
             <w:tcBorders>
-              <w:left w:val="single" w:sz="2" w:space="0" w:color="000000"/>
-              <w:bottom w:val="single" w:sz="2" w:space="0" w:color="000000"/>
-              <w:insideH w:val="single" w:sz="2" w:space="0" w:color="000000"/>
-            </w:tcBorders>
-            <w:shd w:fill="auto" w:val="clear"/>
-          </w:tcPr>
-          <w:p>
-            <w:pPr>
-              <w:pStyle w:val="TableContents"/>
-              <w:rPr/>
-            </w:pPr>
-            <w:r>
-              <w:rPr/>
-              <w:t>Union of D</w:t>
-            </w:r>
-            <w:r>
-              <w:rPr/>
-              <w:t>5</w:t>
-            </w:r>
-            <w:r>
-              <w:rPr/>
-              <w:t>.1 and D</w:t>
-            </w:r>
-            <w:r>
-              <w:rPr/>
-              <w:t>5</w:t>
-            </w:r>
-            <w:r>
-              <w:rPr/>
-              <w:t>.2</w:t>
+              <w:top w:val="single" w:sz="2" w:space="0" w:color="000000"/>
+              <w:left w:val="single" w:sz="2" w:space="0" w:color="000000"/>
+              <w:bottom w:val="single" w:sz="2" w:space="0" w:color="000000"/>
+              <w:insideH w:val="single" w:sz="2" w:space="0" w:color="000000"/>
+            </w:tcBorders>
+            <w:shd w:fill="auto" w:val="clear"/>
+          </w:tcPr>
+          <w:p>
+            <w:pPr>
+              <w:pStyle w:val="TableContents"/>
+              <w:rPr/>
+            </w:pPr>
+            <w:r>
+              <w:rPr/>
+              <w:t>Union of D5.1 and D5.2</w:t>
             </w:r>
           </w:p>
         </w:tc>
@@ -7492,6 +7420,7 @@
           <w:tcPr>
             <w:tcW w:w="661" w:type="dxa"/>
             <w:tcBorders>
+              <w:top w:val="single" w:sz="2" w:space="0" w:color="000000"/>
               <w:left w:val="single" w:sz="2" w:space="0" w:color="000000"/>
               <w:bottom w:val="single" w:sz="2" w:space="0" w:color="000000"/>
               <w:insideH w:val="single" w:sz="2" w:space="0" w:color="000000"/>
@@ -7513,6 +7442,7 @@
           <w:tcPr>
             <w:tcW w:w="661" w:type="dxa"/>
             <w:tcBorders>
+              <w:top w:val="single" w:sz="2" w:space="0" w:color="000000"/>
               <w:left w:val="single" w:sz="2" w:space="0" w:color="000000"/>
               <w:bottom w:val="single" w:sz="2" w:space="0" w:color="000000"/>
               <w:insideH w:val="single" w:sz="2" w:space="0" w:color="000000"/>
@@ -7534,6 +7464,7 @@
           <w:tcPr>
             <w:tcW w:w="823" w:type="dxa"/>
             <w:tcBorders>
+              <w:top w:val="single" w:sz="2" w:space="0" w:color="000000"/>
               <w:left w:val="single" w:sz="2" w:space="0" w:color="000000"/>
               <w:bottom w:val="single" w:sz="2" w:space="0" w:color="000000"/>
               <w:insideH w:val="single" w:sz="2" w:space="0" w:color="000000"/>
@@ -7555,6 +7486,7 @@
           <w:tcPr>
             <w:tcW w:w="542" w:type="dxa"/>
             <w:tcBorders>
+              <w:top w:val="single" w:sz="2" w:space="0" w:color="000000"/>
               <w:left w:val="single" w:sz="2" w:space="0" w:color="000000"/>
               <w:bottom w:val="single" w:sz="2" w:space="0" w:color="000000"/>
               <w:insideH w:val="single" w:sz="2" w:space="0" w:color="000000"/>
@@ -7576,6 +7508,7 @@
           <w:tcPr>
             <w:tcW w:w="544" w:type="dxa"/>
             <w:tcBorders>
+              <w:top w:val="single" w:sz="2" w:space="0" w:color="000000"/>
               <w:left w:val="single" w:sz="2" w:space="0" w:color="000000"/>
               <w:bottom w:val="single" w:sz="2" w:space="0" w:color="000000"/>
               <w:insideH w:val="single" w:sz="2" w:space="0" w:color="000000"/>
@@ -7595,8 +7528,9 @@
         </w:tc>
         <w:tc>
           <w:tcPr>
-            <w:tcW w:w="448" w:type="dxa"/>
-            <w:tcBorders>
+            <w:tcW w:w="449" w:type="dxa"/>
+            <w:tcBorders>
+              <w:top w:val="single" w:sz="2" w:space="0" w:color="000000"/>
               <w:left w:val="single" w:sz="2" w:space="0" w:color="000000"/>
               <w:bottom w:val="single" w:sz="2" w:space="0" w:color="000000"/>
               <w:right w:val="single" w:sz="2" w:space="0" w:color="000000"/>
@@ -7650,7 +7584,7 @@
         </w:tblBorders>
         <w:tblCellMar>
           <w:top w:w="55" w:type="dxa"/>
-          <w:left w:w="50" w:type="dxa"/>
+          <w:left w:w="49" w:type="dxa"/>
           <w:bottom w:w="55" w:type="dxa"/>
           <w:right w:w="55" w:type="dxa"/>
         </w:tblCellMar>
@@ -7660,7 +7594,7 @@
         <w:gridCol w:w="1259"/>
         <w:gridCol w:w="1708"/>
         <w:gridCol w:w="1892"/>
-        <w:gridCol w:w="1897"/>
+        <w:gridCol w:w="1898"/>
         <w:gridCol w:w="2245"/>
       </w:tblGrid>
       <w:tr>
@@ -7755,7 +7689,7 @@
         </w:tc>
         <w:tc>
           <w:tcPr>
-            <w:tcW w:w="1897" w:type="dxa"/>
+            <w:tcW w:w="1898" w:type="dxa"/>
             <w:tcBorders>
               <w:top w:val="single" w:sz="2" w:space="0" w:color="000000"/>
               <w:left w:val="single" w:sz="2" w:space="0" w:color="000000"/>
@@ -7931,7 +7865,7 @@
         </w:tc>
         <w:tc>
           <w:tcPr>
-            <w:tcW w:w="1897" w:type="dxa"/>
+            <w:tcW w:w="1898" w:type="dxa"/>
             <w:tcBorders>
               <w:top w:val="single" w:sz="2" w:space="0" w:color="000000"/>
               <w:left w:val="single" w:sz="2" w:space="0" w:color="000000"/>
@@ -8192,7 +8126,7 @@
         </w:tc>
         <w:tc>
           <w:tcPr>
-            <w:tcW w:w="1897" w:type="dxa"/>
+            <w:tcW w:w="1898" w:type="dxa"/>
             <w:tcBorders>
               <w:top w:val="single" w:sz="2" w:space="0" w:color="000000"/>
               <w:left w:val="single" w:sz="2" w:space="0" w:color="000000"/>
@@ -8349,7 +8283,7 @@
         </w:tc>
         <w:tc>
           <w:tcPr>
-            <w:tcW w:w="1897" w:type="dxa"/>
+            <w:tcW w:w="1898" w:type="dxa"/>
             <w:tcBorders>
               <w:top w:val="single" w:sz="2" w:space="0" w:color="000000"/>
               <w:left w:val="single" w:sz="2" w:space="0" w:color="000000"/>
@@ -8506,7 +8440,7 @@
         </w:tc>
         <w:tc>
           <w:tcPr>
-            <w:tcW w:w="1897" w:type="dxa"/>
+            <w:tcW w:w="1898" w:type="dxa"/>
             <w:tcBorders>
               <w:top w:val="single" w:sz="2" w:space="0" w:color="000000"/>
               <w:left w:val="single" w:sz="2" w:space="0" w:color="000000"/>
@@ -8584,7 +8518,7 @@
         </w:tblBorders>
         <w:tblCellMar>
           <w:top w:w="55" w:type="dxa"/>
-          <w:left w:w="50" w:type="dxa"/>
+          <w:left w:w="49" w:type="dxa"/>
           <w:bottom w:w="55" w:type="dxa"/>
           <w:right w:w="55" w:type="dxa"/>
         </w:tblCellMar>
@@ -8592,9 +8526,9 @@
       <w:tblGrid>
         <w:gridCol w:w="633"/>
         <w:gridCol w:w="713"/>
-        <w:gridCol w:w="900"/>
+        <w:gridCol w:w="899"/>
         <w:gridCol w:w="4052"/>
-        <w:gridCol w:w="3337"/>
+        <w:gridCol w:w="3338"/>
       </w:tblGrid>
       <w:tr>
         <w:trPr/>
@@ -8644,7 +8578,7 @@
         </w:tc>
         <w:tc>
           <w:tcPr>
-            <w:tcW w:w="900" w:type="dxa"/>
+            <w:tcW w:w="899" w:type="dxa"/>
             <w:tcBorders>
               <w:top w:val="single" w:sz="2" w:space="0" w:color="000000"/>
               <w:left w:val="single" w:sz="2" w:space="0" w:color="000000"/>
@@ -8688,7 +8622,7 @@
         </w:tc>
         <w:tc>
           <w:tcPr>
-            <w:tcW w:w="3337" w:type="dxa"/>
+            <w:tcW w:w="3338" w:type="dxa"/>
             <w:tcBorders>
               <w:top w:val="single" w:sz="2" w:space="0" w:color="000000"/>
               <w:left w:val="single" w:sz="2" w:space="0" w:color="000000"/>
@@ -8759,7 +8693,7 @@
         </w:tc>
         <w:tc>
           <w:tcPr>
-            <w:tcW w:w="900" w:type="dxa"/>
+            <w:tcW w:w="899" w:type="dxa"/>
             <w:tcBorders>
               <w:top w:val="single" w:sz="2" w:space="0" w:color="000000"/>
               <w:left w:val="single" w:sz="2" w:space="0" w:color="000000"/>
@@ -8811,7 +8745,7 @@
         </w:tc>
         <w:tc>
           <w:tcPr>
-            <w:tcW w:w="3337" w:type="dxa"/>
+            <w:tcW w:w="3338" w:type="dxa"/>
             <w:tcBorders>
               <w:top w:val="single" w:sz="2" w:space="0" w:color="000000"/>
               <w:left w:val="single" w:sz="2" w:space="0" w:color="000000"/>
@@ -8922,7 +8856,7 @@
         </w:tc>
         <w:tc>
           <w:tcPr>
-            <w:tcW w:w="900" w:type="dxa"/>
+            <w:tcW w:w="899" w:type="dxa"/>
             <w:tcBorders>
               <w:top w:val="single" w:sz="2" w:space="0" w:color="000000"/>
               <w:left w:val="single" w:sz="2" w:space="0" w:color="000000"/>
@@ -8966,7 +8900,7 @@
         </w:tc>
         <w:tc>
           <w:tcPr>
-            <w:tcW w:w="3337" w:type="dxa"/>
+            <w:tcW w:w="3338" w:type="dxa"/>
             <w:tcBorders>
               <w:top w:val="single" w:sz="2" w:space="0" w:color="000000"/>
               <w:left w:val="single" w:sz="2" w:space="0" w:color="000000"/>
@@ -9045,7 +8979,7 @@
         </w:tc>
         <w:tc>
           <w:tcPr>
-            <w:tcW w:w="900" w:type="dxa"/>
+            <w:tcW w:w="899" w:type="dxa"/>
             <w:tcBorders>
               <w:top w:val="single" w:sz="2" w:space="0" w:color="000000"/>
               <w:left w:val="single" w:sz="2" w:space="0" w:color="000000"/>
@@ -9083,17 +9017,13 @@
             </w:pPr>
             <w:r>
               <w:rPr/>
-              <w:t xml:space="preserve">Dees method: on whole data, </w:t>
-            </w:r>
-            <w:r>
-              <w:rPr/>
-              <w:t>but it demands a discrete KPI outcome, so I need to add one KPI outcomes according to it..</w:t>
-            </w:r>
-          </w:p>
-        </w:tc>
-        <w:tc>
-          <w:tcPr>
-            <w:tcW w:w="3337" w:type="dxa"/>
+              <w:t>Dees method: on whole data, but it demands a discrete KPI outcome, so I need to add one KPI outcomes according to it..</w:t>
+            </w:r>
+          </w:p>
+        </w:tc>
+        <w:tc>
+          <w:tcPr>
+            <w:tcW w:w="3338" w:type="dxa"/>
             <w:tcBorders>
               <w:top w:val="single" w:sz="2" w:space="0" w:color="000000"/>
               <w:left w:val="single" w:sz="2" w:space="0" w:color="000000"/>
@@ -9176,13 +9106,17 @@
             </w:pPr>
             <w:r>
               <w:rPr/>
-              <w:t>3.3</w:t>
-            </w:r>
-          </w:p>
-        </w:tc>
-        <w:tc>
-          <w:tcPr>
-            <w:tcW w:w="900" w:type="dxa"/>
+              <w:t>4</w:t>
+            </w:r>
+            <w:r>
+              <w:rPr/>
+              <w:t>.3</w:t>
+            </w:r>
+          </w:p>
+        </w:tc>
+        <w:tc>
+          <w:tcPr>
+            <w:tcW w:w="899" w:type="dxa"/>
             <w:tcBorders>
               <w:top w:val="single" w:sz="2" w:space="0" w:color="000000"/>
               <w:left w:val="single" w:sz="2" w:space="0" w:color="000000"/>
@@ -9235,7 +9169,7 @@
         </w:tc>
         <w:tc>
           <w:tcPr>
-            <w:tcW w:w="3337" w:type="dxa"/>
+            <w:tcW w:w="3338" w:type="dxa"/>
             <w:tcBorders>
               <w:top w:val="single" w:sz="2" w:space="0" w:color="000000"/>
               <w:left w:val="single" w:sz="2" w:space="0" w:color="000000"/>
@@ -9300,13 +9234,17 @@
             </w:pPr>
             <w:r>
               <w:rPr/>
-              <w:t>3.2</w:t>
-            </w:r>
-          </w:p>
-        </w:tc>
-        <w:tc>
-          <w:tcPr>
-            <w:tcW w:w="900" w:type="dxa"/>
+              <w:t>4</w:t>
+            </w:r>
+            <w:r>
+              <w:rPr/>
+              <w:t>.2</w:t>
+            </w:r>
+          </w:p>
+        </w:tc>
+        <w:tc>
+          <w:tcPr>
+            <w:tcW w:w="899" w:type="dxa"/>
             <w:tcBorders>
               <w:top w:val="single" w:sz="2" w:space="0" w:color="000000"/>
               <w:left w:val="single" w:sz="2" w:space="0" w:color="000000"/>
@@ -9350,7 +9288,7 @@
         </w:tc>
         <w:tc>
           <w:tcPr>
-            <w:tcW w:w="3337" w:type="dxa"/>
+            <w:tcW w:w="3338" w:type="dxa"/>
             <w:tcBorders>
               <w:top w:val="single" w:sz="2" w:space="0" w:color="000000"/>
               <w:left w:val="single" w:sz="2" w:space="0" w:color="000000"/>
@@ -9420,7 +9358,7 @@
         </w:tc>
         <w:tc>
           <w:tcPr>
-            <w:tcW w:w="900" w:type="dxa"/>
+            <w:tcW w:w="899" w:type="dxa"/>
             <w:tcBorders>
               <w:top w:val="single" w:sz="2" w:space="0" w:color="000000"/>
               <w:left w:val="single" w:sz="2" w:space="0" w:color="000000"/>
@@ -9463,7 +9401,7 @@
         </w:tc>
         <w:tc>
           <w:tcPr>
-            <w:tcW w:w="3337" w:type="dxa"/>
+            <w:tcW w:w="3338" w:type="dxa"/>
             <w:tcBorders>
               <w:top w:val="single" w:sz="2" w:space="0" w:color="000000"/>
               <w:left w:val="single" w:sz="2" w:space="0" w:color="000000"/>
@@ -9532,7 +9470,7 @@
         </w:tc>
         <w:tc>
           <w:tcPr>
-            <w:tcW w:w="900" w:type="dxa"/>
+            <w:tcW w:w="899" w:type="dxa"/>
             <w:tcBorders>
               <w:top w:val="single" w:sz="2" w:space="0" w:color="000000"/>
               <w:left w:val="single" w:sz="2" w:space="0" w:color="000000"/>
@@ -9575,7 +9513,7 @@
         </w:tc>
         <w:tc>
           <w:tcPr>
-            <w:tcW w:w="3337" w:type="dxa"/>
+            <w:tcW w:w="3338" w:type="dxa"/>
             <w:tcBorders>
               <w:top w:val="single" w:sz="2" w:space="0" w:color="000000"/>
               <w:left w:val="single" w:sz="2" w:space="0" w:color="000000"/>
@@ -9645,7 +9583,7 @@
         </w:tc>
         <w:tc>
           <w:tcPr>
-            <w:tcW w:w="900" w:type="dxa"/>
+            <w:tcW w:w="899" w:type="dxa"/>
             <w:tcBorders>
               <w:top w:val="single" w:sz="2" w:space="0" w:color="000000"/>
               <w:left w:val="single" w:sz="2" w:space="0" w:color="000000"/>
@@ -9688,7 +9626,7 @@
         </w:tc>
         <w:tc>
           <w:tcPr>
-            <w:tcW w:w="3337" w:type="dxa"/>
+            <w:tcW w:w="3338" w:type="dxa"/>
             <w:tcBorders>
               <w:top w:val="single" w:sz="2" w:space="0" w:color="000000"/>
               <w:left w:val="single" w:sz="2" w:space="0" w:color="000000"/>
@@ -9757,7 +9695,7 @@
         </w:tc>
         <w:tc>
           <w:tcPr>
-            <w:tcW w:w="900" w:type="dxa"/>
+            <w:tcW w:w="899" w:type="dxa"/>
             <w:tcBorders>
               <w:top w:val="single" w:sz="2" w:space="0" w:color="000000"/>
               <w:left w:val="single" w:sz="2" w:space="0" w:color="000000"/>
@@ -9800,7 +9738,7 @@
         </w:tc>
         <w:tc>
           <w:tcPr>
-            <w:tcW w:w="3337" w:type="dxa"/>
+            <w:tcW w:w="3338" w:type="dxa"/>
             <w:tcBorders>
               <w:top w:val="single" w:sz="2" w:space="0" w:color="000000"/>
               <w:left w:val="single" w:sz="2" w:space="0" w:color="000000"/>
@@ -9870,7 +9808,7 @@
         </w:tc>
         <w:tc>
           <w:tcPr>
-            <w:tcW w:w="900" w:type="dxa"/>
+            <w:tcW w:w="899" w:type="dxa"/>
             <w:tcBorders>
               <w:top w:val="single" w:sz="2" w:space="0" w:color="000000"/>
               <w:left w:val="single" w:sz="2" w:space="0" w:color="000000"/>
@@ -9913,7 +9851,7 @@
         </w:tc>
         <w:tc>
           <w:tcPr>
-            <w:tcW w:w="3337" w:type="dxa"/>
+            <w:tcW w:w="3338" w:type="dxa"/>
             <w:tcBorders>
               <w:top w:val="single" w:sz="2" w:space="0" w:color="000000"/>
               <w:left w:val="single" w:sz="2" w:space="0" w:color="000000"/>
@@ -9982,7 +9920,7 @@
         </w:tc>
         <w:tc>
           <w:tcPr>
-            <w:tcW w:w="900" w:type="dxa"/>
+            <w:tcW w:w="899" w:type="dxa"/>
             <w:tcBorders>
               <w:top w:val="single" w:sz="2" w:space="0" w:color="000000"/>
               <w:left w:val="single" w:sz="2" w:space="0" w:color="000000"/>
@@ -10025,7 +9963,7 @@
         </w:tc>
         <w:tc>
           <w:tcPr>
-            <w:tcW w:w="3337" w:type="dxa"/>
+            <w:tcW w:w="3338" w:type="dxa"/>
             <w:tcBorders>
               <w:top w:val="single" w:sz="2" w:space="0" w:color="000000"/>
               <w:left w:val="single" w:sz="2" w:space="0" w:color="000000"/>
@@ -10095,7 +10033,7 @@
         </w:tc>
         <w:tc>
           <w:tcPr>
-            <w:tcW w:w="900" w:type="dxa"/>
+            <w:tcW w:w="899" w:type="dxa"/>
             <w:tcBorders>
               <w:top w:val="single" w:sz="2" w:space="0" w:color="000000"/>
               <w:left w:val="single" w:sz="2" w:space="0" w:color="000000"/>
@@ -10138,7 +10076,7 @@
         </w:tc>
         <w:tc>
           <w:tcPr>
-            <w:tcW w:w="3337" w:type="dxa"/>
+            <w:tcW w:w="3338" w:type="dxa"/>
             <w:tcBorders>
               <w:top w:val="single" w:sz="2" w:space="0" w:color="000000"/>
               <w:left w:val="single" w:sz="2" w:space="0" w:color="000000"/>
@@ -10207,7 +10145,7 @@
         </w:tc>
         <w:tc>
           <w:tcPr>
-            <w:tcW w:w="900" w:type="dxa"/>
+            <w:tcW w:w="899" w:type="dxa"/>
             <w:tcBorders>
               <w:top w:val="single" w:sz="2" w:space="0" w:color="000000"/>
               <w:left w:val="single" w:sz="2" w:space="0" w:color="000000"/>
@@ -10250,7 +10188,7 @@
         </w:tc>
         <w:tc>
           <w:tcPr>
-            <w:tcW w:w="3337" w:type="dxa"/>
+            <w:tcW w:w="3338" w:type="dxa"/>
             <w:tcBorders>
               <w:top w:val="single" w:sz="2" w:space="0" w:color="000000"/>
               <w:left w:val="single" w:sz="2" w:space="0" w:color="000000"/>
@@ -10320,7 +10258,7 @@
         </w:tc>
         <w:tc>
           <w:tcPr>
-            <w:tcW w:w="900" w:type="dxa"/>
+            <w:tcW w:w="899" w:type="dxa"/>
             <w:tcBorders>
               <w:top w:val="single" w:sz="2" w:space="0" w:color="000000"/>
               <w:left w:val="single" w:sz="2" w:space="0" w:color="000000"/>
@@ -10363,7 +10301,7 @@
         </w:tc>
         <w:tc>
           <w:tcPr>
-            <w:tcW w:w="3337" w:type="dxa"/>
+            <w:tcW w:w="3338" w:type="dxa"/>
             <w:tcBorders>
               <w:top w:val="single" w:sz="2" w:space="0" w:color="000000"/>
               <w:left w:val="single" w:sz="2" w:space="0" w:color="000000"/>
@@ -10432,7 +10370,7 @@
         </w:tc>
         <w:tc>
           <w:tcPr>
-            <w:tcW w:w="900" w:type="dxa"/>
+            <w:tcW w:w="899" w:type="dxa"/>
             <w:tcBorders>
               <w:top w:val="single" w:sz="2" w:space="0" w:color="000000"/>
               <w:left w:val="single" w:sz="2" w:space="0" w:color="000000"/>
@@ -10475,7 +10413,7 @@
         </w:tc>
         <w:tc>
           <w:tcPr>
-            <w:tcW w:w="3337" w:type="dxa"/>
+            <w:tcW w:w="3338" w:type="dxa"/>
             <w:tcBorders>
               <w:top w:val="single" w:sz="2" w:space="0" w:color="000000"/>
               <w:left w:val="single" w:sz="2" w:space="0" w:color="000000"/>
@@ -10545,7 +10483,7 @@
         </w:tc>
         <w:tc>
           <w:tcPr>
-            <w:tcW w:w="900" w:type="dxa"/>
+            <w:tcW w:w="899" w:type="dxa"/>
             <w:tcBorders>
               <w:top w:val="single" w:sz="2" w:space="0" w:color="000000"/>
               <w:left w:val="single" w:sz="2" w:space="0" w:color="000000"/>
@@ -10588,7 +10526,7 @@
         </w:tc>
         <w:tc>
           <w:tcPr>
-            <w:tcW w:w="3337" w:type="dxa"/>
+            <w:tcW w:w="3338" w:type="dxa"/>
             <w:tcBorders>
               <w:top w:val="single" w:sz="2" w:space="0" w:color="000000"/>
               <w:left w:val="single" w:sz="2" w:space="0" w:color="000000"/>
@@ -10657,7 +10595,7 @@
         </w:tc>
         <w:tc>
           <w:tcPr>
-            <w:tcW w:w="900" w:type="dxa"/>
+            <w:tcW w:w="899" w:type="dxa"/>
             <w:tcBorders>
               <w:top w:val="single" w:sz="2" w:space="0" w:color="000000"/>
               <w:left w:val="single" w:sz="2" w:space="0" w:color="000000"/>
@@ -10700,7 +10638,7 @@
         </w:tc>
         <w:tc>
           <w:tcPr>
-            <w:tcW w:w="3337" w:type="dxa"/>
+            <w:tcW w:w="3338" w:type="dxa"/>
             <w:tcBorders>
               <w:top w:val="single" w:sz="2" w:space="0" w:color="000000"/>
               <w:left w:val="single" w:sz="2" w:space="0" w:color="000000"/>
@@ -10770,7 +10708,7 @@
         </w:tc>
         <w:tc>
           <w:tcPr>
-            <w:tcW w:w="900" w:type="dxa"/>
+            <w:tcW w:w="899" w:type="dxa"/>
             <w:tcBorders>
               <w:top w:val="single" w:sz="2" w:space="0" w:color="000000"/>
               <w:left w:val="single" w:sz="2" w:space="0" w:color="000000"/>
@@ -10813,7 +10751,7 @@
         </w:tc>
         <w:tc>
           <w:tcPr>
-            <w:tcW w:w="3337" w:type="dxa"/>
+            <w:tcW w:w="3338" w:type="dxa"/>
             <w:tcBorders>
               <w:top w:val="single" w:sz="2" w:space="0" w:color="000000"/>
               <w:left w:val="single" w:sz="2" w:space="0" w:color="000000"/>
@@ -10882,7 +10820,7 @@
         </w:tc>
         <w:tc>
           <w:tcPr>
-            <w:tcW w:w="900" w:type="dxa"/>
+            <w:tcW w:w="899" w:type="dxa"/>
             <w:tcBorders>
               <w:top w:val="single" w:sz="2" w:space="0" w:color="000000"/>
               <w:left w:val="single" w:sz="2" w:space="0" w:color="000000"/>
@@ -10925,7 +10863,7 @@
         </w:tc>
         <w:tc>
           <w:tcPr>
-            <w:tcW w:w="3337" w:type="dxa"/>
+            <w:tcW w:w="3338" w:type="dxa"/>
             <w:tcBorders>
               <w:top w:val="single" w:sz="2" w:space="0" w:color="000000"/>
               <w:left w:val="single" w:sz="2" w:space="0" w:color="000000"/>
@@ -10993,7 +10931,7 @@
         </w:tc>
         <w:tc>
           <w:tcPr>
-            <w:tcW w:w="900" w:type="dxa"/>
+            <w:tcW w:w="899" w:type="dxa"/>
             <w:tcBorders>
               <w:top w:val="single" w:sz="2" w:space="0" w:color="000000"/>
               <w:left w:val="single" w:sz="2" w:space="0" w:color="000000"/>
@@ -11035,7 +10973,7 @@
         </w:tc>
         <w:tc>
           <w:tcPr>
-            <w:tcW w:w="3337" w:type="dxa"/>
+            <w:tcW w:w="3338" w:type="dxa"/>
             <w:tcBorders>
               <w:top w:val="single" w:sz="2" w:space="0" w:color="000000"/>
               <w:left w:val="single" w:sz="2" w:space="0" w:color="000000"/>
@@ -11103,7 +11041,7 @@
         </w:tc>
         <w:tc>
           <w:tcPr>
-            <w:tcW w:w="900" w:type="dxa"/>
+            <w:tcW w:w="899" w:type="dxa"/>
             <w:tcBorders>
               <w:top w:val="single" w:sz="2" w:space="0" w:color="000000"/>
               <w:left w:val="single" w:sz="2" w:space="0" w:color="000000"/>
@@ -11145,7 +11083,7 @@
         </w:tc>
         <w:tc>
           <w:tcPr>
-            <w:tcW w:w="3337" w:type="dxa"/>
+            <w:tcW w:w="3338" w:type="dxa"/>
             <w:tcBorders>
               <w:top w:val="single" w:sz="2" w:space="0" w:color="000000"/>
               <w:left w:val="single" w:sz="2" w:space="0" w:color="000000"/>
@@ -11213,7 +11151,7 @@
         </w:tc>
         <w:tc>
           <w:tcPr>
-            <w:tcW w:w="900" w:type="dxa"/>
+            <w:tcW w:w="899" w:type="dxa"/>
             <w:tcBorders>
               <w:top w:val="single" w:sz="2" w:space="0" w:color="000000"/>
               <w:left w:val="single" w:sz="2" w:space="0" w:color="000000"/>
@@ -11255,7 +11193,7 @@
         </w:tc>
         <w:tc>
           <w:tcPr>
-            <w:tcW w:w="3337" w:type="dxa"/>
+            <w:tcW w:w="3338" w:type="dxa"/>
             <w:tcBorders>
               <w:top w:val="single" w:sz="2" w:space="0" w:color="000000"/>
               <w:left w:val="single" w:sz="2" w:space="0" w:color="000000"/>
@@ -11323,7 +11261,7 @@
         </w:tc>
         <w:tc>
           <w:tcPr>
-            <w:tcW w:w="900" w:type="dxa"/>
+            <w:tcW w:w="899" w:type="dxa"/>
             <w:tcBorders>
               <w:top w:val="single" w:sz="2" w:space="0" w:color="000000"/>
               <w:left w:val="single" w:sz="2" w:space="0" w:color="000000"/>
@@ -11365,7 +11303,7 @@
         </w:tc>
         <w:tc>
           <w:tcPr>
-            <w:tcW w:w="3337" w:type="dxa"/>
+            <w:tcW w:w="3338" w:type="dxa"/>
             <w:tcBorders>
               <w:top w:val="single" w:sz="2" w:space="0" w:color="000000"/>
               <w:left w:val="single" w:sz="2" w:space="0" w:color="000000"/>
@@ -11473,7 +11411,7 @@
         </w:tblBorders>
         <w:tblCellMar>
           <w:top w:w="55" w:type="dxa"/>
-          <w:left w:w="50" w:type="dxa"/>
+          <w:left w:w="49" w:type="dxa"/>
           <w:bottom w:w="55" w:type="dxa"/>
           <w:right w:w="55" w:type="dxa"/>
         </w:tblCellMar>
@@ -11482,7 +11420,7 @@
         <w:gridCol w:w="540"/>
         <w:gridCol w:w="2518"/>
         <w:gridCol w:w="4232"/>
-        <w:gridCol w:w="812"/>
+        <w:gridCol w:w="813"/>
         <w:gridCol w:w="806"/>
         <w:gridCol w:w="726"/>
       </w:tblGrid>
@@ -11556,7 +11494,7 @@
         </w:tc>
         <w:tc>
           <w:tcPr>
-            <w:tcW w:w="812" w:type="dxa"/>
+            <w:tcW w:w="813" w:type="dxa"/>
             <w:tcBorders>
               <w:top w:val="single" w:sz="2" w:space="0" w:color="000000"/>
               <w:left w:val="single" w:sz="2" w:space="0" w:color="000000"/>
@@ -11693,7 +11631,7 @@
         </w:tc>
         <w:tc>
           <w:tcPr>
-            <w:tcW w:w="812" w:type="dxa"/>
+            <w:tcW w:w="813" w:type="dxa"/>
             <w:tcBorders>
               <w:top w:val="single" w:sz="2" w:space="0" w:color="000000"/>
               <w:left w:val="single" w:sz="2" w:space="0" w:color="000000"/>
@@ -11841,7 +11779,7 @@
         </w:tc>
         <w:tc>
           <w:tcPr>
-            <w:tcW w:w="812" w:type="dxa"/>
+            <w:tcW w:w="813" w:type="dxa"/>
             <w:tcBorders>
               <w:top w:val="single" w:sz="2" w:space="0" w:color="000000"/>
               <w:left w:val="single" w:sz="2" w:space="0" w:color="000000"/>
@@ -11978,7 +11916,7 @@
         </w:tc>
         <w:tc>
           <w:tcPr>
-            <w:tcW w:w="812" w:type="dxa"/>
+            <w:tcW w:w="813" w:type="dxa"/>
             <w:tcBorders>
               <w:top w:val="single" w:sz="2" w:space="0" w:color="000000"/>
               <w:left w:val="single" w:sz="2" w:space="0" w:color="000000"/>
@@ -12115,7 +12053,7 @@
         </w:tc>
         <w:tc>
           <w:tcPr>
-            <w:tcW w:w="812" w:type="dxa"/>
+            <w:tcW w:w="813" w:type="dxa"/>
             <w:tcBorders>
               <w:top w:val="single" w:sz="2" w:space="0" w:color="000000"/>
               <w:left w:val="single" w:sz="2" w:space="0" w:color="000000"/>
@@ -12252,7 +12190,7 @@
         </w:tc>
         <w:tc>
           <w:tcPr>
-            <w:tcW w:w="812" w:type="dxa"/>
+            <w:tcW w:w="813" w:type="dxa"/>
             <w:tcBorders>
               <w:top w:val="single" w:sz="2" w:space="0" w:color="000000"/>
               <w:left w:val="single" w:sz="2" w:space="0" w:color="000000"/>
@@ -12389,7 +12327,7 @@
         </w:tc>
         <w:tc>
           <w:tcPr>
-            <w:tcW w:w="812" w:type="dxa"/>
+            <w:tcW w:w="813" w:type="dxa"/>
             <w:tcBorders>
               <w:top w:val="single" w:sz="2" w:space="0" w:color="000000"/>
               <w:left w:val="single" w:sz="2" w:space="0" w:color="000000"/>
@@ -12530,7 +12468,7 @@
         </w:tblBorders>
         <w:tblCellMar>
           <w:top w:w="55" w:type="dxa"/>
-          <w:left w:w="51" w:type="dxa"/>
+          <w:left w:w="50" w:type="dxa"/>
           <w:bottom w:w="55" w:type="dxa"/>
           <w:right w:w="55" w:type="dxa"/>
         </w:tblCellMar>
@@ -12539,7 +12477,7 @@
         <w:gridCol w:w="448"/>
         <w:gridCol w:w="1710"/>
         <w:gridCol w:w="4328"/>
-        <w:gridCol w:w="3148"/>
+        <w:gridCol w:w="3149"/>
       </w:tblGrid>
       <w:tr>
         <w:trPr/>
@@ -12611,7 +12549,7 @@
         </w:tc>
         <w:tc>
           <w:tcPr>
-            <w:tcW w:w="3148" w:type="dxa"/>
+            <w:tcW w:w="3149" w:type="dxa"/>
             <w:tcBorders>
               <w:top w:val="single" w:sz="2" w:space="0" w:color="000000"/>
               <w:left w:val="single" w:sz="2" w:space="0" w:color="000000"/>
@@ -12742,7 +12680,7 @@
         </w:tc>
         <w:tc>
           <w:tcPr>
-            <w:tcW w:w="3148" w:type="dxa"/>
+            <w:tcW w:w="3149" w:type="dxa"/>
             <w:tcBorders>
               <w:top w:val="single" w:sz="2" w:space="0" w:color="000000"/>
               <w:left w:val="single" w:sz="2" w:space="0" w:color="000000"/>
@@ -12892,7 +12830,7 @@
         </w:tc>
         <w:tc>
           <w:tcPr>
-            <w:tcW w:w="3148" w:type="dxa"/>
+            <w:tcW w:w="3149" w:type="dxa"/>
             <w:tcBorders>
               <w:top w:val="single" w:sz="2" w:space="0" w:color="000000"/>
               <w:left w:val="single" w:sz="2" w:space="0" w:color="000000"/>
@@ -13027,7 +12965,7 @@
         </w:tc>
         <w:tc>
           <w:tcPr>
-            <w:tcW w:w="3148" w:type="dxa"/>
+            <w:tcW w:w="3149" w:type="dxa"/>
             <w:tcBorders>
               <w:top w:val="single" w:sz="2" w:space="0" w:color="000000"/>
               <w:left w:val="single" w:sz="2" w:space="0" w:color="000000"/>
@@ -13135,6 +13073,9 @@
     <w:qFormat/>
     <w:pPr>
       <w:widowControl/>
+      <w:kinsoku w:val="true"/>
+      <w:overflowPunct w:val="true"/>
+      <w:autoSpaceDE w:val="true"/>
       <w:bidi w:val="0"/>
       <w:jc w:val="left"/>
     </w:pPr>
@@ -13182,6 +13123,11 @@
   </w:style>
   <w:style w:type="character" w:styleId="ListLabel6">
     <w:name w:val="ListLabel 6"/>
+    <w:qFormat/>
+    <w:rPr/>
+  </w:style>
+  <w:style w:type="character" w:styleId="ListLabel7">
+    <w:name w:val="ListLabel 7"/>
     <w:qFormat/>
     <w:rPr/>
   </w:style>

</xml_diff>

<commit_message>
conduct tests in progress
</commit_message>
<xml_diff>
--- a/dataset/reallife/test-design-on-real-data.docx
+++ b/dataset/reallife/test-design-on-real-data.docx
@@ -181,16 +181,16 @@
         </w:tblBorders>
         <w:tblCellMar>
           <w:top w:w="55" w:type="dxa"/>
-          <w:left w:w="49" w:type="dxa"/>
+          <w:left w:w="47" w:type="dxa"/>
           <w:bottom w:w="55" w:type="dxa"/>
           <w:right w:w="55" w:type="dxa"/>
         </w:tblCellMar>
       </w:tblPr>
       <w:tblGrid>
-        <w:gridCol w:w="542"/>
+        <w:gridCol w:w="540"/>
         <w:gridCol w:w="2518"/>
-        <w:gridCol w:w="4233"/>
-        <w:gridCol w:w="810"/>
+        <w:gridCol w:w="4232"/>
+        <w:gridCol w:w="812"/>
         <w:gridCol w:w="811"/>
         <w:gridCol w:w="721"/>
       </w:tblGrid>
@@ -198,7 +198,7 @@
         <w:trPr/>
         <w:tc>
           <w:tcPr>
-            <w:tcW w:w="542" w:type="dxa"/>
+            <w:tcW w:w="540" w:type="dxa"/>
             <w:tcBorders>
               <w:top w:val="single" w:sz="2" w:space="0" w:color="000000"/>
               <w:left w:val="single" w:sz="2" w:space="0" w:color="000000"/>
@@ -242,7 +242,7 @@
         </w:tc>
         <w:tc>
           <w:tcPr>
-            <w:tcW w:w="4233" w:type="dxa"/>
+            <w:tcW w:w="4232" w:type="dxa"/>
             <w:tcBorders>
               <w:top w:val="single" w:sz="2" w:space="0" w:color="000000"/>
               <w:left w:val="single" w:sz="2" w:space="0" w:color="000000"/>
@@ -264,7 +264,7 @@
         </w:tc>
         <w:tc>
           <w:tcPr>
-            <w:tcW w:w="810" w:type="dxa"/>
+            <w:tcW w:w="812" w:type="dxa"/>
             <w:tcBorders>
               <w:top w:val="single" w:sz="2" w:space="0" w:color="000000"/>
               <w:left w:val="single" w:sz="2" w:space="0" w:color="000000"/>
@@ -335,7 +335,7 @@
         <w:trPr/>
         <w:tc>
           <w:tcPr>
-            <w:tcW w:w="542" w:type="dxa"/>
+            <w:tcW w:w="540" w:type="dxa"/>
             <w:tcBorders>
               <w:top w:val="single" w:sz="2" w:space="0" w:color="000000"/>
               <w:left w:val="single" w:sz="2" w:space="0" w:color="000000"/>
@@ -379,7 +379,7 @@
         </w:tc>
         <w:tc>
           <w:tcPr>
-            <w:tcW w:w="4233" w:type="dxa"/>
+            <w:tcW w:w="4232" w:type="dxa"/>
             <w:tcBorders>
               <w:top w:val="single" w:sz="2" w:space="0" w:color="000000"/>
               <w:left w:val="single" w:sz="2" w:space="0" w:color="000000"/>
@@ -401,7 +401,7 @@
         </w:tc>
         <w:tc>
           <w:tcPr>
-            <w:tcW w:w="810" w:type="dxa"/>
+            <w:tcW w:w="812" w:type="dxa"/>
             <w:tcBorders>
               <w:top w:val="single" w:sz="2" w:space="0" w:color="000000"/>
               <w:left w:val="single" w:sz="2" w:space="0" w:color="000000"/>
@@ -474,7 +474,7 @@
         </w:trPr>
         <w:tc>
           <w:tcPr>
-            <w:tcW w:w="542" w:type="dxa"/>
+            <w:tcW w:w="540" w:type="dxa"/>
             <w:tcBorders>
               <w:top w:val="single" w:sz="2" w:space="0" w:color="000000"/>
               <w:left w:val="single" w:sz="2" w:space="0" w:color="000000"/>
@@ -486,7 +486,7 @@
           <w:p>
             <w:pPr>
               <w:pStyle w:val="TableContents"/>
-              <w:shd w:fill="CCCCCC" w:val="clear"/>
+              <w:shd w:val="clear" w:fill="CCCCCC"/>
               <w:rPr/>
             </w:pPr>
             <w:r>
@@ -509,7 +509,7 @@
           <w:p>
             <w:pPr>
               <w:pStyle w:val="TableContents"/>
-              <w:shd w:fill="CCCCCC" w:val="clear"/>
+              <w:shd w:val="clear" w:fill="CCCCCC"/>
               <w:rPr/>
             </w:pPr>
             <w:r>
@@ -520,7 +520,7 @@
         </w:tc>
         <w:tc>
           <w:tcPr>
-            <w:tcW w:w="4233" w:type="dxa"/>
+            <w:tcW w:w="4232" w:type="dxa"/>
             <w:tcBorders>
               <w:top w:val="single" w:sz="2" w:space="0" w:color="000000"/>
               <w:left w:val="single" w:sz="2" w:space="0" w:color="000000"/>
@@ -532,7 +532,7 @@
           <w:p>
             <w:pPr>
               <w:pStyle w:val="TableContents"/>
-              <w:shd w:fill="CCCCCC" w:val="clear"/>
+              <w:shd w:val="clear" w:fill="CCCCCC"/>
               <w:rPr/>
             </w:pPr>
             <w:r>
@@ -543,17 +543,17 @@
           <w:p>
             <w:pPr>
               <w:pStyle w:val="TableContents"/>
-              <w:shd w:fill="CCCCCC" w:val="clear"/>
-              <w:rPr/>
-            </w:pPr>
-            <w:r>
-              <w:rPr/>
-            </w:r>
-          </w:p>
-        </w:tc>
-        <w:tc>
-          <w:tcPr>
-            <w:tcW w:w="810" w:type="dxa"/>
+              <w:shd w:val="clear" w:fill="CCCCCC"/>
+              <w:rPr/>
+            </w:pPr>
+            <w:r>
+              <w:rPr/>
+            </w:r>
+          </w:p>
+        </w:tc>
+        <w:tc>
+          <w:tcPr>
+            <w:tcW w:w="812" w:type="dxa"/>
             <w:tcBorders>
               <w:top w:val="single" w:sz="2" w:space="0" w:color="000000"/>
               <w:left w:val="single" w:sz="2" w:space="0" w:color="000000"/>
@@ -565,7 +565,7 @@
           <w:p>
             <w:pPr>
               <w:pStyle w:val="TableContents"/>
-              <w:shd w:fill="CCCCCC" w:val="clear"/>
+              <w:shd w:val="clear" w:fill="CCCCCC"/>
               <w:rPr/>
             </w:pPr>
             <w:r>
@@ -588,7 +588,7 @@
           <w:p>
             <w:pPr>
               <w:pStyle w:val="TableContents"/>
-              <w:shd w:fill="CCCCCC" w:val="clear"/>
+              <w:shd w:val="clear" w:fill="CCCCCC"/>
               <w:rPr/>
             </w:pPr>
             <w:r>
@@ -613,7 +613,7 @@
           <w:p>
             <w:pPr>
               <w:pStyle w:val="TableContents"/>
-              <w:shd w:fill="CCCCCC" w:val="clear"/>
+              <w:shd w:val="clear" w:fill="CCCCCC"/>
               <w:rPr/>
             </w:pPr>
             <w:r>
@@ -627,7 +627,7 @@
         <w:trPr/>
         <w:tc>
           <w:tcPr>
-            <w:tcW w:w="542" w:type="dxa"/>
+            <w:tcW w:w="540" w:type="dxa"/>
             <w:tcBorders>
               <w:top w:val="single" w:sz="2" w:space="0" w:color="000000"/>
               <w:left w:val="single" w:sz="2" w:space="0" w:color="000000"/>
@@ -639,7 +639,7 @@
           <w:p>
             <w:pPr>
               <w:pStyle w:val="TableContents"/>
-              <w:shd w:fill="CCCCCC" w:val="clear"/>
+              <w:shd w:val="clear" w:fill="CCCCCC"/>
               <w:rPr/>
             </w:pPr>
             <w:r>
@@ -662,7 +662,7 @@
           <w:p>
             <w:pPr>
               <w:pStyle w:val="TableContents"/>
-              <w:shd w:fill="CCCCCC" w:val="clear"/>
+              <w:shd w:val="clear" w:fill="CCCCCC"/>
               <w:rPr/>
             </w:pPr>
             <w:r>
@@ -673,7 +673,7 @@
         </w:tc>
         <w:tc>
           <w:tcPr>
-            <w:tcW w:w="4233" w:type="dxa"/>
+            <w:tcW w:w="4232" w:type="dxa"/>
             <w:tcBorders>
               <w:top w:val="single" w:sz="2" w:space="0" w:color="000000"/>
               <w:left w:val="single" w:sz="2" w:space="0" w:color="000000"/>
@@ -685,7 +685,7 @@
           <w:p>
             <w:pPr>
               <w:pStyle w:val="TableContents"/>
-              <w:shd w:fill="CCCCCC" w:val="clear"/>
+              <w:shd w:val="clear" w:fill="CCCCCC"/>
               <w:rPr/>
             </w:pPr>
             <w:r>
@@ -696,7 +696,7 @@
         </w:tc>
         <w:tc>
           <w:tcPr>
-            <w:tcW w:w="810" w:type="dxa"/>
+            <w:tcW w:w="812" w:type="dxa"/>
             <w:tcBorders>
               <w:top w:val="single" w:sz="2" w:space="0" w:color="000000"/>
               <w:left w:val="single" w:sz="2" w:space="0" w:color="000000"/>
@@ -708,7 +708,7 @@
           <w:p>
             <w:pPr>
               <w:pStyle w:val="TableContents"/>
-              <w:shd w:fill="CCCCCC" w:val="clear"/>
+              <w:shd w:val="clear" w:fill="CCCCCC"/>
               <w:rPr/>
             </w:pPr>
             <w:r>
@@ -731,7 +731,7 @@
           <w:p>
             <w:pPr>
               <w:pStyle w:val="TableContents"/>
-              <w:shd w:fill="CCCCCC" w:val="clear"/>
+              <w:shd w:val="clear" w:fill="CCCCCC"/>
               <w:rPr/>
             </w:pPr>
             <w:r>
@@ -756,7 +756,7 @@
           <w:p>
             <w:pPr>
               <w:pStyle w:val="TableContents"/>
-              <w:shd w:fill="CCCCCC" w:val="clear"/>
+              <w:shd w:val="clear" w:fill="CCCCCC"/>
               <w:rPr/>
             </w:pPr>
             <w:r>
@@ -770,7 +770,7 @@
         <w:trPr/>
         <w:tc>
           <w:tcPr>
-            <w:tcW w:w="542" w:type="dxa"/>
+            <w:tcW w:w="540" w:type="dxa"/>
             <w:tcBorders>
               <w:top w:val="single" w:sz="2" w:space="0" w:color="000000"/>
               <w:left w:val="single" w:sz="2" w:space="0" w:color="000000"/>
@@ -782,7 +782,7 @@
           <w:p>
             <w:pPr>
               <w:pStyle w:val="TableContents"/>
-              <w:shd w:fill="CCCCCC" w:val="clear"/>
+              <w:shd w:val="clear" w:fill="CCCCCC"/>
               <w:rPr/>
             </w:pPr>
             <w:r>
@@ -805,7 +805,7 @@
           <w:p>
             <w:pPr>
               <w:pStyle w:val="TableContents"/>
-              <w:shd w:fill="CCCCCC" w:val="clear"/>
+              <w:shd w:val="clear" w:fill="CCCCCC"/>
               <w:rPr/>
             </w:pPr>
             <w:r>
@@ -816,7 +816,7 @@
         </w:tc>
         <w:tc>
           <w:tcPr>
-            <w:tcW w:w="4233" w:type="dxa"/>
+            <w:tcW w:w="4232" w:type="dxa"/>
             <w:tcBorders>
               <w:top w:val="single" w:sz="2" w:space="0" w:color="000000"/>
               <w:left w:val="single" w:sz="2" w:space="0" w:color="000000"/>
@@ -828,7 +828,7 @@
           <w:p>
             <w:pPr>
               <w:pStyle w:val="TableContents"/>
-              <w:shd w:fill="CCCCCC" w:val="clear"/>
+              <w:shd w:val="clear" w:fill="CCCCCC"/>
               <w:rPr/>
             </w:pPr>
             <w:r>
@@ -839,7 +839,7 @@
         </w:tc>
         <w:tc>
           <w:tcPr>
-            <w:tcW w:w="810" w:type="dxa"/>
+            <w:tcW w:w="812" w:type="dxa"/>
             <w:tcBorders>
               <w:top w:val="single" w:sz="2" w:space="0" w:color="000000"/>
               <w:left w:val="single" w:sz="2" w:space="0" w:color="000000"/>
@@ -851,7 +851,7 @@
           <w:p>
             <w:pPr>
               <w:pStyle w:val="TableContents"/>
-              <w:shd w:fill="CCCCCC" w:val="clear"/>
+              <w:shd w:val="clear" w:fill="CCCCCC"/>
               <w:rPr/>
             </w:pPr>
             <w:r>
@@ -874,7 +874,7 @@
           <w:p>
             <w:pPr>
               <w:pStyle w:val="TableContents"/>
-              <w:shd w:fill="CCCCCC" w:val="clear"/>
+              <w:shd w:val="clear" w:fill="CCCCCC"/>
               <w:rPr/>
             </w:pPr>
             <w:r>
@@ -899,7 +899,7 @@
           <w:p>
             <w:pPr>
               <w:pStyle w:val="TableContents"/>
-              <w:shd w:fill="CCCCCC" w:val="clear"/>
+              <w:shd w:val="clear" w:fill="CCCCCC"/>
               <w:rPr/>
             </w:pPr>
             <w:r>
@@ -913,7 +913,7 @@
         <w:trPr/>
         <w:tc>
           <w:tcPr>
-            <w:tcW w:w="542" w:type="dxa"/>
+            <w:tcW w:w="540" w:type="dxa"/>
             <w:tcBorders>
               <w:top w:val="single" w:sz="2" w:space="0" w:color="000000"/>
               <w:left w:val="single" w:sz="2" w:space="0" w:color="000000"/>
@@ -925,7 +925,7 @@
           <w:p>
             <w:pPr>
               <w:pStyle w:val="TableContents"/>
-              <w:shd w:fill="CCCCCC" w:val="clear"/>
+              <w:shd w:val="clear" w:fill="CCCCCC"/>
               <w:rPr/>
             </w:pPr>
             <w:r>
@@ -948,7 +948,7 @@
           <w:p>
             <w:pPr>
               <w:pStyle w:val="TableContents"/>
-              <w:shd w:fill="CCCCCC" w:val="clear"/>
+              <w:shd w:val="clear" w:fill="CCCCCC"/>
               <w:rPr/>
             </w:pPr>
             <w:r>
@@ -959,7 +959,7 @@
         </w:tc>
         <w:tc>
           <w:tcPr>
-            <w:tcW w:w="4233" w:type="dxa"/>
+            <w:tcW w:w="4232" w:type="dxa"/>
             <w:tcBorders>
               <w:top w:val="single" w:sz="2" w:space="0" w:color="000000"/>
               <w:left w:val="single" w:sz="2" w:space="0" w:color="000000"/>
@@ -971,7 +971,7 @@
           <w:p>
             <w:pPr>
               <w:pStyle w:val="TableContents"/>
-              <w:shd w:fill="CCCCCC" w:val="clear"/>
+              <w:shd w:val="clear" w:fill="CCCCCC"/>
               <w:rPr/>
             </w:pPr>
             <w:r>
@@ -982,7 +982,7 @@
         </w:tc>
         <w:tc>
           <w:tcPr>
-            <w:tcW w:w="810" w:type="dxa"/>
+            <w:tcW w:w="812" w:type="dxa"/>
             <w:tcBorders>
               <w:top w:val="single" w:sz="2" w:space="0" w:color="000000"/>
               <w:left w:val="single" w:sz="2" w:space="0" w:color="000000"/>
@@ -994,7 +994,7 @@
           <w:p>
             <w:pPr>
               <w:pStyle w:val="TableContents"/>
-              <w:shd w:fill="CCCCCC" w:val="clear"/>
+              <w:shd w:val="clear" w:fill="CCCCCC"/>
               <w:rPr/>
             </w:pPr>
             <w:r>
@@ -1017,7 +1017,7 @@
           <w:p>
             <w:pPr>
               <w:pStyle w:val="TableContents"/>
-              <w:shd w:fill="CCCCCC" w:val="clear"/>
+              <w:shd w:val="clear" w:fill="CCCCCC"/>
               <w:rPr/>
             </w:pPr>
             <w:r>
@@ -1042,7 +1042,7 @@
           <w:p>
             <w:pPr>
               <w:pStyle w:val="TableContents"/>
-              <w:shd w:fill="CCCCCC" w:val="clear"/>
+              <w:shd w:val="clear" w:fill="CCCCCC"/>
               <w:rPr/>
             </w:pPr>
             <w:r>
@@ -1056,7 +1056,7 @@
         <w:trPr/>
         <w:tc>
           <w:tcPr>
-            <w:tcW w:w="542" w:type="dxa"/>
+            <w:tcW w:w="540" w:type="dxa"/>
             <w:tcBorders>
               <w:top w:val="single" w:sz="2" w:space="0" w:color="000000"/>
               <w:left w:val="single" w:sz="2" w:space="0" w:color="000000"/>
@@ -1068,7 +1068,7 @@
           <w:p>
             <w:pPr>
               <w:pStyle w:val="TableContents"/>
-              <w:shd w:fill="CCCCCC" w:val="clear"/>
+              <w:shd w:val="clear" w:fill="CCCCCC"/>
               <w:rPr/>
             </w:pPr>
             <w:r>
@@ -1091,7 +1091,7 @@
           <w:p>
             <w:pPr>
               <w:pStyle w:val="TableContents"/>
-              <w:shd w:fill="CCCCCC" w:val="clear"/>
+              <w:shd w:val="clear" w:fill="CCCCCC"/>
               <w:rPr/>
             </w:pPr>
             <w:r>
@@ -1102,7 +1102,7 @@
         </w:tc>
         <w:tc>
           <w:tcPr>
-            <w:tcW w:w="4233" w:type="dxa"/>
+            <w:tcW w:w="4232" w:type="dxa"/>
             <w:tcBorders>
               <w:top w:val="single" w:sz="2" w:space="0" w:color="000000"/>
               <w:left w:val="single" w:sz="2" w:space="0" w:color="000000"/>
@@ -1114,7 +1114,7 @@
           <w:p>
             <w:pPr>
               <w:pStyle w:val="TableContents"/>
-              <w:shd w:fill="CCCCCC" w:val="clear"/>
+              <w:shd w:val="clear" w:fill="CCCCCC"/>
               <w:rPr/>
             </w:pPr>
             <w:r>
@@ -1125,7 +1125,7 @@
         </w:tc>
         <w:tc>
           <w:tcPr>
-            <w:tcW w:w="810" w:type="dxa"/>
+            <w:tcW w:w="812" w:type="dxa"/>
             <w:tcBorders>
               <w:top w:val="single" w:sz="2" w:space="0" w:color="000000"/>
               <w:left w:val="single" w:sz="2" w:space="0" w:color="000000"/>
@@ -1137,7 +1137,7 @@
           <w:p>
             <w:pPr>
               <w:pStyle w:val="TableContents"/>
-              <w:shd w:fill="CCCCCC" w:val="clear"/>
+              <w:shd w:val="clear" w:fill="CCCCCC"/>
               <w:rPr/>
             </w:pPr>
             <w:r>
@@ -1160,7 +1160,7 @@
           <w:p>
             <w:pPr>
               <w:pStyle w:val="TableContents"/>
-              <w:shd w:fill="CCCCCC" w:val="clear"/>
+              <w:shd w:val="clear" w:fill="CCCCCC"/>
               <w:rPr/>
             </w:pPr>
             <w:r>
@@ -1185,7 +1185,7 @@
           <w:p>
             <w:pPr>
               <w:pStyle w:val="TableContents"/>
-              <w:shd w:fill="CCCCCC" w:val="clear"/>
+              <w:shd w:val="clear" w:fill="CCCCCC"/>
               <w:rPr/>
             </w:pPr>
             <w:r>
@@ -1199,7 +1199,7 @@
         <w:trPr/>
         <w:tc>
           <w:tcPr>
-            <w:tcW w:w="542" w:type="dxa"/>
+            <w:tcW w:w="540" w:type="dxa"/>
             <w:tcBorders>
               <w:top w:val="single" w:sz="2" w:space="0" w:color="000000"/>
               <w:left w:val="single" w:sz="2" w:space="0" w:color="000000"/>
@@ -1211,7 +1211,7 @@
           <w:p>
             <w:pPr>
               <w:pStyle w:val="TableContents"/>
-              <w:shd w:fill="CCCCCC" w:val="clear"/>
+              <w:shd w:val="clear" w:fill="CCCCCC"/>
               <w:rPr/>
             </w:pPr>
             <w:r>
@@ -1234,7 +1234,7 @@
           <w:p>
             <w:pPr>
               <w:pStyle w:val="TableContents"/>
-              <w:shd w:fill="CCCCCC" w:val="clear"/>
+              <w:shd w:val="clear" w:fill="CCCCCC"/>
               <w:rPr/>
             </w:pPr>
             <w:r>
@@ -1245,7 +1245,7 @@
         </w:tc>
         <w:tc>
           <w:tcPr>
-            <w:tcW w:w="4233" w:type="dxa"/>
+            <w:tcW w:w="4232" w:type="dxa"/>
             <w:tcBorders>
               <w:top w:val="single" w:sz="2" w:space="0" w:color="000000"/>
               <w:left w:val="single" w:sz="2" w:space="0" w:color="000000"/>
@@ -1257,7 +1257,7 @@
           <w:p>
             <w:pPr>
               <w:pStyle w:val="TableContents"/>
-              <w:shd w:fill="CCCCCC" w:val="clear"/>
+              <w:shd w:val="clear" w:fill="CCCCCC"/>
               <w:rPr/>
             </w:pPr>
             <w:r>
@@ -1268,7 +1268,7 @@
         </w:tc>
         <w:tc>
           <w:tcPr>
-            <w:tcW w:w="810" w:type="dxa"/>
+            <w:tcW w:w="812" w:type="dxa"/>
             <w:tcBorders>
               <w:top w:val="single" w:sz="2" w:space="0" w:color="000000"/>
               <w:left w:val="single" w:sz="2" w:space="0" w:color="000000"/>
@@ -1280,7 +1280,7 @@
           <w:p>
             <w:pPr>
               <w:pStyle w:val="TableContents"/>
-              <w:shd w:fill="CCCCCC" w:val="clear"/>
+              <w:shd w:val="clear" w:fill="CCCCCC"/>
               <w:rPr/>
             </w:pPr>
             <w:r>
@@ -1303,7 +1303,7 @@
           <w:p>
             <w:pPr>
               <w:pStyle w:val="TableContents"/>
-              <w:shd w:fill="CCCCCC" w:val="clear"/>
+              <w:shd w:val="clear" w:fill="CCCCCC"/>
               <w:rPr/>
             </w:pPr>
             <w:r>
@@ -1328,7 +1328,7 @@
           <w:p>
             <w:pPr>
               <w:pStyle w:val="TableContents"/>
-              <w:shd w:fill="CCCCCC" w:val="clear"/>
+              <w:shd w:val="clear" w:fill="CCCCCC"/>
               <w:rPr/>
             </w:pPr>
             <w:r>
@@ -1342,7 +1342,7 @@
         <w:trPr/>
         <w:tc>
           <w:tcPr>
-            <w:tcW w:w="542" w:type="dxa"/>
+            <w:tcW w:w="540" w:type="dxa"/>
             <w:tcBorders>
               <w:top w:val="single" w:sz="2" w:space="0" w:color="000000"/>
               <w:left w:val="single" w:sz="2" w:space="0" w:color="000000"/>
@@ -1354,7 +1354,7 @@
           <w:p>
             <w:pPr>
               <w:pStyle w:val="TableContents"/>
-              <w:shd w:fill="CCCCCC" w:val="clear"/>
+              <w:shd w:val="clear" w:fill="CCCCCC"/>
               <w:rPr/>
             </w:pPr>
             <w:r>
@@ -1377,7 +1377,7 @@
           <w:p>
             <w:pPr>
               <w:pStyle w:val="TableContents"/>
-              <w:shd w:fill="CCCCCC" w:val="clear"/>
+              <w:shd w:val="clear" w:fill="CCCCCC"/>
               <w:rPr/>
             </w:pPr>
             <w:r>
@@ -1388,7 +1388,7 @@
         </w:tc>
         <w:tc>
           <w:tcPr>
-            <w:tcW w:w="4233" w:type="dxa"/>
+            <w:tcW w:w="4232" w:type="dxa"/>
             <w:tcBorders>
               <w:top w:val="single" w:sz="2" w:space="0" w:color="000000"/>
               <w:left w:val="single" w:sz="2" w:space="0" w:color="000000"/>
@@ -1400,7 +1400,7 @@
           <w:p>
             <w:pPr>
               <w:pStyle w:val="TableContents"/>
-              <w:shd w:fill="CCCCCC" w:val="clear"/>
+              <w:shd w:val="clear" w:fill="CCCCCC"/>
               <w:rPr/>
             </w:pPr>
             <w:r>
@@ -1411,7 +1411,7 @@
         </w:tc>
         <w:tc>
           <w:tcPr>
-            <w:tcW w:w="810" w:type="dxa"/>
+            <w:tcW w:w="812" w:type="dxa"/>
             <w:tcBorders>
               <w:top w:val="single" w:sz="2" w:space="0" w:color="000000"/>
               <w:left w:val="single" w:sz="2" w:space="0" w:color="000000"/>
@@ -1423,7 +1423,7 @@
           <w:p>
             <w:pPr>
               <w:pStyle w:val="TableContents"/>
-              <w:shd w:fill="CCCCCC" w:val="clear"/>
+              <w:shd w:val="clear" w:fill="CCCCCC"/>
               <w:rPr/>
             </w:pPr>
             <w:r>
@@ -1446,7 +1446,7 @@
           <w:p>
             <w:pPr>
               <w:pStyle w:val="TableContents"/>
-              <w:shd w:fill="CCCCCC" w:val="clear"/>
+              <w:shd w:val="clear" w:fill="CCCCCC"/>
               <w:rPr/>
             </w:pPr>
             <w:r>
@@ -1471,7 +1471,7 @@
           <w:p>
             <w:pPr>
               <w:pStyle w:val="TableContents"/>
-              <w:shd w:fill="CCCCCC" w:val="clear"/>
+              <w:shd w:val="clear" w:fill="CCCCCC"/>
               <w:rPr/>
             </w:pPr>
             <w:r>
@@ -1485,7 +1485,7 @@
         <w:trPr/>
         <w:tc>
           <w:tcPr>
-            <w:tcW w:w="542" w:type="dxa"/>
+            <w:tcW w:w="540" w:type="dxa"/>
             <w:tcBorders>
               <w:top w:val="single" w:sz="2" w:space="0" w:color="000000"/>
               <w:left w:val="single" w:sz="2" w:space="0" w:color="000000"/>
@@ -1497,7 +1497,7 @@
           <w:p>
             <w:pPr>
               <w:pStyle w:val="TableContents"/>
-              <w:shd w:fill="CCCCCC" w:val="clear"/>
+              <w:shd w:val="clear" w:fill="CCCCCC"/>
               <w:rPr/>
             </w:pPr>
             <w:r>
@@ -1520,7 +1520,7 @@
           <w:p>
             <w:pPr>
               <w:pStyle w:val="TableContents"/>
-              <w:shd w:fill="CCCCCC" w:val="clear"/>
+              <w:shd w:val="clear" w:fill="CCCCCC"/>
               <w:rPr/>
             </w:pPr>
             <w:r>
@@ -1531,7 +1531,7 @@
         </w:tc>
         <w:tc>
           <w:tcPr>
-            <w:tcW w:w="4233" w:type="dxa"/>
+            <w:tcW w:w="4232" w:type="dxa"/>
             <w:tcBorders>
               <w:top w:val="single" w:sz="2" w:space="0" w:color="000000"/>
               <w:left w:val="single" w:sz="2" w:space="0" w:color="000000"/>
@@ -1543,7 +1543,7 @@
           <w:p>
             <w:pPr>
               <w:pStyle w:val="TableContents"/>
-              <w:shd w:fill="CCCCCC" w:val="clear"/>
+              <w:shd w:val="clear" w:fill="CCCCCC"/>
               <w:rPr/>
             </w:pPr>
             <w:r>
@@ -1554,7 +1554,7 @@
         </w:tc>
         <w:tc>
           <w:tcPr>
-            <w:tcW w:w="810" w:type="dxa"/>
+            <w:tcW w:w="812" w:type="dxa"/>
             <w:tcBorders>
               <w:top w:val="single" w:sz="2" w:space="0" w:color="000000"/>
               <w:left w:val="single" w:sz="2" w:space="0" w:color="000000"/>
@@ -1566,7 +1566,7 @@
           <w:p>
             <w:pPr>
               <w:pStyle w:val="TableContents"/>
-              <w:shd w:fill="CCCCCC" w:val="clear"/>
+              <w:shd w:val="clear" w:fill="CCCCCC"/>
               <w:rPr/>
             </w:pPr>
             <w:r>
@@ -1589,7 +1589,7 @@
           <w:p>
             <w:pPr>
               <w:pStyle w:val="TableContents"/>
-              <w:shd w:fill="CCCCCC" w:val="clear"/>
+              <w:shd w:val="clear" w:fill="CCCCCC"/>
               <w:rPr/>
             </w:pPr>
             <w:r>
@@ -1614,7 +1614,7 @@
           <w:p>
             <w:pPr>
               <w:pStyle w:val="TableContents"/>
-              <w:shd w:fill="CCCCCC" w:val="clear"/>
+              <w:shd w:val="clear" w:fill="CCCCCC"/>
               <w:rPr/>
             </w:pPr>
             <w:r>
@@ -1628,7 +1628,7 @@
         <w:trPr/>
         <w:tc>
           <w:tcPr>
-            <w:tcW w:w="542" w:type="dxa"/>
+            <w:tcW w:w="540" w:type="dxa"/>
             <w:tcBorders>
               <w:top w:val="single" w:sz="2" w:space="0" w:color="000000"/>
               <w:left w:val="single" w:sz="2" w:space="0" w:color="000000"/>
@@ -1640,7 +1640,7 @@
           <w:p>
             <w:pPr>
               <w:pStyle w:val="TableContents"/>
-              <w:shd w:fill="CCCCCC" w:val="clear"/>
+              <w:shd w:val="clear" w:fill="CCCCCC"/>
               <w:rPr/>
             </w:pPr>
             <w:r>
@@ -1663,7 +1663,7 @@
           <w:p>
             <w:pPr>
               <w:pStyle w:val="TableContents"/>
-              <w:shd w:fill="CCCCCC" w:val="clear"/>
+              <w:shd w:val="clear" w:fill="CCCCCC"/>
               <w:rPr/>
             </w:pPr>
             <w:r>
@@ -1674,7 +1674,7 @@
         </w:tc>
         <w:tc>
           <w:tcPr>
-            <w:tcW w:w="4233" w:type="dxa"/>
+            <w:tcW w:w="4232" w:type="dxa"/>
             <w:tcBorders>
               <w:top w:val="single" w:sz="2" w:space="0" w:color="000000"/>
               <w:left w:val="single" w:sz="2" w:space="0" w:color="000000"/>
@@ -1686,7 +1686,7 @@
           <w:p>
             <w:pPr>
               <w:pStyle w:val="TableContents"/>
-              <w:shd w:fill="CCCCCC" w:val="clear"/>
+              <w:shd w:val="clear" w:fill="CCCCCC"/>
               <w:rPr/>
             </w:pPr>
             <w:r>
@@ -1697,7 +1697,7 @@
         </w:tc>
         <w:tc>
           <w:tcPr>
-            <w:tcW w:w="810" w:type="dxa"/>
+            <w:tcW w:w="812" w:type="dxa"/>
             <w:tcBorders>
               <w:top w:val="single" w:sz="2" w:space="0" w:color="000000"/>
               <w:left w:val="single" w:sz="2" w:space="0" w:color="000000"/>
@@ -1709,7 +1709,7 @@
           <w:p>
             <w:pPr>
               <w:pStyle w:val="TableContents"/>
-              <w:shd w:fill="CCCCCC" w:val="clear"/>
+              <w:shd w:val="clear" w:fill="CCCCCC"/>
               <w:rPr/>
             </w:pPr>
             <w:r>
@@ -1732,7 +1732,7 @@
           <w:p>
             <w:pPr>
               <w:pStyle w:val="TableContents"/>
-              <w:shd w:fill="CCCCCC" w:val="clear"/>
+              <w:shd w:val="clear" w:fill="CCCCCC"/>
               <w:rPr/>
             </w:pPr>
             <w:r>
@@ -1757,7 +1757,7 @@
           <w:p>
             <w:pPr>
               <w:pStyle w:val="TableContents"/>
-              <w:shd w:fill="CCCCCC" w:val="clear"/>
+              <w:shd w:val="clear" w:fill="CCCCCC"/>
               <w:rPr/>
             </w:pPr>
             <w:r>
@@ -1800,7 +1800,7 @@
         </w:tblBorders>
         <w:tblCellMar>
           <w:top w:w="55" w:type="dxa"/>
-          <w:left w:w="49" w:type="dxa"/>
+          <w:left w:w="47" w:type="dxa"/>
           <w:bottom w:w="55" w:type="dxa"/>
           <w:right w:w="55" w:type="dxa"/>
         </w:tblCellMar>
@@ -1809,9 +1809,9 @@
         <w:gridCol w:w="633"/>
         <w:gridCol w:w="1259"/>
         <w:gridCol w:w="1708"/>
-        <w:gridCol w:w="1892"/>
-        <w:gridCol w:w="1898"/>
-        <w:gridCol w:w="2245"/>
+        <w:gridCol w:w="1891"/>
+        <w:gridCol w:w="1900"/>
+        <w:gridCol w:w="2243"/>
       </w:tblGrid>
       <w:tr>
         <w:trPr/>
@@ -1883,7 +1883,7 @@
         </w:tc>
         <w:tc>
           <w:tcPr>
-            <w:tcW w:w="1892" w:type="dxa"/>
+            <w:tcW w:w="1891" w:type="dxa"/>
             <w:tcBorders>
               <w:top w:val="single" w:sz="2" w:space="0" w:color="000000"/>
               <w:left w:val="single" w:sz="2" w:space="0" w:color="000000"/>
@@ -1905,7 +1905,7 @@
         </w:tc>
         <w:tc>
           <w:tcPr>
-            <w:tcW w:w="1898" w:type="dxa"/>
+            <w:tcW w:w="1900" w:type="dxa"/>
             <w:tcBorders>
               <w:top w:val="single" w:sz="2" w:space="0" w:color="000000"/>
               <w:left w:val="single" w:sz="2" w:space="0" w:color="000000"/>
@@ -1927,7 +1927,7 @@
         </w:tc>
         <w:tc>
           <w:tcPr>
-            <w:tcW w:w="2245" w:type="dxa"/>
+            <w:tcW w:w="2243" w:type="dxa"/>
             <w:tcBorders>
               <w:top w:val="single" w:sz="2" w:space="0" w:color="000000"/>
               <w:left w:val="single" w:sz="2" w:space="0" w:color="000000"/>
@@ -2040,7 +2040,7 @@
         </w:tc>
         <w:tc>
           <w:tcPr>
-            <w:tcW w:w="1892" w:type="dxa"/>
+            <w:tcW w:w="1891" w:type="dxa"/>
             <w:tcBorders>
               <w:top w:val="single" w:sz="2" w:space="0" w:color="000000"/>
               <w:left w:val="single" w:sz="2" w:space="0" w:color="000000"/>
@@ -2062,7 +2062,7 @@
         </w:tc>
         <w:tc>
           <w:tcPr>
-            <w:tcW w:w="1898" w:type="dxa"/>
+            <w:tcW w:w="1900" w:type="dxa"/>
             <w:tcBorders>
               <w:top w:val="single" w:sz="2" w:space="0" w:color="000000"/>
               <w:left w:val="single" w:sz="2" w:space="0" w:color="000000"/>
@@ -2084,7 +2084,7 @@
         </w:tc>
         <w:tc>
           <w:tcPr>
-            <w:tcW w:w="2245" w:type="dxa"/>
+            <w:tcW w:w="2243" w:type="dxa"/>
             <w:tcBorders>
               <w:top w:val="single" w:sz="2" w:space="0" w:color="000000"/>
               <w:left w:val="single" w:sz="2" w:space="0" w:color="000000"/>
@@ -2197,7 +2197,7 @@
         </w:tc>
         <w:tc>
           <w:tcPr>
-            <w:tcW w:w="1892" w:type="dxa"/>
+            <w:tcW w:w="1891" w:type="dxa"/>
             <w:tcBorders>
               <w:top w:val="single" w:sz="2" w:space="0" w:color="000000"/>
               <w:left w:val="single" w:sz="2" w:space="0" w:color="000000"/>
@@ -2219,7 +2219,7 @@
         </w:tc>
         <w:tc>
           <w:tcPr>
-            <w:tcW w:w="1898" w:type="dxa"/>
+            <w:tcW w:w="1900" w:type="dxa"/>
             <w:tcBorders>
               <w:top w:val="single" w:sz="2" w:space="0" w:color="000000"/>
               <w:left w:val="single" w:sz="2" w:space="0" w:color="000000"/>
@@ -2241,7 +2241,7 @@
         </w:tc>
         <w:tc>
           <w:tcPr>
-            <w:tcW w:w="2245" w:type="dxa"/>
+            <w:tcW w:w="2243" w:type="dxa"/>
             <w:tcBorders>
               <w:top w:val="single" w:sz="2" w:space="0" w:color="000000"/>
               <w:left w:val="single" w:sz="2" w:space="0" w:color="000000"/>
@@ -2373,7 +2373,7 @@
         </w:tc>
         <w:tc>
           <w:tcPr>
-            <w:tcW w:w="1892" w:type="dxa"/>
+            <w:tcW w:w="1891" w:type="dxa"/>
             <w:tcBorders>
               <w:top w:val="single" w:sz="2" w:space="0" w:color="000000"/>
               <w:left w:val="single" w:sz="2" w:space="0" w:color="000000"/>
@@ -2395,7 +2395,7 @@
         </w:tc>
         <w:tc>
           <w:tcPr>
-            <w:tcW w:w="1898" w:type="dxa"/>
+            <w:tcW w:w="1900" w:type="dxa"/>
             <w:tcBorders>
               <w:top w:val="single" w:sz="2" w:space="0" w:color="000000"/>
               <w:left w:val="single" w:sz="2" w:space="0" w:color="000000"/>
@@ -2417,7 +2417,7 @@
         </w:tc>
         <w:tc>
           <w:tcPr>
-            <w:tcW w:w="2245" w:type="dxa"/>
+            <w:tcW w:w="2243" w:type="dxa"/>
             <w:tcBorders>
               <w:top w:val="single" w:sz="2" w:space="0" w:color="000000"/>
               <w:left w:val="single" w:sz="2" w:space="0" w:color="000000"/>
@@ -2530,7 +2530,7 @@
         </w:tc>
         <w:tc>
           <w:tcPr>
-            <w:tcW w:w="1892" w:type="dxa"/>
+            <w:tcW w:w="1891" w:type="dxa"/>
             <w:tcBorders>
               <w:top w:val="single" w:sz="2" w:space="0" w:color="000000"/>
               <w:left w:val="single" w:sz="2" w:space="0" w:color="000000"/>
@@ -2552,7 +2552,7 @@
         </w:tc>
         <w:tc>
           <w:tcPr>
-            <w:tcW w:w="1898" w:type="dxa"/>
+            <w:tcW w:w="1900" w:type="dxa"/>
             <w:tcBorders>
               <w:top w:val="single" w:sz="2" w:space="0" w:color="000000"/>
               <w:left w:val="single" w:sz="2" w:space="0" w:color="000000"/>
@@ -2574,7 +2574,7 @@
         </w:tc>
         <w:tc>
           <w:tcPr>
-            <w:tcW w:w="2245" w:type="dxa"/>
+            <w:tcW w:w="2243" w:type="dxa"/>
             <w:tcBorders>
               <w:top w:val="single" w:sz="2" w:space="0" w:color="000000"/>
               <w:left w:val="single" w:sz="2" w:space="0" w:color="000000"/>
@@ -2630,7 +2630,7 @@
         </w:tblBorders>
         <w:tblCellMar>
           <w:top w:w="55" w:type="dxa"/>
-          <w:left w:w="49" w:type="dxa"/>
+          <w:left w:w="47" w:type="dxa"/>
           <w:bottom w:w="55" w:type="dxa"/>
           <w:right w:w="55" w:type="dxa"/>
         </w:tblCellMar>
@@ -2638,9 +2638,9 @@
       <w:tblGrid>
         <w:gridCol w:w="633"/>
         <w:gridCol w:w="713"/>
-        <w:gridCol w:w="899"/>
+        <w:gridCol w:w="897"/>
         <w:gridCol w:w="4052"/>
-        <w:gridCol w:w="3338"/>
+        <w:gridCol w:w="3340"/>
       </w:tblGrid>
       <w:tr>
         <w:trPr/>
@@ -2690,7 +2690,7 @@
         </w:tc>
         <w:tc>
           <w:tcPr>
-            <w:tcW w:w="899" w:type="dxa"/>
+            <w:tcW w:w="897" w:type="dxa"/>
             <w:tcBorders>
               <w:top w:val="single" w:sz="2" w:space="0" w:color="000000"/>
               <w:left w:val="single" w:sz="2" w:space="0" w:color="000000"/>
@@ -2734,7 +2734,7 @@
         </w:tc>
         <w:tc>
           <w:tcPr>
-            <w:tcW w:w="3338" w:type="dxa"/>
+            <w:tcW w:w="3340" w:type="dxa"/>
             <w:tcBorders>
               <w:top w:val="single" w:sz="2" w:space="0" w:color="000000"/>
               <w:left w:val="single" w:sz="2" w:space="0" w:color="000000"/>
@@ -2805,7 +2805,7 @@
         </w:tc>
         <w:tc>
           <w:tcPr>
-            <w:tcW w:w="899" w:type="dxa"/>
+            <w:tcW w:w="897" w:type="dxa"/>
             <w:tcBorders>
               <w:top w:val="single" w:sz="2" w:space="0" w:color="000000"/>
               <w:left w:val="single" w:sz="2" w:space="0" w:color="000000"/>
@@ -2858,7 +2858,7 @@
         </w:tc>
         <w:tc>
           <w:tcPr>
-            <w:tcW w:w="3338" w:type="dxa"/>
+            <w:tcW w:w="3340" w:type="dxa"/>
             <w:tcBorders>
               <w:top w:val="single" w:sz="2" w:space="0" w:color="000000"/>
               <w:left w:val="single" w:sz="2" w:space="0" w:color="000000"/>
@@ -2968,7 +2968,7 @@
         </w:tc>
         <w:tc>
           <w:tcPr>
-            <w:tcW w:w="899" w:type="dxa"/>
+            <w:tcW w:w="897" w:type="dxa"/>
             <w:tcBorders>
               <w:top w:val="single" w:sz="2" w:space="0" w:color="000000"/>
               <w:left w:val="single" w:sz="2" w:space="0" w:color="000000"/>
@@ -3012,7 +3012,7 @@
         </w:tc>
         <w:tc>
           <w:tcPr>
-            <w:tcW w:w="3338" w:type="dxa"/>
+            <w:tcW w:w="3340" w:type="dxa"/>
             <w:tcBorders>
               <w:top w:val="single" w:sz="2" w:space="0" w:color="000000"/>
               <w:left w:val="single" w:sz="2" w:space="0" w:color="000000"/>
@@ -3081,7 +3081,7 @@
         </w:tc>
         <w:tc>
           <w:tcPr>
-            <w:tcW w:w="899" w:type="dxa"/>
+            <w:tcW w:w="897" w:type="dxa"/>
             <w:tcBorders>
               <w:top w:val="single" w:sz="2" w:space="0" w:color="000000"/>
               <w:left w:val="single" w:sz="2" w:space="0" w:color="000000"/>
@@ -3125,7 +3125,7 @@
         </w:tc>
         <w:tc>
           <w:tcPr>
-            <w:tcW w:w="3338" w:type="dxa"/>
+            <w:tcW w:w="3340" w:type="dxa"/>
             <w:tcBorders>
               <w:top w:val="single" w:sz="2" w:space="0" w:color="000000"/>
               <w:left w:val="single" w:sz="2" w:space="0" w:color="000000"/>
@@ -3194,7 +3194,7 @@
         </w:tc>
         <w:tc>
           <w:tcPr>
-            <w:tcW w:w="899" w:type="dxa"/>
+            <w:tcW w:w="897" w:type="dxa"/>
             <w:tcBorders>
               <w:top w:val="single" w:sz="2" w:space="0" w:color="000000"/>
               <w:left w:val="single" w:sz="2" w:space="0" w:color="000000"/>
@@ -3238,7 +3238,7 @@
         </w:tc>
         <w:tc>
           <w:tcPr>
-            <w:tcW w:w="3338" w:type="dxa"/>
+            <w:tcW w:w="3340" w:type="dxa"/>
             <w:tcBorders>
               <w:top w:val="single" w:sz="2" w:space="0" w:color="000000"/>
               <w:left w:val="single" w:sz="2" w:space="0" w:color="000000"/>
@@ -3309,7 +3309,7 @@
         </w:tc>
         <w:tc>
           <w:tcPr>
-            <w:tcW w:w="899" w:type="dxa"/>
+            <w:tcW w:w="897" w:type="dxa"/>
             <w:tcBorders>
               <w:top w:val="single" w:sz="2" w:space="0" w:color="000000"/>
               <w:left w:val="single" w:sz="2" w:space="0" w:color="000000"/>
@@ -3353,7 +3353,7 @@
         </w:tc>
         <w:tc>
           <w:tcPr>
-            <w:tcW w:w="3338" w:type="dxa"/>
+            <w:tcW w:w="3340" w:type="dxa"/>
             <w:tcBorders>
               <w:top w:val="single" w:sz="2" w:space="0" w:color="000000"/>
               <w:left w:val="single" w:sz="2" w:space="0" w:color="000000"/>
@@ -3423,7 +3423,7 @@
         </w:tc>
         <w:tc>
           <w:tcPr>
-            <w:tcW w:w="899" w:type="dxa"/>
+            <w:tcW w:w="897" w:type="dxa"/>
             <w:tcBorders>
               <w:top w:val="single" w:sz="2" w:space="0" w:color="000000"/>
               <w:left w:val="single" w:sz="2" w:space="0" w:color="000000"/>
@@ -3466,7 +3466,7 @@
         </w:tc>
         <w:tc>
           <w:tcPr>
-            <w:tcW w:w="3338" w:type="dxa"/>
+            <w:tcW w:w="3340" w:type="dxa"/>
             <w:tcBorders>
               <w:top w:val="single" w:sz="2" w:space="0" w:color="000000"/>
               <w:left w:val="single" w:sz="2" w:space="0" w:color="000000"/>
@@ -3535,7 +3535,7 @@
         </w:tc>
         <w:tc>
           <w:tcPr>
-            <w:tcW w:w="899" w:type="dxa"/>
+            <w:tcW w:w="897" w:type="dxa"/>
             <w:tcBorders>
               <w:top w:val="single" w:sz="2" w:space="0" w:color="000000"/>
               <w:left w:val="single" w:sz="2" w:space="0" w:color="000000"/>
@@ -3578,7 +3578,7 @@
         </w:tc>
         <w:tc>
           <w:tcPr>
-            <w:tcW w:w="3338" w:type="dxa"/>
+            <w:tcW w:w="3340" w:type="dxa"/>
             <w:tcBorders>
               <w:top w:val="single" w:sz="2" w:space="0" w:color="000000"/>
               <w:left w:val="single" w:sz="2" w:space="0" w:color="000000"/>
@@ -3648,7 +3648,7 @@
         </w:tc>
         <w:tc>
           <w:tcPr>
-            <w:tcW w:w="899" w:type="dxa"/>
+            <w:tcW w:w="897" w:type="dxa"/>
             <w:tcBorders>
               <w:top w:val="single" w:sz="2" w:space="0" w:color="000000"/>
               <w:left w:val="single" w:sz="2" w:space="0" w:color="000000"/>
@@ -3691,7 +3691,7 @@
         </w:tc>
         <w:tc>
           <w:tcPr>
-            <w:tcW w:w="3338" w:type="dxa"/>
+            <w:tcW w:w="3340" w:type="dxa"/>
             <w:tcBorders>
               <w:top w:val="single" w:sz="2" w:space="0" w:color="000000"/>
               <w:left w:val="single" w:sz="2" w:space="0" w:color="000000"/>
@@ -3760,7 +3760,7 @@
         </w:tc>
         <w:tc>
           <w:tcPr>
-            <w:tcW w:w="899" w:type="dxa"/>
+            <w:tcW w:w="897" w:type="dxa"/>
             <w:tcBorders>
               <w:top w:val="single" w:sz="2" w:space="0" w:color="000000"/>
               <w:left w:val="single" w:sz="2" w:space="0" w:color="000000"/>
@@ -3803,7 +3803,7 @@
         </w:tc>
         <w:tc>
           <w:tcPr>
-            <w:tcW w:w="3338" w:type="dxa"/>
+            <w:tcW w:w="3340" w:type="dxa"/>
             <w:tcBorders>
               <w:top w:val="single" w:sz="2" w:space="0" w:color="000000"/>
               <w:left w:val="single" w:sz="2" w:space="0" w:color="000000"/>
@@ -3873,7 +3873,7 @@
         </w:tc>
         <w:tc>
           <w:tcPr>
-            <w:tcW w:w="899" w:type="dxa"/>
+            <w:tcW w:w="897" w:type="dxa"/>
             <w:tcBorders>
               <w:top w:val="single" w:sz="2" w:space="0" w:color="000000"/>
               <w:left w:val="single" w:sz="2" w:space="0" w:color="000000"/>
@@ -3916,7 +3916,7 @@
         </w:tc>
         <w:tc>
           <w:tcPr>
-            <w:tcW w:w="3338" w:type="dxa"/>
+            <w:tcW w:w="3340" w:type="dxa"/>
             <w:tcBorders>
               <w:top w:val="single" w:sz="2" w:space="0" w:color="000000"/>
               <w:left w:val="single" w:sz="2" w:space="0" w:color="000000"/>
@@ -3985,7 +3985,7 @@
         </w:tc>
         <w:tc>
           <w:tcPr>
-            <w:tcW w:w="899" w:type="dxa"/>
+            <w:tcW w:w="897" w:type="dxa"/>
             <w:tcBorders>
               <w:top w:val="single" w:sz="2" w:space="0" w:color="000000"/>
               <w:left w:val="single" w:sz="2" w:space="0" w:color="000000"/>
@@ -4028,7 +4028,7 @@
         </w:tc>
         <w:tc>
           <w:tcPr>
-            <w:tcW w:w="3338" w:type="dxa"/>
+            <w:tcW w:w="3340" w:type="dxa"/>
             <w:tcBorders>
               <w:top w:val="single" w:sz="2" w:space="0" w:color="000000"/>
               <w:left w:val="single" w:sz="2" w:space="0" w:color="000000"/>
@@ -4098,7 +4098,7 @@
         </w:tc>
         <w:tc>
           <w:tcPr>
-            <w:tcW w:w="899" w:type="dxa"/>
+            <w:tcW w:w="897" w:type="dxa"/>
             <w:tcBorders>
               <w:top w:val="single" w:sz="2" w:space="0" w:color="000000"/>
               <w:left w:val="single" w:sz="2" w:space="0" w:color="000000"/>
@@ -4141,7 +4141,7 @@
         </w:tc>
         <w:tc>
           <w:tcPr>
-            <w:tcW w:w="3338" w:type="dxa"/>
+            <w:tcW w:w="3340" w:type="dxa"/>
             <w:tcBorders>
               <w:top w:val="single" w:sz="2" w:space="0" w:color="000000"/>
               <w:left w:val="single" w:sz="2" w:space="0" w:color="000000"/>
@@ -4210,7 +4210,7 @@
         </w:tc>
         <w:tc>
           <w:tcPr>
-            <w:tcW w:w="899" w:type="dxa"/>
+            <w:tcW w:w="897" w:type="dxa"/>
             <w:tcBorders>
               <w:top w:val="single" w:sz="2" w:space="0" w:color="000000"/>
               <w:left w:val="single" w:sz="2" w:space="0" w:color="000000"/>
@@ -4253,7 +4253,7 @@
         </w:tc>
         <w:tc>
           <w:tcPr>
-            <w:tcW w:w="3338" w:type="dxa"/>
+            <w:tcW w:w="3340" w:type="dxa"/>
             <w:tcBorders>
               <w:top w:val="single" w:sz="2" w:space="0" w:color="000000"/>
               <w:left w:val="single" w:sz="2" w:space="0" w:color="000000"/>
@@ -4323,7 +4323,7 @@
         </w:tc>
         <w:tc>
           <w:tcPr>
-            <w:tcW w:w="899" w:type="dxa"/>
+            <w:tcW w:w="897" w:type="dxa"/>
             <w:tcBorders>
               <w:top w:val="single" w:sz="2" w:space="0" w:color="000000"/>
               <w:left w:val="single" w:sz="2" w:space="0" w:color="000000"/>
@@ -4366,7 +4366,7 @@
         </w:tc>
         <w:tc>
           <w:tcPr>
-            <w:tcW w:w="3338" w:type="dxa"/>
+            <w:tcW w:w="3340" w:type="dxa"/>
             <w:tcBorders>
               <w:top w:val="single" w:sz="2" w:space="0" w:color="000000"/>
               <w:left w:val="single" w:sz="2" w:space="0" w:color="000000"/>
@@ -4435,7 +4435,7 @@
         </w:tc>
         <w:tc>
           <w:tcPr>
-            <w:tcW w:w="899" w:type="dxa"/>
+            <w:tcW w:w="897" w:type="dxa"/>
             <w:tcBorders>
               <w:top w:val="single" w:sz="2" w:space="0" w:color="000000"/>
               <w:left w:val="single" w:sz="2" w:space="0" w:color="000000"/>
@@ -4478,7 +4478,7 @@
         </w:tc>
         <w:tc>
           <w:tcPr>
-            <w:tcW w:w="3338" w:type="dxa"/>
+            <w:tcW w:w="3340" w:type="dxa"/>
             <w:tcBorders>
               <w:top w:val="single" w:sz="2" w:space="0" w:color="000000"/>
               <w:left w:val="single" w:sz="2" w:space="0" w:color="000000"/>
@@ -4548,7 +4548,7 @@
         </w:tc>
         <w:tc>
           <w:tcPr>
-            <w:tcW w:w="899" w:type="dxa"/>
+            <w:tcW w:w="897" w:type="dxa"/>
             <w:tcBorders>
               <w:top w:val="single" w:sz="2" w:space="0" w:color="000000"/>
               <w:left w:val="single" w:sz="2" w:space="0" w:color="000000"/>
@@ -4591,7 +4591,7 @@
         </w:tc>
         <w:tc>
           <w:tcPr>
-            <w:tcW w:w="3338" w:type="dxa"/>
+            <w:tcW w:w="3340" w:type="dxa"/>
             <w:tcBorders>
               <w:top w:val="single" w:sz="2" w:space="0" w:color="000000"/>
               <w:left w:val="single" w:sz="2" w:space="0" w:color="000000"/>
@@ -4660,7 +4660,7 @@
         </w:tc>
         <w:tc>
           <w:tcPr>
-            <w:tcW w:w="899" w:type="dxa"/>
+            <w:tcW w:w="897" w:type="dxa"/>
             <w:tcBorders>
               <w:top w:val="single" w:sz="2" w:space="0" w:color="000000"/>
               <w:left w:val="single" w:sz="2" w:space="0" w:color="000000"/>
@@ -4703,7 +4703,7 @@
         </w:tc>
         <w:tc>
           <w:tcPr>
-            <w:tcW w:w="3338" w:type="dxa"/>
+            <w:tcW w:w="3340" w:type="dxa"/>
             <w:tcBorders>
               <w:top w:val="single" w:sz="2" w:space="0" w:color="000000"/>
               <w:left w:val="single" w:sz="2" w:space="0" w:color="000000"/>
@@ -4773,7 +4773,7 @@
         </w:tc>
         <w:tc>
           <w:tcPr>
-            <w:tcW w:w="899" w:type="dxa"/>
+            <w:tcW w:w="897" w:type="dxa"/>
             <w:tcBorders>
               <w:top w:val="single" w:sz="2" w:space="0" w:color="000000"/>
               <w:left w:val="single" w:sz="2" w:space="0" w:color="000000"/>
@@ -4816,7 +4816,7 @@
         </w:tc>
         <w:tc>
           <w:tcPr>
-            <w:tcW w:w="3338" w:type="dxa"/>
+            <w:tcW w:w="3340" w:type="dxa"/>
             <w:tcBorders>
               <w:top w:val="single" w:sz="2" w:space="0" w:color="000000"/>
               <w:left w:val="single" w:sz="2" w:space="0" w:color="000000"/>
@@ -4885,7 +4885,7 @@
         </w:tc>
         <w:tc>
           <w:tcPr>
-            <w:tcW w:w="899" w:type="dxa"/>
+            <w:tcW w:w="897" w:type="dxa"/>
             <w:tcBorders>
               <w:top w:val="single" w:sz="2" w:space="0" w:color="000000"/>
               <w:left w:val="single" w:sz="2" w:space="0" w:color="000000"/>
@@ -4928,7 +4928,7 @@
         </w:tc>
         <w:tc>
           <w:tcPr>
-            <w:tcW w:w="3338" w:type="dxa"/>
+            <w:tcW w:w="3340" w:type="dxa"/>
             <w:tcBorders>
               <w:top w:val="single" w:sz="2" w:space="0" w:color="000000"/>
               <w:left w:val="single" w:sz="2" w:space="0" w:color="000000"/>
@@ -4996,7 +4996,7 @@
         </w:tc>
         <w:tc>
           <w:tcPr>
-            <w:tcW w:w="899" w:type="dxa"/>
+            <w:tcW w:w="897" w:type="dxa"/>
             <w:tcBorders>
               <w:top w:val="single" w:sz="2" w:space="0" w:color="000000"/>
               <w:left w:val="single" w:sz="2" w:space="0" w:color="000000"/>
@@ -5038,7 +5038,7 @@
         </w:tc>
         <w:tc>
           <w:tcPr>
-            <w:tcW w:w="3338" w:type="dxa"/>
+            <w:tcW w:w="3340" w:type="dxa"/>
             <w:tcBorders>
               <w:top w:val="single" w:sz="2" w:space="0" w:color="000000"/>
               <w:left w:val="single" w:sz="2" w:space="0" w:color="000000"/>
@@ -5106,7 +5106,7 @@
         </w:tc>
         <w:tc>
           <w:tcPr>
-            <w:tcW w:w="899" w:type="dxa"/>
+            <w:tcW w:w="897" w:type="dxa"/>
             <w:tcBorders>
               <w:top w:val="single" w:sz="2" w:space="0" w:color="000000"/>
               <w:left w:val="single" w:sz="2" w:space="0" w:color="000000"/>
@@ -5148,7 +5148,7 @@
         </w:tc>
         <w:tc>
           <w:tcPr>
-            <w:tcW w:w="3338" w:type="dxa"/>
+            <w:tcW w:w="3340" w:type="dxa"/>
             <w:tcBorders>
               <w:top w:val="single" w:sz="2" w:space="0" w:color="000000"/>
               <w:left w:val="single" w:sz="2" w:space="0" w:color="000000"/>
@@ -5216,7 +5216,7 @@
         </w:tc>
         <w:tc>
           <w:tcPr>
-            <w:tcW w:w="899" w:type="dxa"/>
+            <w:tcW w:w="897" w:type="dxa"/>
             <w:tcBorders>
               <w:top w:val="single" w:sz="2" w:space="0" w:color="000000"/>
               <w:left w:val="single" w:sz="2" w:space="0" w:color="000000"/>
@@ -5258,7 +5258,7 @@
         </w:tc>
         <w:tc>
           <w:tcPr>
-            <w:tcW w:w="3338" w:type="dxa"/>
+            <w:tcW w:w="3340" w:type="dxa"/>
             <w:tcBorders>
               <w:top w:val="single" w:sz="2" w:space="0" w:color="000000"/>
               <w:left w:val="single" w:sz="2" w:space="0" w:color="000000"/>
@@ -5326,7 +5326,7 @@
         </w:tc>
         <w:tc>
           <w:tcPr>
-            <w:tcW w:w="899" w:type="dxa"/>
+            <w:tcW w:w="897" w:type="dxa"/>
             <w:tcBorders>
               <w:top w:val="single" w:sz="2" w:space="0" w:color="000000"/>
               <w:left w:val="single" w:sz="2" w:space="0" w:color="000000"/>
@@ -5368,7 +5368,7 @@
         </w:tc>
         <w:tc>
           <w:tcPr>
-            <w:tcW w:w="3338" w:type="dxa"/>
+            <w:tcW w:w="3340" w:type="dxa"/>
             <w:tcBorders>
               <w:top w:val="single" w:sz="2" w:space="0" w:color="000000"/>
               <w:left w:val="single" w:sz="2" w:space="0" w:color="000000"/>
@@ -5495,20 +5495,20 @@
         </w:tblBorders>
         <w:tblCellMar>
           <w:top w:w="55" w:type="dxa"/>
-          <w:left w:w="49" w:type="dxa"/>
+          <w:left w:w="47" w:type="dxa"/>
           <w:bottom w:w="55" w:type="dxa"/>
           <w:right w:w="55" w:type="dxa"/>
         </w:tblCellMar>
       </w:tblPr>
       <w:tblGrid>
         <w:gridCol w:w="633"/>
-        <w:gridCol w:w="1863"/>
+        <w:gridCol w:w="1862"/>
         <w:gridCol w:w="3459"/>
         <w:gridCol w:w="661"/>
         <w:gridCol w:w="661"/>
         <w:gridCol w:w="823"/>
-        <w:gridCol w:w="542"/>
-        <w:gridCol w:w="544"/>
+        <w:gridCol w:w="540"/>
+        <w:gridCol w:w="546"/>
         <w:gridCol w:w="449"/>
       </w:tblGrid>
       <w:tr>
@@ -5537,7 +5537,7 @@
         </w:tc>
         <w:tc>
           <w:tcPr>
-            <w:tcW w:w="1863" w:type="dxa"/>
+            <w:tcW w:w="1862" w:type="dxa"/>
             <w:tcBorders>
               <w:top w:val="single" w:sz="2" w:space="0" w:color="000000"/>
               <w:left w:val="single" w:sz="2" w:space="0" w:color="000000"/>
@@ -5647,7 +5647,7 @@
         </w:tc>
         <w:tc>
           <w:tcPr>
-            <w:tcW w:w="542" w:type="dxa"/>
+            <w:tcW w:w="540" w:type="dxa"/>
             <w:tcBorders>
               <w:top w:val="single" w:sz="2" w:space="0" w:color="000000"/>
               <w:left w:val="single" w:sz="2" w:space="0" w:color="000000"/>
@@ -5669,7 +5669,7 @@
         </w:tc>
         <w:tc>
           <w:tcPr>
-            <w:tcW w:w="544" w:type="dxa"/>
+            <w:tcW w:w="546" w:type="dxa"/>
             <w:tcBorders>
               <w:top w:val="single" w:sz="2" w:space="0" w:color="000000"/>
               <w:left w:val="single" w:sz="2" w:space="0" w:color="000000"/>
@@ -5740,7 +5740,7 @@
         </w:tc>
         <w:tc>
           <w:tcPr>
-            <w:tcW w:w="1863" w:type="dxa"/>
+            <w:tcW w:w="1862" w:type="dxa"/>
             <w:tcBorders>
               <w:top w:val="single" w:sz="2" w:space="0" w:color="000000"/>
               <w:left w:val="single" w:sz="2" w:space="0" w:color="000000"/>
@@ -5850,7 +5850,7 @@
         </w:tc>
         <w:tc>
           <w:tcPr>
-            <w:tcW w:w="542" w:type="dxa"/>
+            <w:tcW w:w="540" w:type="dxa"/>
             <w:tcBorders>
               <w:top w:val="single" w:sz="2" w:space="0" w:color="000000"/>
               <w:left w:val="single" w:sz="2" w:space="0" w:color="000000"/>
@@ -5872,7 +5872,7 @@
         </w:tc>
         <w:tc>
           <w:tcPr>
-            <w:tcW w:w="544" w:type="dxa"/>
+            <w:tcW w:w="546" w:type="dxa"/>
             <w:tcBorders>
               <w:top w:val="single" w:sz="2" w:space="0" w:color="000000"/>
               <w:left w:val="single" w:sz="2" w:space="0" w:color="000000"/>
@@ -5943,7 +5943,7 @@
         </w:tc>
         <w:tc>
           <w:tcPr>
-            <w:tcW w:w="1863" w:type="dxa"/>
+            <w:tcW w:w="1862" w:type="dxa"/>
             <w:tcBorders>
               <w:top w:val="single" w:sz="2" w:space="0" w:color="000000"/>
               <w:left w:val="single" w:sz="2" w:space="0" w:color="000000"/>
@@ -6063,7 +6063,7 @@
         </w:tc>
         <w:tc>
           <w:tcPr>
-            <w:tcW w:w="542" w:type="dxa"/>
+            <w:tcW w:w="540" w:type="dxa"/>
             <w:tcBorders>
               <w:top w:val="single" w:sz="2" w:space="0" w:color="000000"/>
               <w:left w:val="single" w:sz="2" w:space="0" w:color="000000"/>
@@ -6085,7 +6085,7 @@
         </w:tc>
         <w:tc>
           <w:tcPr>
-            <w:tcW w:w="544" w:type="dxa"/>
+            <w:tcW w:w="546" w:type="dxa"/>
             <w:tcBorders>
               <w:top w:val="single" w:sz="2" w:space="0" w:color="000000"/>
               <w:left w:val="single" w:sz="2" w:space="0" w:color="000000"/>
@@ -6156,7 +6156,7 @@
         </w:tc>
         <w:tc>
           <w:tcPr>
-            <w:tcW w:w="1863" w:type="dxa"/>
+            <w:tcW w:w="1862" w:type="dxa"/>
             <w:tcBorders>
               <w:top w:val="single" w:sz="2" w:space="0" w:color="000000"/>
               <w:left w:val="single" w:sz="2" w:space="0" w:color="000000"/>
@@ -6266,7 +6266,7 @@
         </w:tc>
         <w:tc>
           <w:tcPr>
-            <w:tcW w:w="542" w:type="dxa"/>
+            <w:tcW w:w="540" w:type="dxa"/>
             <w:tcBorders>
               <w:top w:val="single" w:sz="2" w:space="0" w:color="000000"/>
               <w:left w:val="single" w:sz="2" w:space="0" w:color="000000"/>
@@ -6288,7 +6288,7 @@
         </w:tc>
         <w:tc>
           <w:tcPr>
-            <w:tcW w:w="544" w:type="dxa"/>
+            <w:tcW w:w="546" w:type="dxa"/>
             <w:tcBorders>
               <w:top w:val="single" w:sz="2" w:space="0" w:color="000000"/>
               <w:left w:val="single" w:sz="2" w:space="0" w:color="000000"/>
@@ -6359,7 +6359,7 @@
         </w:tc>
         <w:tc>
           <w:tcPr>
-            <w:tcW w:w="1863" w:type="dxa"/>
+            <w:tcW w:w="1862" w:type="dxa"/>
             <w:tcBorders>
               <w:top w:val="single" w:sz="2" w:space="0" w:color="000000"/>
               <w:left w:val="single" w:sz="2" w:space="0" w:color="000000"/>
@@ -6469,7 +6469,7 @@
         </w:tc>
         <w:tc>
           <w:tcPr>
-            <w:tcW w:w="542" w:type="dxa"/>
+            <w:tcW w:w="540" w:type="dxa"/>
             <w:tcBorders>
               <w:top w:val="single" w:sz="2" w:space="0" w:color="000000"/>
               <w:left w:val="single" w:sz="2" w:space="0" w:color="000000"/>
@@ -6491,7 +6491,7 @@
         </w:tc>
         <w:tc>
           <w:tcPr>
-            <w:tcW w:w="544" w:type="dxa"/>
+            <w:tcW w:w="546" w:type="dxa"/>
             <w:tcBorders>
               <w:top w:val="single" w:sz="2" w:space="0" w:color="000000"/>
               <w:left w:val="single" w:sz="2" w:space="0" w:color="000000"/>
@@ -6562,7 +6562,7 @@
         </w:tc>
         <w:tc>
           <w:tcPr>
-            <w:tcW w:w="1863" w:type="dxa"/>
+            <w:tcW w:w="1862" w:type="dxa"/>
             <w:tcBorders>
               <w:top w:val="single" w:sz="2" w:space="0" w:color="000000"/>
               <w:left w:val="single" w:sz="2" w:space="0" w:color="000000"/>
@@ -6672,7 +6672,7 @@
         </w:tc>
         <w:tc>
           <w:tcPr>
-            <w:tcW w:w="542" w:type="dxa"/>
+            <w:tcW w:w="540" w:type="dxa"/>
             <w:tcBorders>
               <w:top w:val="single" w:sz="2" w:space="0" w:color="000000"/>
               <w:left w:val="single" w:sz="2" w:space="0" w:color="000000"/>
@@ -6694,7 +6694,7 @@
         </w:tc>
         <w:tc>
           <w:tcPr>
-            <w:tcW w:w="544" w:type="dxa"/>
+            <w:tcW w:w="546" w:type="dxa"/>
             <w:tcBorders>
               <w:top w:val="single" w:sz="2" w:space="0" w:color="000000"/>
               <w:left w:val="single" w:sz="2" w:space="0" w:color="000000"/>
@@ -6765,7 +6765,7 @@
         </w:tc>
         <w:tc>
           <w:tcPr>
-            <w:tcW w:w="1863" w:type="dxa"/>
+            <w:tcW w:w="1862" w:type="dxa"/>
             <w:tcBorders>
               <w:top w:val="single" w:sz="2" w:space="0" w:color="000000"/>
               <w:left w:val="single" w:sz="2" w:space="0" w:color="000000"/>
@@ -6875,7 +6875,7 @@
         </w:tc>
         <w:tc>
           <w:tcPr>
-            <w:tcW w:w="542" w:type="dxa"/>
+            <w:tcW w:w="540" w:type="dxa"/>
             <w:tcBorders>
               <w:top w:val="single" w:sz="2" w:space="0" w:color="000000"/>
               <w:left w:val="single" w:sz="2" w:space="0" w:color="000000"/>
@@ -6897,7 +6897,7 @@
         </w:tc>
         <w:tc>
           <w:tcPr>
-            <w:tcW w:w="544" w:type="dxa"/>
+            <w:tcW w:w="546" w:type="dxa"/>
             <w:tcBorders>
               <w:top w:val="single" w:sz="2" w:space="0" w:color="000000"/>
               <w:left w:val="single" w:sz="2" w:space="0" w:color="000000"/>
@@ -6968,7 +6968,7 @@
         </w:tc>
         <w:tc>
           <w:tcPr>
-            <w:tcW w:w="1863" w:type="dxa"/>
+            <w:tcW w:w="1862" w:type="dxa"/>
             <w:tcBorders>
               <w:top w:val="single" w:sz="2" w:space="0" w:color="000000"/>
               <w:left w:val="single" w:sz="2" w:space="0" w:color="000000"/>
@@ -7078,7 +7078,7 @@
         </w:tc>
         <w:tc>
           <w:tcPr>
-            <w:tcW w:w="542" w:type="dxa"/>
+            <w:tcW w:w="540" w:type="dxa"/>
             <w:tcBorders>
               <w:top w:val="single" w:sz="2" w:space="0" w:color="000000"/>
               <w:left w:val="single" w:sz="2" w:space="0" w:color="000000"/>
@@ -7100,7 +7100,7 @@
         </w:tc>
         <w:tc>
           <w:tcPr>
-            <w:tcW w:w="544" w:type="dxa"/>
+            <w:tcW w:w="546" w:type="dxa"/>
             <w:tcBorders>
               <w:top w:val="single" w:sz="2" w:space="0" w:color="000000"/>
               <w:left w:val="single" w:sz="2" w:space="0" w:color="000000"/>
@@ -7171,7 +7171,7 @@
         </w:tc>
         <w:tc>
           <w:tcPr>
-            <w:tcW w:w="1863" w:type="dxa"/>
+            <w:tcW w:w="1862" w:type="dxa"/>
             <w:tcBorders>
               <w:top w:val="single" w:sz="2" w:space="0" w:color="000000"/>
               <w:left w:val="single" w:sz="2" w:space="0" w:color="000000"/>
@@ -7281,7 +7281,7 @@
         </w:tc>
         <w:tc>
           <w:tcPr>
-            <w:tcW w:w="542" w:type="dxa"/>
+            <w:tcW w:w="540" w:type="dxa"/>
             <w:tcBorders>
               <w:top w:val="single" w:sz="2" w:space="0" w:color="000000"/>
               <w:left w:val="single" w:sz="2" w:space="0" w:color="000000"/>
@@ -7303,7 +7303,7 @@
         </w:tc>
         <w:tc>
           <w:tcPr>
-            <w:tcW w:w="544" w:type="dxa"/>
+            <w:tcW w:w="546" w:type="dxa"/>
             <w:tcBorders>
               <w:top w:val="single" w:sz="2" w:space="0" w:color="000000"/>
               <w:left w:val="single" w:sz="2" w:space="0" w:color="000000"/>
@@ -7374,7 +7374,7 @@
         </w:tc>
         <w:tc>
           <w:tcPr>
-            <w:tcW w:w="1863" w:type="dxa"/>
+            <w:tcW w:w="1862" w:type="dxa"/>
             <w:tcBorders>
               <w:top w:val="single" w:sz="2" w:space="0" w:color="000000"/>
               <w:left w:val="single" w:sz="2" w:space="0" w:color="000000"/>
@@ -7484,7 +7484,7 @@
         </w:tc>
         <w:tc>
           <w:tcPr>
-            <w:tcW w:w="542" w:type="dxa"/>
+            <w:tcW w:w="540" w:type="dxa"/>
             <w:tcBorders>
               <w:top w:val="single" w:sz="2" w:space="0" w:color="000000"/>
               <w:left w:val="single" w:sz="2" w:space="0" w:color="000000"/>
@@ -7506,7 +7506,7 @@
         </w:tc>
         <w:tc>
           <w:tcPr>
-            <w:tcW w:w="544" w:type="dxa"/>
+            <w:tcW w:w="546" w:type="dxa"/>
             <w:tcBorders>
               <w:top w:val="single" w:sz="2" w:space="0" w:color="000000"/>
               <w:left w:val="single" w:sz="2" w:space="0" w:color="000000"/>
@@ -7584,7 +7584,7 @@
         </w:tblBorders>
         <w:tblCellMar>
           <w:top w:w="55" w:type="dxa"/>
-          <w:left w:w="49" w:type="dxa"/>
+          <w:left w:w="47" w:type="dxa"/>
           <w:bottom w:w="55" w:type="dxa"/>
           <w:right w:w="55" w:type="dxa"/>
         </w:tblCellMar>
@@ -7593,9 +7593,9 @@
         <w:gridCol w:w="633"/>
         <w:gridCol w:w="1259"/>
         <w:gridCol w:w="1708"/>
-        <w:gridCol w:w="1892"/>
-        <w:gridCol w:w="1898"/>
-        <w:gridCol w:w="2245"/>
+        <w:gridCol w:w="1891"/>
+        <w:gridCol w:w="1900"/>
+        <w:gridCol w:w="2243"/>
       </w:tblGrid>
       <w:tr>
         <w:trPr/>
@@ -7667,7 +7667,7 @@
         </w:tc>
         <w:tc>
           <w:tcPr>
-            <w:tcW w:w="1892" w:type="dxa"/>
+            <w:tcW w:w="1891" w:type="dxa"/>
             <w:tcBorders>
               <w:top w:val="single" w:sz="2" w:space="0" w:color="000000"/>
               <w:left w:val="single" w:sz="2" w:space="0" w:color="000000"/>
@@ -7689,7 +7689,7 @@
         </w:tc>
         <w:tc>
           <w:tcPr>
-            <w:tcW w:w="1898" w:type="dxa"/>
+            <w:tcW w:w="1900" w:type="dxa"/>
             <w:tcBorders>
               <w:top w:val="single" w:sz="2" w:space="0" w:color="000000"/>
               <w:left w:val="single" w:sz="2" w:space="0" w:color="000000"/>
@@ -7711,7 +7711,7 @@
         </w:tc>
         <w:tc>
           <w:tcPr>
-            <w:tcW w:w="2245" w:type="dxa"/>
+            <w:tcW w:w="2243" w:type="dxa"/>
             <w:tcBorders>
               <w:top w:val="single" w:sz="2" w:space="0" w:color="000000"/>
               <w:left w:val="single" w:sz="2" w:space="0" w:color="000000"/>
@@ -7843,7 +7843,7 @@
         </w:tc>
         <w:tc>
           <w:tcPr>
-            <w:tcW w:w="1892" w:type="dxa"/>
+            <w:tcW w:w="1891" w:type="dxa"/>
             <w:tcBorders>
               <w:top w:val="single" w:sz="2" w:space="0" w:color="000000"/>
               <w:left w:val="single" w:sz="2" w:space="0" w:color="000000"/>
@@ -7865,7 +7865,7 @@
         </w:tc>
         <w:tc>
           <w:tcPr>
-            <w:tcW w:w="1898" w:type="dxa"/>
+            <w:tcW w:w="1900" w:type="dxa"/>
             <w:tcBorders>
               <w:top w:val="single" w:sz="2" w:space="0" w:color="000000"/>
               <w:left w:val="single" w:sz="2" w:space="0" w:color="000000"/>
@@ -7887,7 +7887,7 @@
         </w:tc>
         <w:tc>
           <w:tcPr>
-            <w:tcW w:w="2245" w:type="dxa"/>
+            <w:tcW w:w="2243" w:type="dxa"/>
             <w:tcBorders>
               <w:top w:val="single" w:sz="2" w:space="0" w:color="000000"/>
               <w:left w:val="single" w:sz="2" w:space="0" w:color="000000"/>
@@ -8104,7 +8104,7 @@
         </w:tc>
         <w:tc>
           <w:tcPr>
-            <w:tcW w:w="1892" w:type="dxa"/>
+            <w:tcW w:w="1891" w:type="dxa"/>
             <w:tcBorders>
               <w:top w:val="single" w:sz="2" w:space="0" w:color="000000"/>
               <w:left w:val="single" w:sz="2" w:space="0" w:color="000000"/>
@@ -8126,7 +8126,7 @@
         </w:tc>
         <w:tc>
           <w:tcPr>
-            <w:tcW w:w="1898" w:type="dxa"/>
+            <w:tcW w:w="1900" w:type="dxa"/>
             <w:tcBorders>
               <w:top w:val="single" w:sz="2" w:space="0" w:color="000000"/>
               <w:left w:val="single" w:sz="2" w:space="0" w:color="000000"/>
@@ -8148,7 +8148,7 @@
         </w:tc>
         <w:tc>
           <w:tcPr>
-            <w:tcW w:w="2245" w:type="dxa"/>
+            <w:tcW w:w="2243" w:type="dxa"/>
             <w:tcBorders>
               <w:top w:val="single" w:sz="2" w:space="0" w:color="000000"/>
               <w:left w:val="single" w:sz="2" w:space="0" w:color="000000"/>
@@ -8261,7 +8261,7 @@
         </w:tc>
         <w:tc>
           <w:tcPr>
-            <w:tcW w:w="1892" w:type="dxa"/>
+            <w:tcW w:w="1891" w:type="dxa"/>
             <w:tcBorders>
               <w:top w:val="single" w:sz="2" w:space="0" w:color="000000"/>
               <w:left w:val="single" w:sz="2" w:space="0" w:color="000000"/>
@@ -8283,7 +8283,7 @@
         </w:tc>
         <w:tc>
           <w:tcPr>
-            <w:tcW w:w="1898" w:type="dxa"/>
+            <w:tcW w:w="1900" w:type="dxa"/>
             <w:tcBorders>
               <w:top w:val="single" w:sz="2" w:space="0" w:color="000000"/>
               <w:left w:val="single" w:sz="2" w:space="0" w:color="000000"/>
@@ -8305,7 +8305,7 @@
         </w:tc>
         <w:tc>
           <w:tcPr>
-            <w:tcW w:w="2245" w:type="dxa"/>
+            <w:tcW w:w="2243" w:type="dxa"/>
             <w:tcBorders>
               <w:top w:val="single" w:sz="2" w:space="0" w:color="000000"/>
               <w:left w:val="single" w:sz="2" w:space="0" w:color="000000"/>
@@ -8418,7 +8418,7 @@
         </w:tc>
         <w:tc>
           <w:tcPr>
-            <w:tcW w:w="1892" w:type="dxa"/>
+            <w:tcW w:w="1891" w:type="dxa"/>
             <w:tcBorders>
               <w:top w:val="single" w:sz="2" w:space="0" w:color="000000"/>
               <w:left w:val="single" w:sz="2" w:space="0" w:color="000000"/>
@@ -8440,7 +8440,7 @@
         </w:tc>
         <w:tc>
           <w:tcPr>
-            <w:tcW w:w="1898" w:type="dxa"/>
+            <w:tcW w:w="1900" w:type="dxa"/>
             <w:tcBorders>
               <w:top w:val="single" w:sz="2" w:space="0" w:color="000000"/>
               <w:left w:val="single" w:sz="2" w:space="0" w:color="000000"/>
@@ -8462,7 +8462,7 @@
         </w:tc>
         <w:tc>
           <w:tcPr>
-            <w:tcW w:w="2245" w:type="dxa"/>
+            <w:tcW w:w="2243" w:type="dxa"/>
             <w:tcBorders>
               <w:top w:val="single" w:sz="2" w:space="0" w:color="000000"/>
               <w:left w:val="single" w:sz="2" w:space="0" w:color="000000"/>
@@ -8518,7 +8518,7 @@
         </w:tblBorders>
         <w:tblCellMar>
           <w:top w:w="55" w:type="dxa"/>
-          <w:left w:w="49" w:type="dxa"/>
+          <w:left w:w="47" w:type="dxa"/>
           <w:bottom w:w="55" w:type="dxa"/>
           <w:right w:w="55" w:type="dxa"/>
         </w:tblCellMar>
@@ -8526,9 +8526,9 @@
       <w:tblGrid>
         <w:gridCol w:w="633"/>
         <w:gridCol w:w="713"/>
-        <w:gridCol w:w="899"/>
+        <w:gridCol w:w="897"/>
         <w:gridCol w:w="4052"/>
-        <w:gridCol w:w="3338"/>
+        <w:gridCol w:w="3340"/>
       </w:tblGrid>
       <w:tr>
         <w:trPr/>
@@ -8578,7 +8578,7 @@
         </w:tc>
         <w:tc>
           <w:tcPr>
-            <w:tcW w:w="899" w:type="dxa"/>
+            <w:tcW w:w="897" w:type="dxa"/>
             <w:tcBorders>
               <w:top w:val="single" w:sz="2" w:space="0" w:color="000000"/>
               <w:left w:val="single" w:sz="2" w:space="0" w:color="000000"/>
@@ -8622,7 +8622,7 @@
         </w:tc>
         <w:tc>
           <w:tcPr>
-            <w:tcW w:w="3338" w:type="dxa"/>
+            <w:tcW w:w="3340" w:type="dxa"/>
             <w:tcBorders>
               <w:top w:val="single" w:sz="2" w:space="0" w:color="000000"/>
               <w:left w:val="single" w:sz="2" w:space="0" w:color="000000"/>
@@ -8693,7 +8693,7 @@
         </w:tc>
         <w:tc>
           <w:tcPr>
-            <w:tcW w:w="899" w:type="dxa"/>
+            <w:tcW w:w="897" w:type="dxa"/>
             <w:tcBorders>
               <w:top w:val="single" w:sz="2" w:space="0" w:color="000000"/>
               <w:left w:val="single" w:sz="2" w:space="0" w:color="000000"/>
@@ -8745,7 +8745,7 @@
         </w:tc>
         <w:tc>
           <w:tcPr>
-            <w:tcW w:w="3338" w:type="dxa"/>
+            <w:tcW w:w="3340" w:type="dxa"/>
             <w:tcBorders>
               <w:top w:val="single" w:sz="2" w:space="0" w:color="000000"/>
               <w:left w:val="single" w:sz="2" w:space="0" w:color="000000"/>
@@ -8856,7 +8856,7 @@
         </w:tc>
         <w:tc>
           <w:tcPr>
-            <w:tcW w:w="899" w:type="dxa"/>
+            <w:tcW w:w="897" w:type="dxa"/>
             <w:tcBorders>
               <w:top w:val="single" w:sz="2" w:space="0" w:color="000000"/>
               <w:left w:val="single" w:sz="2" w:space="0" w:color="000000"/>
@@ -8900,7 +8900,7 @@
         </w:tc>
         <w:tc>
           <w:tcPr>
-            <w:tcW w:w="3338" w:type="dxa"/>
+            <w:tcW w:w="3340" w:type="dxa"/>
             <w:tcBorders>
               <w:top w:val="single" w:sz="2" w:space="0" w:color="000000"/>
               <w:left w:val="single" w:sz="2" w:space="0" w:color="000000"/>
@@ -8979,7 +8979,7 @@
         </w:tc>
         <w:tc>
           <w:tcPr>
-            <w:tcW w:w="899" w:type="dxa"/>
+            <w:tcW w:w="897" w:type="dxa"/>
             <w:tcBorders>
               <w:top w:val="single" w:sz="2" w:space="0" w:color="000000"/>
               <w:left w:val="single" w:sz="2" w:space="0" w:color="000000"/>
@@ -9023,7 +9023,7 @@
         </w:tc>
         <w:tc>
           <w:tcPr>
-            <w:tcW w:w="3338" w:type="dxa"/>
+            <w:tcW w:w="3340" w:type="dxa"/>
             <w:tcBorders>
               <w:top w:val="single" w:sz="2" w:space="0" w:color="000000"/>
               <w:left w:val="single" w:sz="2" w:space="0" w:color="000000"/>
@@ -9106,17 +9106,13 @@
             </w:pPr>
             <w:r>
               <w:rPr/>
-              <w:t>4</w:t>
-            </w:r>
-            <w:r>
-              <w:rPr/>
-              <w:t>.3</w:t>
-            </w:r>
-          </w:p>
-        </w:tc>
-        <w:tc>
-          <w:tcPr>
-            <w:tcW w:w="899" w:type="dxa"/>
+              <w:t>4.3</w:t>
+            </w:r>
+          </w:p>
+        </w:tc>
+        <w:tc>
+          <w:tcPr>
+            <w:tcW w:w="897" w:type="dxa"/>
             <w:tcBorders>
               <w:top w:val="single" w:sz="2" w:space="0" w:color="000000"/>
               <w:left w:val="single" w:sz="2" w:space="0" w:color="000000"/>
@@ -9169,7 +9165,7 @@
         </w:tc>
         <w:tc>
           <w:tcPr>
-            <w:tcW w:w="3338" w:type="dxa"/>
+            <w:tcW w:w="3340" w:type="dxa"/>
             <w:tcBorders>
               <w:top w:val="single" w:sz="2" w:space="0" w:color="000000"/>
               <w:left w:val="single" w:sz="2" w:space="0" w:color="000000"/>
@@ -9234,17 +9230,13 @@
             </w:pPr>
             <w:r>
               <w:rPr/>
-              <w:t>4</w:t>
-            </w:r>
-            <w:r>
-              <w:rPr/>
-              <w:t>.2</w:t>
-            </w:r>
-          </w:p>
-        </w:tc>
-        <w:tc>
-          <w:tcPr>
-            <w:tcW w:w="899" w:type="dxa"/>
+              <w:t>4.2</w:t>
+            </w:r>
+          </w:p>
+        </w:tc>
+        <w:tc>
+          <w:tcPr>
+            <w:tcW w:w="897" w:type="dxa"/>
             <w:tcBorders>
               <w:top w:val="single" w:sz="2" w:space="0" w:color="000000"/>
               <w:left w:val="single" w:sz="2" w:space="0" w:color="000000"/>
@@ -9288,7 +9280,7 @@
         </w:tc>
         <w:tc>
           <w:tcPr>
-            <w:tcW w:w="3338" w:type="dxa"/>
+            <w:tcW w:w="3340" w:type="dxa"/>
             <w:tcBorders>
               <w:top w:val="single" w:sz="2" w:space="0" w:color="000000"/>
               <w:left w:val="single" w:sz="2" w:space="0" w:color="000000"/>
@@ -9358,7 +9350,7 @@
         </w:tc>
         <w:tc>
           <w:tcPr>
-            <w:tcW w:w="899" w:type="dxa"/>
+            <w:tcW w:w="897" w:type="dxa"/>
             <w:tcBorders>
               <w:top w:val="single" w:sz="2" w:space="0" w:color="000000"/>
               <w:left w:val="single" w:sz="2" w:space="0" w:color="000000"/>
@@ -9401,7 +9393,7 @@
         </w:tc>
         <w:tc>
           <w:tcPr>
-            <w:tcW w:w="3338" w:type="dxa"/>
+            <w:tcW w:w="3340" w:type="dxa"/>
             <w:tcBorders>
               <w:top w:val="single" w:sz="2" w:space="0" w:color="000000"/>
               <w:left w:val="single" w:sz="2" w:space="0" w:color="000000"/>
@@ -9470,7 +9462,7 @@
         </w:tc>
         <w:tc>
           <w:tcPr>
-            <w:tcW w:w="899" w:type="dxa"/>
+            <w:tcW w:w="897" w:type="dxa"/>
             <w:tcBorders>
               <w:top w:val="single" w:sz="2" w:space="0" w:color="000000"/>
               <w:left w:val="single" w:sz="2" w:space="0" w:color="000000"/>
@@ -9513,7 +9505,7 @@
         </w:tc>
         <w:tc>
           <w:tcPr>
-            <w:tcW w:w="3338" w:type="dxa"/>
+            <w:tcW w:w="3340" w:type="dxa"/>
             <w:tcBorders>
               <w:top w:val="single" w:sz="2" w:space="0" w:color="000000"/>
               <w:left w:val="single" w:sz="2" w:space="0" w:color="000000"/>
@@ -9583,7 +9575,7 @@
         </w:tc>
         <w:tc>
           <w:tcPr>
-            <w:tcW w:w="899" w:type="dxa"/>
+            <w:tcW w:w="897" w:type="dxa"/>
             <w:tcBorders>
               <w:top w:val="single" w:sz="2" w:space="0" w:color="000000"/>
               <w:left w:val="single" w:sz="2" w:space="0" w:color="000000"/>
@@ -9626,7 +9618,7 @@
         </w:tc>
         <w:tc>
           <w:tcPr>
-            <w:tcW w:w="3338" w:type="dxa"/>
+            <w:tcW w:w="3340" w:type="dxa"/>
             <w:tcBorders>
               <w:top w:val="single" w:sz="2" w:space="0" w:color="000000"/>
               <w:left w:val="single" w:sz="2" w:space="0" w:color="000000"/>
@@ -9695,7 +9687,7 @@
         </w:tc>
         <w:tc>
           <w:tcPr>
-            <w:tcW w:w="899" w:type="dxa"/>
+            <w:tcW w:w="897" w:type="dxa"/>
             <w:tcBorders>
               <w:top w:val="single" w:sz="2" w:space="0" w:color="000000"/>
               <w:left w:val="single" w:sz="2" w:space="0" w:color="000000"/>
@@ -9738,7 +9730,7 @@
         </w:tc>
         <w:tc>
           <w:tcPr>
-            <w:tcW w:w="3338" w:type="dxa"/>
+            <w:tcW w:w="3340" w:type="dxa"/>
             <w:tcBorders>
               <w:top w:val="single" w:sz="2" w:space="0" w:color="000000"/>
               <w:left w:val="single" w:sz="2" w:space="0" w:color="000000"/>
@@ -9808,7 +9800,7 @@
         </w:tc>
         <w:tc>
           <w:tcPr>
-            <w:tcW w:w="899" w:type="dxa"/>
+            <w:tcW w:w="897" w:type="dxa"/>
             <w:tcBorders>
               <w:top w:val="single" w:sz="2" w:space="0" w:color="000000"/>
               <w:left w:val="single" w:sz="2" w:space="0" w:color="000000"/>
@@ -9851,7 +9843,7 @@
         </w:tc>
         <w:tc>
           <w:tcPr>
-            <w:tcW w:w="3338" w:type="dxa"/>
+            <w:tcW w:w="3340" w:type="dxa"/>
             <w:tcBorders>
               <w:top w:val="single" w:sz="2" w:space="0" w:color="000000"/>
               <w:left w:val="single" w:sz="2" w:space="0" w:color="000000"/>
@@ -9920,7 +9912,7 @@
         </w:tc>
         <w:tc>
           <w:tcPr>
-            <w:tcW w:w="899" w:type="dxa"/>
+            <w:tcW w:w="897" w:type="dxa"/>
             <w:tcBorders>
               <w:top w:val="single" w:sz="2" w:space="0" w:color="000000"/>
               <w:left w:val="single" w:sz="2" w:space="0" w:color="000000"/>
@@ -9963,7 +9955,7 @@
         </w:tc>
         <w:tc>
           <w:tcPr>
-            <w:tcW w:w="3338" w:type="dxa"/>
+            <w:tcW w:w="3340" w:type="dxa"/>
             <w:tcBorders>
               <w:top w:val="single" w:sz="2" w:space="0" w:color="000000"/>
               <w:left w:val="single" w:sz="2" w:space="0" w:color="000000"/>
@@ -10033,7 +10025,7 @@
         </w:tc>
         <w:tc>
           <w:tcPr>
-            <w:tcW w:w="899" w:type="dxa"/>
+            <w:tcW w:w="897" w:type="dxa"/>
             <w:tcBorders>
               <w:top w:val="single" w:sz="2" w:space="0" w:color="000000"/>
               <w:left w:val="single" w:sz="2" w:space="0" w:color="000000"/>
@@ -10076,7 +10068,7 @@
         </w:tc>
         <w:tc>
           <w:tcPr>
-            <w:tcW w:w="3338" w:type="dxa"/>
+            <w:tcW w:w="3340" w:type="dxa"/>
             <w:tcBorders>
               <w:top w:val="single" w:sz="2" w:space="0" w:color="000000"/>
               <w:left w:val="single" w:sz="2" w:space="0" w:color="000000"/>
@@ -10145,7 +10137,7 @@
         </w:tc>
         <w:tc>
           <w:tcPr>
-            <w:tcW w:w="899" w:type="dxa"/>
+            <w:tcW w:w="897" w:type="dxa"/>
             <w:tcBorders>
               <w:top w:val="single" w:sz="2" w:space="0" w:color="000000"/>
               <w:left w:val="single" w:sz="2" w:space="0" w:color="000000"/>
@@ -10188,7 +10180,7 @@
         </w:tc>
         <w:tc>
           <w:tcPr>
-            <w:tcW w:w="3338" w:type="dxa"/>
+            <w:tcW w:w="3340" w:type="dxa"/>
             <w:tcBorders>
               <w:top w:val="single" w:sz="2" w:space="0" w:color="000000"/>
               <w:left w:val="single" w:sz="2" w:space="0" w:color="000000"/>
@@ -10258,7 +10250,7 @@
         </w:tc>
         <w:tc>
           <w:tcPr>
-            <w:tcW w:w="899" w:type="dxa"/>
+            <w:tcW w:w="897" w:type="dxa"/>
             <w:tcBorders>
               <w:top w:val="single" w:sz="2" w:space="0" w:color="000000"/>
               <w:left w:val="single" w:sz="2" w:space="0" w:color="000000"/>
@@ -10301,7 +10293,7 @@
         </w:tc>
         <w:tc>
           <w:tcPr>
-            <w:tcW w:w="3338" w:type="dxa"/>
+            <w:tcW w:w="3340" w:type="dxa"/>
             <w:tcBorders>
               <w:top w:val="single" w:sz="2" w:space="0" w:color="000000"/>
               <w:left w:val="single" w:sz="2" w:space="0" w:color="000000"/>
@@ -10370,7 +10362,7 @@
         </w:tc>
         <w:tc>
           <w:tcPr>
-            <w:tcW w:w="899" w:type="dxa"/>
+            <w:tcW w:w="897" w:type="dxa"/>
             <w:tcBorders>
               <w:top w:val="single" w:sz="2" w:space="0" w:color="000000"/>
               <w:left w:val="single" w:sz="2" w:space="0" w:color="000000"/>
@@ -10413,7 +10405,7 @@
         </w:tc>
         <w:tc>
           <w:tcPr>
-            <w:tcW w:w="3338" w:type="dxa"/>
+            <w:tcW w:w="3340" w:type="dxa"/>
             <w:tcBorders>
               <w:top w:val="single" w:sz="2" w:space="0" w:color="000000"/>
               <w:left w:val="single" w:sz="2" w:space="0" w:color="000000"/>
@@ -10483,7 +10475,7 @@
         </w:tc>
         <w:tc>
           <w:tcPr>
-            <w:tcW w:w="899" w:type="dxa"/>
+            <w:tcW w:w="897" w:type="dxa"/>
             <w:tcBorders>
               <w:top w:val="single" w:sz="2" w:space="0" w:color="000000"/>
               <w:left w:val="single" w:sz="2" w:space="0" w:color="000000"/>
@@ -10526,7 +10518,7 @@
         </w:tc>
         <w:tc>
           <w:tcPr>
-            <w:tcW w:w="3338" w:type="dxa"/>
+            <w:tcW w:w="3340" w:type="dxa"/>
             <w:tcBorders>
               <w:top w:val="single" w:sz="2" w:space="0" w:color="000000"/>
               <w:left w:val="single" w:sz="2" w:space="0" w:color="000000"/>
@@ -10595,7 +10587,7 @@
         </w:tc>
         <w:tc>
           <w:tcPr>
-            <w:tcW w:w="899" w:type="dxa"/>
+            <w:tcW w:w="897" w:type="dxa"/>
             <w:tcBorders>
               <w:top w:val="single" w:sz="2" w:space="0" w:color="000000"/>
               <w:left w:val="single" w:sz="2" w:space="0" w:color="000000"/>
@@ -10638,7 +10630,7 @@
         </w:tc>
         <w:tc>
           <w:tcPr>
-            <w:tcW w:w="3338" w:type="dxa"/>
+            <w:tcW w:w="3340" w:type="dxa"/>
             <w:tcBorders>
               <w:top w:val="single" w:sz="2" w:space="0" w:color="000000"/>
               <w:left w:val="single" w:sz="2" w:space="0" w:color="000000"/>
@@ -10708,7 +10700,7 @@
         </w:tc>
         <w:tc>
           <w:tcPr>
-            <w:tcW w:w="899" w:type="dxa"/>
+            <w:tcW w:w="897" w:type="dxa"/>
             <w:tcBorders>
               <w:top w:val="single" w:sz="2" w:space="0" w:color="000000"/>
               <w:left w:val="single" w:sz="2" w:space="0" w:color="000000"/>
@@ -10751,7 +10743,7 @@
         </w:tc>
         <w:tc>
           <w:tcPr>
-            <w:tcW w:w="3338" w:type="dxa"/>
+            <w:tcW w:w="3340" w:type="dxa"/>
             <w:tcBorders>
               <w:top w:val="single" w:sz="2" w:space="0" w:color="000000"/>
               <w:left w:val="single" w:sz="2" w:space="0" w:color="000000"/>
@@ -10820,7 +10812,7 @@
         </w:tc>
         <w:tc>
           <w:tcPr>
-            <w:tcW w:w="899" w:type="dxa"/>
+            <w:tcW w:w="897" w:type="dxa"/>
             <w:tcBorders>
               <w:top w:val="single" w:sz="2" w:space="0" w:color="000000"/>
               <w:left w:val="single" w:sz="2" w:space="0" w:color="000000"/>
@@ -10863,7 +10855,7 @@
         </w:tc>
         <w:tc>
           <w:tcPr>
-            <w:tcW w:w="3338" w:type="dxa"/>
+            <w:tcW w:w="3340" w:type="dxa"/>
             <w:tcBorders>
               <w:top w:val="single" w:sz="2" w:space="0" w:color="000000"/>
               <w:left w:val="single" w:sz="2" w:space="0" w:color="000000"/>
@@ -10931,7 +10923,7 @@
         </w:tc>
         <w:tc>
           <w:tcPr>
-            <w:tcW w:w="899" w:type="dxa"/>
+            <w:tcW w:w="897" w:type="dxa"/>
             <w:tcBorders>
               <w:top w:val="single" w:sz="2" w:space="0" w:color="000000"/>
               <w:left w:val="single" w:sz="2" w:space="0" w:color="000000"/>
@@ -10973,7 +10965,7 @@
         </w:tc>
         <w:tc>
           <w:tcPr>
-            <w:tcW w:w="3338" w:type="dxa"/>
+            <w:tcW w:w="3340" w:type="dxa"/>
             <w:tcBorders>
               <w:top w:val="single" w:sz="2" w:space="0" w:color="000000"/>
               <w:left w:val="single" w:sz="2" w:space="0" w:color="000000"/>
@@ -11041,7 +11033,7 @@
         </w:tc>
         <w:tc>
           <w:tcPr>
-            <w:tcW w:w="899" w:type="dxa"/>
+            <w:tcW w:w="897" w:type="dxa"/>
             <w:tcBorders>
               <w:top w:val="single" w:sz="2" w:space="0" w:color="000000"/>
               <w:left w:val="single" w:sz="2" w:space="0" w:color="000000"/>
@@ -11083,7 +11075,7 @@
         </w:tc>
         <w:tc>
           <w:tcPr>
-            <w:tcW w:w="3338" w:type="dxa"/>
+            <w:tcW w:w="3340" w:type="dxa"/>
             <w:tcBorders>
               <w:top w:val="single" w:sz="2" w:space="0" w:color="000000"/>
               <w:left w:val="single" w:sz="2" w:space="0" w:color="000000"/>
@@ -11151,7 +11143,7 @@
         </w:tc>
         <w:tc>
           <w:tcPr>
-            <w:tcW w:w="899" w:type="dxa"/>
+            <w:tcW w:w="897" w:type="dxa"/>
             <w:tcBorders>
               <w:top w:val="single" w:sz="2" w:space="0" w:color="000000"/>
               <w:left w:val="single" w:sz="2" w:space="0" w:color="000000"/>
@@ -11193,7 +11185,7 @@
         </w:tc>
         <w:tc>
           <w:tcPr>
-            <w:tcW w:w="3338" w:type="dxa"/>
+            <w:tcW w:w="3340" w:type="dxa"/>
             <w:tcBorders>
               <w:top w:val="single" w:sz="2" w:space="0" w:color="000000"/>
               <w:left w:val="single" w:sz="2" w:space="0" w:color="000000"/>
@@ -11261,7 +11253,7 @@
         </w:tc>
         <w:tc>
           <w:tcPr>
-            <w:tcW w:w="899" w:type="dxa"/>
+            <w:tcW w:w="897" w:type="dxa"/>
             <w:tcBorders>
               <w:top w:val="single" w:sz="2" w:space="0" w:color="000000"/>
               <w:left w:val="single" w:sz="2" w:space="0" w:color="000000"/>
@@ -11303,7 +11295,7 @@
         </w:tc>
         <w:tc>
           <w:tcPr>
-            <w:tcW w:w="3338" w:type="dxa"/>
+            <w:tcW w:w="3340" w:type="dxa"/>
             <w:tcBorders>
               <w:top w:val="single" w:sz="2" w:space="0" w:color="000000"/>
               <w:left w:val="single" w:sz="2" w:space="0" w:color="000000"/>
@@ -11411,7 +11403,7 @@
         </w:tblBorders>
         <w:tblCellMar>
           <w:top w:w="55" w:type="dxa"/>
-          <w:left w:w="49" w:type="dxa"/>
+          <w:left w:w="47" w:type="dxa"/>
           <w:bottom w:w="55" w:type="dxa"/>
           <w:right w:w="55" w:type="dxa"/>
         </w:tblCellMar>
@@ -11419,10 +11411,10 @@
       <w:tblGrid>
         <w:gridCol w:w="540"/>
         <w:gridCol w:w="2518"/>
-        <w:gridCol w:w="4232"/>
-        <w:gridCol w:w="813"/>
-        <w:gridCol w:w="806"/>
-        <w:gridCol w:w="726"/>
+        <w:gridCol w:w="4231"/>
+        <w:gridCol w:w="814"/>
+        <w:gridCol w:w="807"/>
+        <w:gridCol w:w="724"/>
       </w:tblGrid>
       <w:tr>
         <w:trPr/>
@@ -11472,7 +11464,7 @@
         </w:tc>
         <w:tc>
           <w:tcPr>
-            <w:tcW w:w="4232" w:type="dxa"/>
+            <w:tcW w:w="4231" w:type="dxa"/>
             <w:tcBorders>
               <w:top w:val="single" w:sz="2" w:space="0" w:color="000000"/>
               <w:left w:val="single" w:sz="2" w:space="0" w:color="000000"/>
@@ -11494,7 +11486,7 @@
         </w:tc>
         <w:tc>
           <w:tcPr>
-            <w:tcW w:w="813" w:type="dxa"/>
+            <w:tcW w:w="814" w:type="dxa"/>
             <w:tcBorders>
               <w:top w:val="single" w:sz="2" w:space="0" w:color="000000"/>
               <w:left w:val="single" w:sz="2" w:space="0" w:color="000000"/>
@@ -11516,7 +11508,7 @@
         </w:tc>
         <w:tc>
           <w:tcPr>
-            <w:tcW w:w="806" w:type="dxa"/>
+            <w:tcW w:w="807" w:type="dxa"/>
             <w:tcBorders>
               <w:top w:val="single" w:sz="2" w:space="0" w:color="000000"/>
               <w:left w:val="single" w:sz="2" w:space="0" w:color="000000"/>
@@ -11538,7 +11530,7 @@
         </w:tc>
         <w:tc>
           <w:tcPr>
-            <w:tcW w:w="726" w:type="dxa"/>
+            <w:tcW w:w="724" w:type="dxa"/>
             <w:tcBorders>
               <w:top w:val="single" w:sz="2" w:space="0" w:color="000000"/>
               <w:left w:val="single" w:sz="2" w:space="0" w:color="000000"/>
@@ -11609,7 +11601,7 @@
         </w:tc>
         <w:tc>
           <w:tcPr>
-            <w:tcW w:w="4232" w:type="dxa"/>
+            <w:tcW w:w="4231" w:type="dxa"/>
             <w:tcBorders>
               <w:top w:val="single" w:sz="2" w:space="0" w:color="000000"/>
               <w:left w:val="single" w:sz="2" w:space="0" w:color="000000"/>
@@ -11631,7 +11623,7 @@
         </w:tc>
         <w:tc>
           <w:tcPr>
-            <w:tcW w:w="813" w:type="dxa"/>
+            <w:tcW w:w="814" w:type="dxa"/>
             <w:tcBorders>
               <w:top w:val="single" w:sz="2" w:space="0" w:color="000000"/>
               <w:left w:val="single" w:sz="2" w:space="0" w:color="000000"/>
@@ -11653,7 +11645,7 @@
         </w:tc>
         <w:tc>
           <w:tcPr>
-            <w:tcW w:w="806" w:type="dxa"/>
+            <w:tcW w:w="807" w:type="dxa"/>
             <w:tcBorders>
               <w:top w:val="single" w:sz="2" w:space="0" w:color="000000"/>
               <w:left w:val="single" w:sz="2" w:space="0" w:color="000000"/>
@@ -11675,7 +11667,7 @@
         </w:tc>
         <w:tc>
           <w:tcPr>
-            <w:tcW w:w="726" w:type="dxa"/>
+            <w:tcW w:w="724" w:type="dxa"/>
             <w:tcBorders>
               <w:top w:val="single" w:sz="2" w:space="0" w:color="000000"/>
               <w:left w:val="single" w:sz="2" w:space="0" w:color="000000"/>
@@ -11748,7 +11740,7 @@
         </w:tc>
         <w:tc>
           <w:tcPr>
-            <w:tcW w:w="4232" w:type="dxa"/>
+            <w:tcW w:w="4231" w:type="dxa"/>
             <w:tcBorders>
               <w:top w:val="single" w:sz="2" w:space="0" w:color="000000"/>
               <w:left w:val="single" w:sz="2" w:space="0" w:color="000000"/>
@@ -11779,7 +11771,7 @@
         </w:tc>
         <w:tc>
           <w:tcPr>
-            <w:tcW w:w="813" w:type="dxa"/>
+            <w:tcW w:w="814" w:type="dxa"/>
             <w:tcBorders>
               <w:top w:val="single" w:sz="2" w:space="0" w:color="000000"/>
               <w:left w:val="single" w:sz="2" w:space="0" w:color="000000"/>
@@ -11801,7 +11793,7 @@
         </w:tc>
         <w:tc>
           <w:tcPr>
-            <w:tcW w:w="806" w:type="dxa"/>
+            <w:tcW w:w="807" w:type="dxa"/>
             <w:tcBorders>
               <w:top w:val="single" w:sz="2" w:space="0" w:color="000000"/>
               <w:left w:val="single" w:sz="2" w:space="0" w:color="000000"/>
@@ -11823,7 +11815,7 @@
         </w:tc>
         <w:tc>
           <w:tcPr>
-            <w:tcW w:w="726" w:type="dxa"/>
+            <w:tcW w:w="724" w:type="dxa"/>
             <w:tcBorders>
               <w:top w:val="single" w:sz="2" w:space="0" w:color="000000"/>
               <w:left w:val="single" w:sz="2" w:space="0" w:color="000000"/>
@@ -11894,7 +11886,7 @@
         </w:tc>
         <w:tc>
           <w:tcPr>
-            <w:tcW w:w="4232" w:type="dxa"/>
+            <w:tcW w:w="4231" w:type="dxa"/>
             <w:tcBorders>
               <w:top w:val="single" w:sz="2" w:space="0" w:color="000000"/>
               <w:left w:val="single" w:sz="2" w:space="0" w:color="000000"/>
@@ -11916,7 +11908,7 @@
         </w:tc>
         <w:tc>
           <w:tcPr>
-            <w:tcW w:w="813" w:type="dxa"/>
+            <w:tcW w:w="814" w:type="dxa"/>
             <w:tcBorders>
               <w:top w:val="single" w:sz="2" w:space="0" w:color="000000"/>
               <w:left w:val="single" w:sz="2" w:space="0" w:color="000000"/>
@@ -11938,7 +11930,7 @@
         </w:tc>
         <w:tc>
           <w:tcPr>
-            <w:tcW w:w="806" w:type="dxa"/>
+            <w:tcW w:w="807" w:type="dxa"/>
             <w:tcBorders>
               <w:top w:val="single" w:sz="2" w:space="0" w:color="000000"/>
               <w:left w:val="single" w:sz="2" w:space="0" w:color="000000"/>
@@ -11960,7 +11952,7 @@
         </w:tc>
         <w:tc>
           <w:tcPr>
-            <w:tcW w:w="726" w:type="dxa"/>
+            <w:tcW w:w="724" w:type="dxa"/>
             <w:tcBorders>
               <w:top w:val="single" w:sz="2" w:space="0" w:color="000000"/>
               <w:left w:val="single" w:sz="2" w:space="0" w:color="000000"/>
@@ -12031,7 +12023,7 @@
         </w:tc>
         <w:tc>
           <w:tcPr>
-            <w:tcW w:w="4232" w:type="dxa"/>
+            <w:tcW w:w="4231" w:type="dxa"/>
             <w:tcBorders>
               <w:top w:val="single" w:sz="2" w:space="0" w:color="000000"/>
               <w:left w:val="single" w:sz="2" w:space="0" w:color="000000"/>
@@ -12053,7 +12045,7 @@
         </w:tc>
         <w:tc>
           <w:tcPr>
-            <w:tcW w:w="813" w:type="dxa"/>
+            <w:tcW w:w="814" w:type="dxa"/>
             <w:tcBorders>
               <w:top w:val="single" w:sz="2" w:space="0" w:color="000000"/>
               <w:left w:val="single" w:sz="2" w:space="0" w:color="000000"/>
@@ -12075,7 +12067,7 @@
         </w:tc>
         <w:tc>
           <w:tcPr>
-            <w:tcW w:w="806" w:type="dxa"/>
+            <w:tcW w:w="807" w:type="dxa"/>
             <w:tcBorders>
               <w:top w:val="single" w:sz="2" w:space="0" w:color="000000"/>
               <w:left w:val="single" w:sz="2" w:space="0" w:color="000000"/>
@@ -12097,7 +12089,7 @@
         </w:tc>
         <w:tc>
           <w:tcPr>
-            <w:tcW w:w="726" w:type="dxa"/>
+            <w:tcW w:w="724" w:type="dxa"/>
             <w:tcBorders>
               <w:top w:val="single" w:sz="2" w:space="0" w:color="000000"/>
               <w:left w:val="single" w:sz="2" w:space="0" w:color="000000"/>
@@ -12168,7 +12160,7 @@
         </w:tc>
         <w:tc>
           <w:tcPr>
-            <w:tcW w:w="4232" w:type="dxa"/>
+            <w:tcW w:w="4231" w:type="dxa"/>
             <w:tcBorders>
               <w:top w:val="single" w:sz="2" w:space="0" w:color="000000"/>
               <w:left w:val="single" w:sz="2" w:space="0" w:color="000000"/>
@@ -12190,7 +12182,7 @@
         </w:tc>
         <w:tc>
           <w:tcPr>
-            <w:tcW w:w="813" w:type="dxa"/>
+            <w:tcW w:w="814" w:type="dxa"/>
             <w:tcBorders>
               <w:top w:val="single" w:sz="2" w:space="0" w:color="000000"/>
               <w:left w:val="single" w:sz="2" w:space="0" w:color="000000"/>
@@ -12212,7 +12204,7 @@
         </w:tc>
         <w:tc>
           <w:tcPr>
-            <w:tcW w:w="806" w:type="dxa"/>
+            <w:tcW w:w="807" w:type="dxa"/>
             <w:tcBorders>
               <w:top w:val="single" w:sz="2" w:space="0" w:color="000000"/>
               <w:left w:val="single" w:sz="2" w:space="0" w:color="000000"/>
@@ -12234,7 +12226,7 @@
         </w:tc>
         <w:tc>
           <w:tcPr>
-            <w:tcW w:w="726" w:type="dxa"/>
+            <w:tcW w:w="724" w:type="dxa"/>
             <w:tcBorders>
               <w:top w:val="single" w:sz="2" w:space="0" w:color="000000"/>
               <w:left w:val="single" w:sz="2" w:space="0" w:color="000000"/>
@@ -12305,7 +12297,7 @@
         </w:tc>
         <w:tc>
           <w:tcPr>
-            <w:tcW w:w="4232" w:type="dxa"/>
+            <w:tcW w:w="4231" w:type="dxa"/>
             <w:tcBorders>
               <w:top w:val="single" w:sz="2" w:space="0" w:color="000000"/>
               <w:left w:val="single" w:sz="2" w:space="0" w:color="000000"/>
@@ -12327,7 +12319,7 @@
         </w:tc>
         <w:tc>
           <w:tcPr>
-            <w:tcW w:w="813" w:type="dxa"/>
+            <w:tcW w:w="814" w:type="dxa"/>
             <w:tcBorders>
               <w:top w:val="single" w:sz="2" w:space="0" w:color="000000"/>
               <w:left w:val="single" w:sz="2" w:space="0" w:color="000000"/>
@@ -12349,7 +12341,7 @@
         </w:tc>
         <w:tc>
           <w:tcPr>
-            <w:tcW w:w="806" w:type="dxa"/>
+            <w:tcW w:w="807" w:type="dxa"/>
             <w:tcBorders>
               <w:top w:val="single" w:sz="2" w:space="0" w:color="000000"/>
               <w:left w:val="single" w:sz="2" w:space="0" w:color="000000"/>
@@ -12371,7 +12363,7 @@
         </w:tc>
         <w:tc>
           <w:tcPr>
-            <w:tcW w:w="726" w:type="dxa"/>
+            <w:tcW w:w="724" w:type="dxa"/>
             <w:tcBorders>
               <w:top w:val="single" w:sz="2" w:space="0" w:color="000000"/>
               <w:left w:val="single" w:sz="2" w:space="0" w:color="000000"/>
@@ -12468,7 +12460,7 @@
         </w:tblBorders>
         <w:tblCellMar>
           <w:top w:w="55" w:type="dxa"/>
-          <w:left w:w="50" w:type="dxa"/>
+          <w:left w:w="48" w:type="dxa"/>
           <w:bottom w:w="55" w:type="dxa"/>
           <w:right w:w="55" w:type="dxa"/>
         </w:tblCellMar>
@@ -12477,7 +12469,7 @@
         <w:gridCol w:w="448"/>
         <w:gridCol w:w="1710"/>
         <w:gridCol w:w="4328"/>
-        <w:gridCol w:w="3149"/>
+        <w:gridCol w:w="3148"/>
       </w:tblGrid>
       <w:tr>
         <w:trPr/>
@@ -12549,7 +12541,7 @@
         </w:tc>
         <w:tc>
           <w:tcPr>
-            <w:tcW w:w="3149" w:type="dxa"/>
+            <w:tcW w:w="3148" w:type="dxa"/>
             <w:tcBorders>
               <w:top w:val="single" w:sz="2" w:space="0" w:color="000000"/>
               <w:left w:val="single" w:sz="2" w:space="0" w:color="000000"/>
@@ -12680,7 +12672,7 @@
         </w:tc>
         <w:tc>
           <w:tcPr>
-            <w:tcW w:w="3149" w:type="dxa"/>
+            <w:tcW w:w="3148" w:type="dxa"/>
             <w:tcBorders>
               <w:top w:val="single" w:sz="2" w:space="0" w:color="000000"/>
               <w:left w:val="single" w:sz="2" w:space="0" w:color="000000"/>
@@ -12830,7 +12822,7 @@
         </w:tc>
         <w:tc>
           <w:tcPr>
-            <w:tcW w:w="3149" w:type="dxa"/>
+            <w:tcW w:w="3148" w:type="dxa"/>
             <w:tcBorders>
               <w:top w:val="single" w:sz="2" w:space="0" w:color="000000"/>
               <w:left w:val="single" w:sz="2" w:space="0" w:color="000000"/>
@@ -12965,7 +12957,7 @@
         </w:tc>
         <w:tc>
           <w:tcPr>
-            <w:tcW w:w="3149" w:type="dxa"/>
+            <w:tcW w:w="3148" w:type="dxa"/>
             <w:tcBorders>
               <w:top w:val="single" w:sz="2" w:space="0" w:color="000000"/>
               <w:left w:val="single" w:sz="2" w:space="0" w:color="000000"/>
@@ -13037,6 +13029,227 @@
       <w:r>
         <w:rPr/>
         <w:t>Or in a simple way, to reduce the scale of this data!!</w:t>
+      </w:r>
+    </w:p>
+    <w:p>
+      <w:pPr>
+        <w:pStyle w:val="TextBody"/>
+        <w:spacing w:before="0" w:after="140"/>
+        <w:rPr/>
+      </w:pPr>
+      <w:r>
+        <w:rPr/>
+      </w:r>
+    </w:p>
+    <w:p>
+      <w:pPr>
+        <w:pStyle w:val="Normal"/>
+        <w:rPr/>
+      </w:pPr>
+      <w:r>
+        <w:rPr/>
+        <w:t>When we have the result, it doesn’t have significant changes with the values except all the zero values after this.</w:t>
+      </w:r>
+    </w:p>
+    <w:p>
+      <w:pPr>
+        <w:pStyle w:val="Normal"/>
+        <w:rPr/>
+      </w:pPr>
+      <w:r>
+        <w:rPr/>
+      </w:r>
+    </w:p>
+    <w:p>
+      <w:pPr>
+        <w:pStyle w:val="Normal"/>
+        <w:spacing w:before="0" w:after="140"/>
+        <w:rPr/>
+      </w:pPr>
+      <w:r>
+        <w:rPr/>
+        <w:t>Even after we do experiments on the real life data, due to the filtering stuff, we can have good model, but the weight changes trend, not so clear.. So we need to see more, and find the pattern…</w:t>
+      </w:r>
+    </w:p>
+    <w:p>
+      <w:pPr>
+        <w:pStyle w:val="Normal"/>
+        <w:spacing w:before="0" w:after="140"/>
+        <w:rPr/>
+      </w:pPr>
+      <w:r>
+        <w:rPr/>
+      </w:r>
+    </w:p>
+    <w:p>
+      <w:pPr>
+        <w:pStyle w:val="Normal"/>
+        <w:spacing w:before="0" w:after="140"/>
+        <w:rPr/>
+      </w:pPr>
+      <w:r>
+        <w:rPr/>
+        <w:t xml:space="preserve">After this, we should find some models from the result and shows them?? Do we ?? What do you want to prove?? One is to show the ability to create good models, the other is about the tendency. </w:t>
+      </w:r>
+    </w:p>
+    <w:p>
+      <w:pPr>
+        <w:pStyle w:val="Normal"/>
+        <w:spacing w:before="0" w:after="140"/>
+        <w:rPr/>
+      </w:pPr>
+      <w:r>
+        <w:rPr/>
+        <w:t xml:space="preserve">For the demo example, find a way this night.. I suggest, in which way that the model can accept deviations but let the model running… </w:t>
+      </w:r>
+    </w:p>
+    <w:p>
+      <w:pPr>
+        <w:pStyle w:val="Normal"/>
+        <w:spacing w:before="0" w:after="140"/>
+        <w:rPr/>
+      </w:pPr>
+      <w:r>
+        <w:rPr/>
+      </w:r>
+    </w:p>
+    <w:p>
+      <w:pPr>
+        <w:pStyle w:val="Normal"/>
+        <w:spacing w:before="0" w:after="140"/>
+        <w:rPr/>
+      </w:pPr>
+      <w:r>
+        <w:rPr/>
+        <w:t>The drawback exists in directly-follows relation, but how to balance them?? Some is existing ones, and the new generated ones..</w:t>
+      </w:r>
+    </w:p>
+    <w:p>
+      <w:pPr>
+        <w:pStyle w:val="Normal"/>
+        <w:spacing w:before="0" w:after="140"/>
+        <w:rPr/>
+      </w:pPr>
+      <w:r>
+        <w:rPr/>
+      </w:r>
+    </w:p>
+    <w:p>
+      <w:pPr>
+        <w:pStyle w:val="Normal"/>
+        <w:spacing w:before="0" w:after="140"/>
+        <w:rPr/>
+      </w:pPr>
+      <w:r>
+        <w:rPr/>
+        <w:t>In one compressed example, show the result on them… Transitions system not handle parallelsim well… But should we keep them both in a regular way?? Yes, actually, we have done this, but it is sensitive about the changes?? Can we say this?</w:t>
+      </w:r>
+    </w:p>
+    <w:p>
+      <w:pPr>
+        <w:pStyle w:val="Normal"/>
+        <w:spacing w:before="0" w:after="140"/>
+        <w:rPr/>
+      </w:pPr>
+      <w:r>
+        <w:rPr/>
+      </w:r>
+    </w:p>
+    <w:p>
+      <w:pPr>
+        <w:pStyle w:val="Normal"/>
+        <w:spacing w:before="0" w:after="140"/>
+        <w:rPr/>
+      </w:pPr>
+      <w:r>
+        <w:rPr/>
+        <w:t xml:space="preserve">Because of the memory, so we can not apply to all data just in one round!! </w:t>
+      </w:r>
+    </w:p>
+    <w:p>
+      <w:pPr>
+        <w:pStyle w:val="Normal"/>
+        <w:spacing w:before="0" w:after="140"/>
+        <w:rPr/>
+      </w:pPr>
+      <w:r>
+        <w:rPr/>
+        <w:t>Repeat it again with small sets..</w:t>
+      </w:r>
+    </w:p>
+    <w:p>
+      <w:pPr>
+        <w:pStyle w:val="Normal"/>
+        <w:spacing w:before="0" w:after="140"/>
+        <w:rPr/>
+      </w:pPr>
+      <w:r>
+        <w:rPr/>
+      </w:r>
+    </w:p>
+    <w:p>
+      <w:pPr>
+        <w:pStyle w:val="Normal"/>
+        <w:spacing w:before="0" w:after="140"/>
+        <w:rPr/>
+      </w:pPr>
+      <w:r>
+        <w:rPr/>
+        <w:t>After testing on M1-D53, we have ext-plot, neg-plot and pos-plot with overlapped line of recall:</w:t>
+      </w:r>
+    </w:p>
+    <w:p>
+      <w:pPr>
+        <w:pStyle w:val="Normal"/>
+        <w:spacing w:before="0" w:after="140"/>
+        <w:rPr/>
+      </w:pPr>
+      <w:r>
+        <w:rPr/>
+        <w:t>ext-plot: accuracy with recall</w:t>
+      </w:r>
+    </w:p>
+    <w:p>
+      <w:pPr>
+        <w:pStyle w:val="Normal"/>
+        <w:spacing w:before="0" w:after="140"/>
+        <w:rPr/>
+      </w:pPr>
+      <w:r>
+        <w:rPr/>
+        <w:t>neg-plot: accuracy with recall</w:t>
+      </w:r>
+    </w:p>
+    <w:p>
+      <w:pPr>
+        <w:pStyle w:val="Normal"/>
+        <w:spacing w:before="0" w:after="140"/>
+        <w:rPr/>
+      </w:pPr>
+      <w:r>
+        <w:rPr/>
+        <w:t>pos-plot: accuracy with recall</w:t>
+      </w:r>
+    </w:p>
+    <w:p>
+      <w:pPr>
+        <w:pStyle w:val="Normal"/>
+        <w:spacing w:before="0" w:after="140"/>
+        <w:rPr/>
+      </w:pPr>
+      <w:r>
+        <w:rPr/>
+      </w:r>
+    </w:p>
+    <w:p>
+      <w:pPr>
+        <w:pStyle w:val="Normal"/>
+        <w:spacing w:before="0" w:after="140"/>
+        <w:rPr/>
+      </w:pPr>
+      <w:r>
+        <w:rPr/>
+        <w:t>Thought sth different, but ok, the same</w:t>
       </w:r>
     </w:p>
     <w:sectPr>
@@ -13073,9 +13286,7 @@
     <w:qFormat/>
     <w:pPr>
       <w:widowControl/>
-      <w:kinsoku w:val="true"/>
       <w:overflowPunct w:val="true"/>
-      <w:autoSpaceDE w:val="true"/>
       <w:bidi w:val="0"/>
       <w:jc w:val="left"/>
     </w:pPr>
@@ -13128,6 +13339,16 @@
   </w:style>
   <w:style w:type="character" w:styleId="ListLabel7">
     <w:name w:val="ListLabel 7"/>
+    <w:qFormat/>
+    <w:rPr/>
+  </w:style>
+  <w:style w:type="character" w:styleId="ListLabel8">
+    <w:name w:val="ListLabel 8"/>
+    <w:qFormat/>
+    <w:rPr/>
+  </w:style>
+  <w:style w:type="character" w:styleId="ListLabel9">
+    <w:name w:val="ListLabel 9"/>
     <w:qFormat/>
     <w:rPr/>
   </w:style>

</xml_diff>

<commit_message>
found the miner difference
</commit_message>
<xml_diff>
--- a/dataset/reallife/test-design-on-real-data.docx
+++ b/dataset/reallife/test-design-on-real-data.docx
@@ -181,7 +181,7 @@
         </w:tblBorders>
         <w:tblCellMar>
           <w:top w:w="55" w:type="dxa"/>
-          <w:left w:w="47" w:type="dxa"/>
+          <w:left w:w="45" w:type="dxa"/>
           <w:bottom w:w="55" w:type="dxa"/>
           <w:right w:w="55" w:type="dxa"/>
         </w:tblCellMar>
@@ -190,9 +190,9 @@
         <w:gridCol w:w="540"/>
         <w:gridCol w:w="2518"/>
         <w:gridCol w:w="4232"/>
+        <w:gridCol w:w="813"/>
         <w:gridCol w:w="812"/>
-        <w:gridCol w:w="811"/>
-        <w:gridCol w:w="721"/>
+        <w:gridCol w:w="719"/>
       </w:tblGrid>
       <w:tr>
         <w:trPr/>
@@ -264,6 +264,28 @@
         </w:tc>
         <w:tc>
           <w:tcPr>
+            <w:tcW w:w="813" w:type="dxa"/>
+            <w:tcBorders>
+              <w:top w:val="single" w:sz="2" w:space="0" w:color="000000"/>
+              <w:left w:val="single" w:sz="2" w:space="0" w:color="000000"/>
+              <w:bottom w:val="single" w:sz="2" w:space="0" w:color="000000"/>
+              <w:insideH w:val="single" w:sz="2" w:space="0" w:color="000000"/>
+            </w:tcBorders>
+            <w:shd w:fill="auto" w:val="clear"/>
+          </w:tcPr>
+          <w:p>
+            <w:pPr>
+              <w:pStyle w:val="TableContents"/>
+              <w:rPr/>
+            </w:pPr>
+            <w:r>
+              <w:rPr/>
+              <w:t>cases</w:t>
+            </w:r>
+          </w:p>
+        </w:tc>
+        <w:tc>
+          <w:tcPr>
             <w:tcW w:w="812" w:type="dxa"/>
             <w:tcBorders>
               <w:top w:val="single" w:sz="2" w:space="0" w:color="000000"/>
@@ -280,35 +302,13 @@
             </w:pPr>
             <w:r>
               <w:rPr/>
-              <w:t>cases</w:t>
-            </w:r>
-          </w:p>
-        </w:tc>
-        <w:tc>
-          <w:tcPr>
-            <w:tcW w:w="811" w:type="dxa"/>
-            <w:tcBorders>
-              <w:top w:val="single" w:sz="2" w:space="0" w:color="000000"/>
-              <w:left w:val="single" w:sz="2" w:space="0" w:color="000000"/>
-              <w:bottom w:val="single" w:sz="2" w:space="0" w:color="000000"/>
-              <w:insideH w:val="single" w:sz="2" w:space="0" w:color="000000"/>
-            </w:tcBorders>
-            <w:shd w:fill="auto" w:val="clear"/>
-          </w:tcPr>
-          <w:p>
-            <w:pPr>
-              <w:pStyle w:val="TableContents"/>
-              <w:rPr/>
-            </w:pPr>
-            <w:r>
-              <w:rPr/>
               <w:t>events</w:t>
             </w:r>
           </w:p>
         </w:tc>
         <w:tc>
           <w:tcPr>
-            <w:tcW w:w="721" w:type="dxa"/>
+            <w:tcW w:w="719" w:type="dxa"/>
             <w:tcBorders>
               <w:top w:val="single" w:sz="2" w:space="0" w:color="000000"/>
               <w:left w:val="single" w:sz="2" w:space="0" w:color="000000"/>
@@ -401,6 +401,28 @@
         </w:tc>
         <w:tc>
           <w:tcPr>
+            <w:tcW w:w="813" w:type="dxa"/>
+            <w:tcBorders>
+              <w:top w:val="single" w:sz="2" w:space="0" w:color="000000"/>
+              <w:left w:val="single" w:sz="2" w:space="0" w:color="000000"/>
+              <w:bottom w:val="single" w:sz="2" w:space="0" w:color="000000"/>
+              <w:insideH w:val="single" w:sz="2" w:space="0" w:color="000000"/>
+            </w:tcBorders>
+            <w:shd w:fill="auto" w:val="clear"/>
+          </w:tcPr>
+          <w:p>
+            <w:pPr>
+              <w:pStyle w:val="TableContents"/>
+              <w:rPr/>
+            </w:pPr>
+            <w:r>
+              <w:rPr/>
+              <w:t>1199</w:t>
+            </w:r>
+          </w:p>
+        </w:tc>
+        <w:tc>
+          <w:tcPr>
             <w:tcW w:w="812" w:type="dxa"/>
             <w:tcBorders>
               <w:top w:val="single" w:sz="2" w:space="0" w:color="000000"/>
@@ -417,35 +439,13 @@
             </w:pPr>
             <w:r>
               <w:rPr/>
-              <w:t>1199</w:t>
-            </w:r>
-          </w:p>
-        </w:tc>
-        <w:tc>
-          <w:tcPr>
-            <w:tcW w:w="811" w:type="dxa"/>
-            <w:tcBorders>
-              <w:top w:val="single" w:sz="2" w:space="0" w:color="000000"/>
-              <w:left w:val="single" w:sz="2" w:space="0" w:color="000000"/>
-              <w:bottom w:val="single" w:sz="2" w:space="0" w:color="000000"/>
-              <w:insideH w:val="single" w:sz="2" w:space="0" w:color="000000"/>
-            </w:tcBorders>
-            <w:shd w:fill="auto" w:val="clear"/>
-          </w:tcPr>
-          <w:p>
-            <w:pPr>
-              <w:pStyle w:val="TableContents"/>
-              <w:rPr/>
-            </w:pPr>
-            <w:r>
-              <w:rPr/>
               <w:t>52217</w:t>
             </w:r>
           </w:p>
         </w:tc>
         <w:tc>
           <w:tcPr>
-            <w:tcW w:w="721" w:type="dxa"/>
+            <w:tcW w:w="719" w:type="dxa"/>
             <w:tcBorders>
               <w:top w:val="single" w:sz="2" w:space="0" w:color="000000"/>
               <w:left w:val="single" w:sz="2" w:space="0" w:color="000000"/>
@@ -553,6 +553,29 @@
         </w:tc>
         <w:tc>
           <w:tcPr>
+            <w:tcW w:w="813" w:type="dxa"/>
+            <w:tcBorders>
+              <w:top w:val="single" w:sz="2" w:space="0" w:color="000000"/>
+              <w:left w:val="single" w:sz="2" w:space="0" w:color="000000"/>
+              <w:bottom w:val="single" w:sz="2" w:space="0" w:color="000000"/>
+              <w:insideH w:val="single" w:sz="2" w:space="0" w:color="000000"/>
+            </w:tcBorders>
+            <w:shd w:fill="B2B2B2" w:val="clear"/>
+          </w:tcPr>
+          <w:p>
+            <w:pPr>
+              <w:pStyle w:val="TableContents"/>
+              <w:shd w:val="clear" w:fill="CCCCCC"/>
+              <w:rPr/>
+            </w:pPr>
+            <w:r>
+              <w:rPr/>
+              <w:t>592</w:t>
+            </w:r>
+          </w:p>
+        </w:tc>
+        <w:tc>
+          <w:tcPr>
             <w:tcW w:w="812" w:type="dxa"/>
             <w:tcBorders>
               <w:top w:val="single" w:sz="2" w:space="0" w:color="000000"/>
@@ -570,36 +593,13 @@
             </w:pPr>
             <w:r>
               <w:rPr/>
-              <w:t>592</w:t>
-            </w:r>
-          </w:p>
-        </w:tc>
-        <w:tc>
-          <w:tcPr>
-            <w:tcW w:w="811" w:type="dxa"/>
-            <w:tcBorders>
-              <w:top w:val="single" w:sz="2" w:space="0" w:color="000000"/>
-              <w:left w:val="single" w:sz="2" w:space="0" w:color="000000"/>
-              <w:bottom w:val="single" w:sz="2" w:space="0" w:color="000000"/>
-              <w:insideH w:val="single" w:sz="2" w:space="0" w:color="000000"/>
-            </w:tcBorders>
-            <w:shd w:fill="B2B2B2" w:val="clear"/>
-          </w:tcPr>
-          <w:p>
-            <w:pPr>
-              <w:pStyle w:val="TableContents"/>
-              <w:shd w:val="clear" w:fill="CCCCCC"/>
-              <w:rPr/>
-            </w:pPr>
-            <w:r>
-              <w:rPr/>
               <w:t>14307</w:t>
             </w:r>
           </w:p>
         </w:tc>
         <w:tc>
           <w:tcPr>
-            <w:tcW w:w="721" w:type="dxa"/>
+            <w:tcW w:w="719" w:type="dxa"/>
             <w:tcBorders>
               <w:top w:val="single" w:sz="2" w:space="0" w:color="000000"/>
               <w:left w:val="single" w:sz="2" w:space="0" w:color="000000"/>
@@ -696,6 +696,29 @@
         </w:tc>
         <w:tc>
           <w:tcPr>
+            <w:tcW w:w="813" w:type="dxa"/>
+            <w:tcBorders>
+              <w:top w:val="single" w:sz="2" w:space="0" w:color="000000"/>
+              <w:left w:val="single" w:sz="2" w:space="0" w:color="000000"/>
+              <w:bottom w:val="single" w:sz="2" w:space="0" w:color="000000"/>
+              <w:insideH w:val="single" w:sz="2" w:space="0" w:color="000000"/>
+            </w:tcBorders>
+            <w:shd w:fill="B2B2B2" w:val="clear"/>
+          </w:tcPr>
+          <w:p>
+            <w:pPr>
+              <w:pStyle w:val="TableContents"/>
+              <w:shd w:val="clear" w:fill="CCCCCC"/>
+              <w:rPr/>
+            </w:pPr>
+            <w:r>
+              <w:rPr/>
+              <w:t>592</w:t>
+            </w:r>
+          </w:p>
+        </w:tc>
+        <w:tc>
+          <w:tcPr>
             <w:tcW w:w="812" w:type="dxa"/>
             <w:tcBorders>
               <w:top w:val="single" w:sz="2" w:space="0" w:color="000000"/>
@@ -713,36 +736,13 @@
             </w:pPr>
             <w:r>
               <w:rPr/>
-              <w:t>592</w:t>
-            </w:r>
-          </w:p>
-        </w:tc>
-        <w:tc>
-          <w:tcPr>
-            <w:tcW w:w="811" w:type="dxa"/>
-            <w:tcBorders>
-              <w:top w:val="single" w:sz="2" w:space="0" w:color="000000"/>
-              <w:left w:val="single" w:sz="2" w:space="0" w:color="000000"/>
-              <w:bottom w:val="single" w:sz="2" w:space="0" w:color="000000"/>
-              <w:insideH w:val="single" w:sz="2" w:space="0" w:color="000000"/>
-            </w:tcBorders>
-            <w:shd w:fill="B2B2B2" w:val="clear"/>
-          </w:tcPr>
-          <w:p>
-            <w:pPr>
-              <w:pStyle w:val="TableContents"/>
-              <w:shd w:val="clear" w:fill="CCCCCC"/>
-              <w:rPr/>
-            </w:pPr>
-            <w:r>
-              <w:rPr/>
               <w:t>14307</w:t>
             </w:r>
           </w:p>
         </w:tc>
         <w:tc>
           <w:tcPr>
-            <w:tcW w:w="721" w:type="dxa"/>
+            <w:tcW w:w="719" w:type="dxa"/>
             <w:tcBorders>
               <w:top w:val="single" w:sz="2" w:space="0" w:color="000000"/>
               <w:left w:val="single" w:sz="2" w:space="0" w:color="000000"/>
@@ -839,6 +839,29 @@
         </w:tc>
         <w:tc>
           <w:tcPr>
+            <w:tcW w:w="813" w:type="dxa"/>
+            <w:tcBorders>
+              <w:top w:val="single" w:sz="2" w:space="0" w:color="000000"/>
+              <w:left w:val="single" w:sz="2" w:space="0" w:color="000000"/>
+              <w:bottom w:val="single" w:sz="2" w:space="0" w:color="000000"/>
+              <w:insideH w:val="single" w:sz="2" w:space="0" w:color="000000"/>
+            </w:tcBorders>
+            <w:shd w:fill="B2B2B2" w:val="clear"/>
+          </w:tcPr>
+          <w:p>
+            <w:pPr>
+              <w:pStyle w:val="TableContents"/>
+              <w:shd w:val="clear" w:fill="CCCCCC"/>
+              <w:rPr/>
+            </w:pPr>
+            <w:r>
+              <w:rPr/>
+              <w:t>166</w:t>
+            </w:r>
+          </w:p>
+        </w:tc>
+        <w:tc>
+          <w:tcPr>
             <w:tcW w:w="812" w:type="dxa"/>
             <w:tcBorders>
               <w:top w:val="single" w:sz="2" w:space="0" w:color="000000"/>
@@ -856,36 +879,13 @@
             </w:pPr>
             <w:r>
               <w:rPr/>
-              <w:t>166</w:t>
-            </w:r>
-          </w:p>
-        </w:tc>
-        <w:tc>
-          <w:tcPr>
-            <w:tcW w:w="811" w:type="dxa"/>
-            <w:tcBorders>
-              <w:top w:val="single" w:sz="2" w:space="0" w:color="000000"/>
-              <w:left w:val="single" w:sz="2" w:space="0" w:color="000000"/>
-              <w:bottom w:val="single" w:sz="2" w:space="0" w:color="000000"/>
-              <w:insideH w:val="single" w:sz="2" w:space="0" w:color="000000"/>
-            </w:tcBorders>
-            <w:shd w:fill="B2B2B2" w:val="clear"/>
-          </w:tcPr>
-          <w:p>
-            <w:pPr>
-              <w:pStyle w:val="TableContents"/>
-              <w:shd w:val="clear" w:fill="CCCCCC"/>
-              <w:rPr/>
-            </w:pPr>
-            <w:r>
-              <w:rPr/>
               <w:t>4149</w:t>
             </w:r>
           </w:p>
         </w:tc>
         <w:tc>
           <w:tcPr>
-            <w:tcW w:w="721" w:type="dxa"/>
+            <w:tcW w:w="719" w:type="dxa"/>
             <w:tcBorders>
               <w:top w:val="single" w:sz="2" w:space="0" w:color="000000"/>
               <w:left w:val="single" w:sz="2" w:space="0" w:color="000000"/>
@@ -982,6 +982,29 @@
         </w:tc>
         <w:tc>
           <w:tcPr>
+            <w:tcW w:w="813" w:type="dxa"/>
+            <w:tcBorders>
+              <w:top w:val="single" w:sz="2" w:space="0" w:color="000000"/>
+              <w:left w:val="single" w:sz="2" w:space="0" w:color="000000"/>
+              <w:bottom w:val="single" w:sz="2" w:space="0" w:color="000000"/>
+              <w:insideH w:val="single" w:sz="2" w:space="0" w:color="000000"/>
+            </w:tcBorders>
+            <w:shd w:fill="B2B2B2" w:val="clear"/>
+          </w:tcPr>
+          <w:p>
+            <w:pPr>
+              <w:pStyle w:val="TableContents"/>
+              <w:shd w:val="clear" w:fill="CCCCCC"/>
+              <w:rPr/>
+            </w:pPr>
+            <w:r>
+              <w:rPr/>
+              <w:t>426</w:t>
+            </w:r>
+          </w:p>
+        </w:tc>
+        <w:tc>
+          <w:tcPr>
             <w:tcW w:w="812" w:type="dxa"/>
             <w:tcBorders>
               <w:top w:val="single" w:sz="2" w:space="0" w:color="000000"/>
@@ -999,36 +1022,13 @@
             </w:pPr>
             <w:r>
               <w:rPr/>
-              <w:t>426</w:t>
-            </w:r>
-          </w:p>
-        </w:tc>
-        <w:tc>
-          <w:tcPr>
-            <w:tcW w:w="811" w:type="dxa"/>
-            <w:tcBorders>
-              <w:top w:val="single" w:sz="2" w:space="0" w:color="000000"/>
-              <w:left w:val="single" w:sz="2" w:space="0" w:color="000000"/>
-              <w:bottom w:val="single" w:sz="2" w:space="0" w:color="000000"/>
-              <w:insideH w:val="single" w:sz="2" w:space="0" w:color="000000"/>
-            </w:tcBorders>
-            <w:shd w:fill="B2B2B2" w:val="clear"/>
-          </w:tcPr>
-          <w:p>
-            <w:pPr>
-              <w:pStyle w:val="TableContents"/>
-              <w:shd w:val="clear" w:fill="CCCCCC"/>
-              <w:rPr/>
-            </w:pPr>
-            <w:r>
-              <w:rPr/>
               <w:t>10158</w:t>
             </w:r>
           </w:p>
         </w:tc>
         <w:tc>
           <w:tcPr>
-            <w:tcW w:w="721" w:type="dxa"/>
+            <w:tcW w:w="719" w:type="dxa"/>
             <w:tcBorders>
               <w:top w:val="single" w:sz="2" w:space="0" w:color="000000"/>
               <w:left w:val="single" w:sz="2" w:space="0" w:color="000000"/>
@@ -1125,6 +1125,29 @@
         </w:tc>
         <w:tc>
           <w:tcPr>
+            <w:tcW w:w="813" w:type="dxa"/>
+            <w:tcBorders>
+              <w:top w:val="single" w:sz="2" w:space="0" w:color="000000"/>
+              <w:left w:val="single" w:sz="2" w:space="0" w:color="000000"/>
+              <w:bottom w:val="single" w:sz="2" w:space="0" w:color="000000"/>
+              <w:insideH w:val="single" w:sz="2" w:space="0" w:color="000000"/>
+            </w:tcBorders>
+            <w:shd w:fill="B2B2B2" w:val="clear"/>
+          </w:tcPr>
+          <w:p>
+            <w:pPr>
+              <w:pStyle w:val="TableContents"/>
+              <w:shd w:val="clear" w:fill="CCCCCC"/>
+              <w:rPr/>
+            </w:pPr>
+            <w:r>
+              <w:rPr/>
+              <w:t>592</w:t>
+            </w:r>
+          </w:p>
+        </w:tc>
+        <w:tc>
+          <w:tcPr>
             <w:tcW w:w="812" w:type="dxa"/>
             <w:tcBorders>
               <w:top w:val="single" w:sz="2" w:space="0" w:color="000000"/>
@@ -1142,36 +1165,13 @@
             </w:pPr>
             <w:r>
               <w:rPr/>
-              <w:t>592</w:t>
-            </w:r>
-          </w:p>
-        </w:tc>
-        <w:tc>
-          <w:tcPr>
-            <w:tcW w:w="811" w:type="dxa"/>
-            <w:tcBorders>
-              <w:top w:val="single" w:sz="2" w:space="0" w:color="000000"/>
-              <w:left w:val="single" w:sz="2" w:space="0" w:color="000000"/>
-              <w:bottom w:val="single" w:sz="2" w:space="0" w:color="000000"/>
-              <w:insideH w:val="single" w:sz="2" w:space="0" w:color="000000"/>
-            </w:tcBorders>
-            <w:shd w:fill="B2B2B2" w:val="clear"/>
-          </w:tcPr>
-          <w:p>
-            <w:pPr>
-              <w:pStyle w:val="TableContents"/>
-              <w:shd w:val="clear" w:fill="CCCCCC"/>
-              <w:rPr/>
-            </w:pPr>
-            <w:r>
-              <w:rPr/>
               <w:t>14307</w:t>
             </w:r>
           </w:p>
         </w:tc>
         <w:tc>
           <w:tcPr>
-            <w:tcW w:w="721" w:type="dxa"/>
+            <w:tcW w:w="719" w:type="dxa"/>
             <w:tcBorders>
               <w:top w:val="single" w:sz="2" w:space="0" w:color="000000"/>
               <w:left w:val="single" w:sz="2" w:space="0" w:color="000000"/>
@@ -1268,6 +1268,29 @@
         </w:tc>
         <w:tc>
           <w:tcPr>
+            <w:tcW w:w="813" w:type="dxa"/>
+            <w:tcBorders>
+              <w:top w:val="single" w:sz="2" w:space="0" w:color="000000"/>
+              <w:left w:val="single" w:sz="2" w:space="0" w:color="000000"/>
+              <w:bottom w:val="single" w:sz="2" w:space="0" w:color="000000"/>
+              <w:insideH w:val="single" w:sz="2" w:space="0" w:color="000000"/>
+            </w:tcBorders>
+            <w:shd w:fill="B2B2B2" w:val="clear"/>
+          </w:tcPr>
+          <w:p>
+            <w:pPr>
+              <w:pStyle w:val="TableContents"/>
+              <w:shd w:val="clear" w:fill="CCCCCC"/>
+              <w:rPr/>
+            </w:pPr>
+            <w:r>
+              <w:rPr/>
+              <w:t>179</w:t>
+            </w:r>
+          </w:p>
+        </w:tc>
+        <w:tc>
+          <w:tcPr>
             <w:tcW w:w="812" w:type="dxa"/>
             <w:tcBorders>
               <w:top w:val="single" w:sz="2" w:space="0" w:color="000000"/>
@@ -1285,36 +1308,13 @@
             </w:pPr>
             <w:r>
               <w:rPr/>
-              <w:t>179</w:t>
-            </w:r>
-          </w:p>
-        </w:tc>
-        <w:tc>
-          <w:tcPr>
-            <w:tcW w:w="811" w:type="dxa"/>
-            <w:tcBorders>
-              <w:top w:val="single" w:sz="2" w:space="0" w:color="000000"/>
-              <w:left w:val="single" w:sz="2" w:space="0" w:color="000000"/>
-              <w:bottom w:val="single" w:sz="2" w:space="0" w:color="000000"/>
-              <w:insideH w:val="single" w:sz="2" w:space="0" w:color="000000"/>
-            </w:tcBorders>
-            <w:shd w:fill="B2B2B2" w:val="clear"/>
-          </w:tcPr>
-          <w:p>
-            <w:pPr>
-              <w:pStyle w:val="TableContents"/>
-              <w:shd w:val="clear" w:fill="CCCCCC"/>
-              <w:rPr/>
-            </w:pPr>
-            <w:r>
-              <w:rPr/>
               <w:t>4360</w:t>
             </w:r>
           </w:p>
         </w:tc>
         <w:tc>
           <w:tcPr>
-            <w:tcW w:w="721" w:type="dxa"/>
+            <w:tcW w:w="719" w:type="dxa"/>
             <w:tcBorders>
               <w:top w:val="single" w:sz="2" w:space="0" w:color="000000"/>
               <w:left w:val="single" w:sz="2" w:space="0" w:color="000000"/>
@@ -1411,6 +1411,29 @@
         </w:tc>
         <w:tc>
           <w:tcPr>
+            <w:tcW w:w="813" w:type="dxa"/>
+            <w:tcBorders>
+              <w:top w:val="single" w:sz="2" w:space="0" w:color="000000"/>
+              <w:left w:val="single" w:sz="2" w:space="0" w:color="000000"/>
+              <w:bottom w:val="single" w:sz="2" w:space="0" w:color="000000"/>
+              <w:insideH w:val="single" w:sz="2" w:space="0" w:color="000000"/>
+            </w:tcBorders>
+            <w:shd w:fill="B2B2B2" w:val="clear"/>
+          </w:tcPr>
+          <w:p>
+            <w:pPr>
+              <w:pStyle w:val="TableContents"/>
+              <w:shd w:val="clear" w:fill="CCCCCC"/>
+              <w:rPr/>
+            </w:pPr>
+            <w:r>
+              <w:rPr/>
+              <w:t>413</w:t>
+            </w:r>
+          </w:p>
+        </w:tc>
+        <w:tc>
+          <w:tcPr>
             <w:tcW w:w="812" w:type="dxa"/>
             <w:tcBorders>
               <w:top w:val="single" w:sz="2" w:space="0" w:color="000000"/>
@@ -1428,36 +1451,13 @@
             </w:pPr>
             <w:r>
               <w:rPr/>
-              <w:t>413</w:t>
-            </w:r>
-          </w:p>
-        </w:tc>
-        <w:tc>
-          <w:tcPr>
-            <w:tcW w:w="811" w:type="dxa"/>
-            <w:tcBorders>
-              <w:top w:val="single" w:sz="2" w:space="0" w:color="000000"/>
-              <w:left w:val="single" w:sz="2" w:space="0" w:color="000000"/>
-              <w:bottom w:val="single" w:sz="2" w:space="0" w:color="000000"/>
-              <w:insideH w:val="single" w:sz="2" w:space="0" w:color="000000"/>
-            </w:tcBorders>
-            <w:shd w:fill="B2B2B2" w:val="clear"/>
-          </w:tcPr>
-          <w:p>
-            <w:pPr>
-              <w:pStyle w:val="TableContents"/>
-              <w:shd w:val="clear" w:fill="CCCCCC"/>
-              <w:rPr/>
-            </w:pPr>
-            <w:r>
-              <w:rPr/>
               <w:t>9947</w:t>
             </w:r>
           </w:p>
         </w:tc>
         <w:tc>
           <w:tcPr>
-            <w:tcW w:w="721" w:type="dxa"/>
+            <w:tcW w:w="719" w:type="dxa"/>
             <w:tcBorders>
               <w:top w:val="single" w:sz="2" w:space="0" w:color="000000"/>
               <w:left w:val="single" w:sz="2" w:space="0" w:color="000000"/>
@@ -1554,6 +1554,29 @@
         </w:tc>
         <w:tc>
           <w:tcPr>
+            <w:tcW w:w="813" w:type="dxa"/>
+            <w:tcBorders>
+              <w:top w:val="single" w:sz="2" w:space="0" w:color="000000"/>
+              <w:left w:val="single" w:sz="2" w:space="0" w:color="000000"/>
+              <w:bottom w:val="single" w:sz="2" w:space="0" w:color="000000"/>
+              <w:insideH w:val="single" w:sz="2" w:space="0" w:color="000000"/>
+            </w:tcBorders>
+            <w:shd w:fill="B2B2B2" w:val="clear"/>
+          </w:tcPr>
+          <w:p>
+            <w:pPr>
+              <w:pStyle w:val="TableContents"/>
+              <w:shd w:val="clear" w:fill="CCCCCC"/>
+              <w:rPr/>
+            </w:pPr>
+            <w:r>
+              <w:rPr/>
+              <w:t>592</w:t>
+            </w:r>
+          </w:p>
+        </w:tc>
+        <w:tc>
+          <w:tcPr>
             <w:tcW w:w="812" w:type="dxa"/>
             <w:tcBorders>
               <w:top w:val="single" w:sz="2" w:space="0" w:color="000000"/>
@@ -1571,36 +1594,13 @@
             </w:pPr>
             <w:r>
               <w:rPr/>
-              <w:t>592</w:t>
-            </w:r>
-          </w:p>
-        </w:tc>
-        <w:tc>
-          <w:tcPr>
-            <w:tcW w:w="811" w:type="dxa"/>
-            <w:tcBorders>
-              <w:top w:val="single" w:sz="2" w:space="0" w:color="000000"/>
-              <w:left w:val="single" w:sz="2" w:space="0" w:color="000000"/>
-              <w:bottom w:val="single" w:sz="2" w:space="0" w:color="000000"/>
-              <w:insideH w:val="single" w:sz="2" w:space="0" w:color="000000"/>
-            </w:tcBorders>
-            <w:shd w:fill="B2B2B2" w:val="clear"/>
-          </w:tcPr>
-          <w:p>
-            <w:pPr>
-              <w:pStyle w:val="TableContents"/>
-              <w:shd w:val="clear" w:fill="CCCCCC"/>
-              <w:rPr/>
-            </w:pPr>
-            <w:r>
-              <w:rPr/>
               <w:t>14307</w:t>
             </w:r>
           </w:p>
         </w:tc>
         <w:tc>
           <w:tcPr>
-            <w:tcW w:w="721" w:type="dxa"/>
+            <w:tcW w:w="719" w:type="dxa"/>
             <w:tcBorders>
               <w:top w:val="single" w:sz="2" w:space="0" w:color="000000"/>
               <w:left w:val="single" w:sz="2" w:space="0" w:color="000000"/>
@@ -1697,6 +1697,29 @@
         </w:tc>
         <w:tc>
           <w:tcPr>
+            <w:tcW w:w="813" w:type="dxa"/>
+            <w:tcBorders>
+              <w:top w:val="single" w:sz="2" w:space="0" w:color="000000"/>
+              <w:left w:val="single" w:sz="2" w:space="0" w:color="000000"/>
+              <w:bottom w:val="single" w:sz="2" w:space="0" w:color="000000"/>
+              <w:insideH w:val="single" w:sz="2" w:space="0" w:color="000000"/>
+            </w:tcBorders>
+            <w:shd w:fill="B2B2B2" w:val="clear"/>
+          </w:tcPr>
+          <w:p>
+            <w:pPr>
+              <w:pStyle w:val="TableContents"/>
+              <w:shd w:val="clear" w:fill="CCCCCC"/>
+              <w:rPr/>
+            </w:pPr>
+            <w:r>
+              <w:rPr/>
+              <w:t>567</w:t>
+            </w:r>
+          </w:p>
+        </w:tc>
+        <w:tc>
+          <w:tcPr>
             <w:tcW w:w="812" w:type="dxa"/>
             <w:tcBorders>
               <w:top w:val="single" w:sz="2" w:space="0" w:color="000000"/>
@@ -1714,36 +1737,13 @@
             </w:pPr>
             <w:r>
               <w:rPr/>
-              <w:t>567</w:t>
-            </w:r>
-          </w:p>
-        </w:tc>
-        <w:tc>
-          <w:tcPr>
-            <w:tcW w:w="811" w:type="dxa"/>
-            <w:tcBorders>
-              <w:top w:val="single" w:sz="2" w:space="0" w:color="000000"/>
-              <w:left w:val="single" w:sz="2" w:space="0" w:color="000000"/>
-              <w:bottom w:val="single" w:sz="2" w:space="0" w:color="000000"/>
-              <w:insideH w:val="single" w:sz="2" w:space="0" w:color="000000"/>
-            </w:tcBorders>
-            <w:shd w:fill="B2B2B2" w:val="clear"/>
-          </w:tcPr>
-          <w:p>
-            <w:pPr>
-              <w:pStyle w:val="TableContents"/>
-              <w:shd w:val="clear" w:fill="CCCCCC"/>
-              <w:rPr/>
-            </w:pPr>
-            <w:r>
-              <w:rPr/>
               <w:t>10050</w:t>
             </w:r>
           </w:p>
         </w:tc>
         <w:tc>
           <w:tcPr>
-            <w:tcW w:w="721" w:type="dxa"/>
+            <w:tcW w:w="719" w:type="dxa"/>
             <w:tcBorders>
               <w:top w:val="single" w:sz="2" w:space="0" w:color="000000"/>
               <w:left w:val="single" w:sz="2" w:space="0" w:color="000000"/>
@@ -1800,7 +1800,7 @@
         </w:tblBorders>
         <w:tblCellMar>
           <w:top w:w="55" w:type="dxa"/>
-          <w:left w:w="47" w:type="dxa"/>
+          <w:left w:w="45" w:type="dxa"/>
           <w:bottom w:w="55" w:type="dxa"/>
           <w:right w:w="55" w:type="dxa"/>
         </w:tblCellMar>
@@ -2630,7 +2630,7 @@
         </w:tblBorders>
         <w:tblCellMar>
           <w:top w:w="55" w:type="dxa"/>
-          <w:left w:w="47" w:type="dxa"/>
+          <w:left w:w="45" w:type="dxa"/>
           <w:bottom w:w="55" w:type="dxa"/>
           <w:right w:w="55" w:type="dxa"/>
         </w:tblCellMar>
@@ -2639,8 +2639,8 @@
         <w:gridCol w:w="633"/>
         <w:gridCol w:w="713"/>
         <w:gridCol w:w="897"/>
-        <w:gridCol w:w="4052"/>
-        <w:gridCol w:w="3340"/>
+        <w:gridCol w:w="4051"/>
+        <w:gridCol w:w="3341"/>
       </w:tblGrid>
       <w:tr>
         <w:trPr/>
@@ -2712,7 +2712,7 @@
         </w:tc>
         <w:tc>
           <w:tcPr>
-            <w:tcW w:w="4052" w:type="dxa"/>
+            <w:tcW w:w="4051" w:type="dxa"/>
             <w:tcBorders>
               <w:top w:val="single" w:sz="2" w:space="0" w:color="000000"/>
               <w:left w:val="single" w:sz="2" w:space="0" w:color="000000"/>
@@ -2734,7 +2734,7 @@
         </w:tc>
         <w:tc>
           <w:tcPr>
-            <w:tcW w:w="3340" w:type="dxa"/>
+            <w:tcW w:w="3341" w:type="dxa"/>
             <w:tcBorders>
               <w:top w:val="single" w:sz="2" w:space="0" w:color="000000"/>
               <w:left w:val="single" w:sz="2" w:space="0" w:color="000000"/>
@@ -2827,7 +2827,7 @@
         </w:tc>
         <w:tc>
           <w:tcPr>
-            <w:tcW w:w="4052" w:type="dxa"/>
+            <w:tcW w:w="4051" w:type="dxa"/>
             <w:tcBorders>
               <w:top w:val="single" w:sz="2" w:space="0" w:color="000000"/>
               <w:left w:val="single" w:sz="2" w:space="0" w:color="000000"/>
@@ -2858,7 +2858,7 @@
         </w:tc>
         <w:tc>
           <w:tcPr>
-            <w:tcW w:w="3340" w:type="dxa"/>
+            <w:tcW w:w="3341" w:type="dxa"/>
             <w:tcBorders>
               <w:top w:val="single" w:sz="2" w:space="0" w:color="000000"/>
               <w:left w:val="single" w:sz="2" w:space="0" w:color="000000"/>
@@ -2990,7 +2990,7 @@
         </w:tc>
         <w:tc>
           <w:tcPr>
-            <w:tcW w:w="4052" w:type="dxa"/>
+            <w:tcW w:w="4051" w:type="dxa"/>
             <w:tcBorders>
               <w:top w:val="single" w:sz="2" w:space="0" w:color="000000"/>
               <w:left w:val="single" w:sz="2" w:space="0" w:color="000000"/>
@@ -3012,7 +3012,7 @@
         </w:tc>
         <w:tc>
           <w:tcPr>
-            <w:tcW w:w="3340" w:type="dxa"/>
+            <w:tcW w:w="3341" w:type="dxa"/>
             <w:tcBorders>
               <w:top w:val="single" w:sz="2" w:space="0" w:color="000000"/>
               <w:left w:val="single" w:sz="2" w:space="0" w:color="000000"/>
@@ -3103,7 +3103,7 @@
         </w:tc>
         <w:tc>
           <w:tcPr>
-            <w:tcW w:w="4052" w:type="dxa"/>
+            <w:tcW w:w="4051" w:type="dxa"/>
             <w:tcBorders>
               <w:top w:val="single" w:sz="2" w:space="0" w:color="000000"/>
               <w:left w:val="single" w:sz="2" w:space="0" w:color="000000"/>
@@ -3125,7 +3125,7 @@
         </w:tc>
         <w:tc>
           <w:tcPr>
-            <w:tcW w:w="3340" w:type="dxa"/>
+            <w:tcW w:w="3341" w:type="dxa"/>
             <w:tcBorders>
               <w:top w:val="single" w:sz="2" w:space="0" w:color="000000"/>
               <w:left w:val="single" w:sz="2" w:space="0" w:color="000000"/>
@@ -3216,7 +3216,7 @@
         </w:tc>
         <w:tc>
           <w:tcPr>
-            <w:tcW w:w="4052" w:type="dxa"/>
+            <w:tcW w:w="4051" w:type="dxa"/>
             <w:tcBorders>
               <w:top w:val="single" w:sz="2" w:space="0" w:color="000000"/>
               <w:left w:val="single" w:sz="2" w:space="0" w:color="000000"/>
@@ -3238,7 +3238,7 @@
         </w:tc>
         <w:tc>
           <w:tcPr>
-            <w:tcW w:w="3340" w:type="dxa"/>
+            <w:tcW w:w="3341" w:type="dxa"/>
             <w:tcBorders>
               <w:top w:val="single" w:sz="2" w:space="0" w:color="000000"/>
               <w:left w:val="single" w:sz="2" w:space="0" w:color="000000"/>
@@ -3331,7 +3331,7 @@
         </w:tc>
         <w:tc>
           <w:tcPr>
-            <w:tcW w:w="4052" w:type="dxa"/>
+            <w:tcW w:w="4051" w:type="dxa"/>
             <w:tcBorders>
               <w:top w:val="single" w:sz="2" w:space="0" w:color="000000"/>
               <w:left w:val="single" w:sz="2" w:space="0" w:color="000000"/>
@@ -3353,7 +3353,7 @@
         </w:tc>
         <w:tc>
           <w:tcPr>
-            <w:tcW w:w="3340" w:type="dxa"/>
+            <w:tcW w:w="3341" w:type="dxa"/>
             <w:tcBorders>
               <w:top w:val="single" w:sz="2" w:space="0" w:color="000000"/>
               <w:left w:val="single" w:sz="2" w:space="0" w:color="000000"/>
@@ -3445,7 +3445,7 @@
         </w:tc>
         <w:tc>
           <w:tcPr>
-            <w:tcW w:w="4052" w:type="dxa"/>
+            <w:tcW w:w="4051" w:type="dxa"/>
             <w:tcBorders>
               <w:top w:val="single" w:sz="2" w:space="0" w:color="000000"/>
               <w:left w:val="single" w:sz="2" w:space="0" w:color="000000"/>
@@ -3466,7 +3466,7 @@
         </w:tc>
         <w:tc>
           <w:tcPr>
-            <w:tcW w:w="3340" w:type="dxa"/>
+            <w:tcW w:w="3341" w:type="dxa"/>
             <w:tcBorders>
               <w:top w:val="single" w:sz="2" w:space="0" w:color="000000"/>
               <w:left w:val="single" w:sz="2" w:space="0" w:color="000000"/>
@@ -3557,28 +3557,28 @@
         </w:tc>
         <w:tc>
           <w:tcPr>
-            <w:tcW w:w="4052" w:type="dxa"/>
-            <w:tcBorders>
-              <w:top w:val="single" w:sz="2" w:space="0" w:color="000000"/>
-              <w:left w:val="single" w:sz="2" w:space="0" w:color="000000"/>
-              <w:bottom w:val="single" w:sz="2" w:space="0" w:color="000000"/>
-              <w:insideH w:val="single" w:sz="2" w:space="0" w:color="000000"/>
-            </w:tcBorders>
-            <w:shd w:fill="auto" w:val="clear"/>
-          </w:tcPr>
-          <w:p>
-            <w:pPr>
-              <w:pStyle w:val="TableContents"/>
-              <w:rPr/>
-            </w:pPr>
-            <w:r>
-              <w:rPr/>
-            </w:r>
-          </w:p>
-        </w:tc>
-        <w:tc>
-          <w:tcPr>
-            <w:tcW w:w="3340" w:type="dxa"/>
+            <w:tcW w:w="4051" w:type="dxa"/>
+            <w:tcBorders>
+              <w:top w:val="single" w:sz="2" w:space="0" w:color="000000"/>
+              <w:left w:val="single" w:sz="2" w:space="0" w:color="000000"/>
+              <w:bottom w:val="single" w:sz="2" w:space="0" w:color="000000"/>
+              <w:insideH w:val="single" w:sz="2" w:space="0" w:color="000000"/>
+            </w:tcBorders>
+            <w:shd w:fill="auto" w:val="clear"/>
+          </w:tcPr>
+          <w:p>
+            <w:pPr>
+              <w:pStyle w:val="TableContents"/>
+              <w:rPr/>
+            </w:pPr>
+            <w:r>
+              <w:rPr/>
+            </w:r>
+          </w:p>
+        </w:tc>
+        <w:tc>
+          <w:tcPr>
+            <w:tcW w:w="3341" w:type="dxa"/>
             <w:tcBorders>
               <w:top w:val="single" w:sz="2" w:space="0" w:color="000000"/>
               <w:left w:val="single" w:sz="2" w:space="0" w:color="000000"/>
@@ -3670,7 +3670,7 @@
         </w:tc>
         <w:tc>
           <w:tcPr>
-            <w:tcW w:w="4052" w:type="dxa"/>
+            <w:tcW w:w="4051" w:type="dxa"/>
             <w:tcBorders>
               <w:top w:val="single" w:sz="2" w:space="0" w:color="000000"/>
               <w:left w:val="single" w:sz="2" w:space="0" w:color="000000"/>
@@ -3691,7 +3691,7 @@
         </w:tc>
         <w:tc>
           <w:tcPr>
-            <w:tcW w:w="3340" w:type="dxa"/>
+            <w:tcW w:w="3341" w:type="dxa"/>
             <w:tcBorders>
               <w:top w:val="single" w:sz="2" w:space="0" w:color="000000"/>
               <w:left w:val="single" w:sz="2" w:space="0" w:color="000000"/>
@@ -3782,28 +3782,28 @@
         </w:tc>
         <w:tc>
           <w:tcPr>
-            <w:tcW w:w="4052" w:type="dxa"/>
-            <w:tcBorders>
-              <w:top w:val="single" w:sz="2" w:space="0" w:color="000000"/>
-              <w:left w:val="single" w:sz="2" w:space="0" w:color="000000"/>
-              <w:bottom w:val="single" w:sz="2" w:space="0" w:color="000000"/>
-              <w:insideH w:val="single" w:sz="2" w:space="0" w:color="000000"/>
-            </w:tcBorders>
-            <w:shd w:fill="auto" w:val="clear"/>
-          </w:tcPr>
-          <w:p>
-            <w:pPr>
-              <w:pStyle w:val="TableContents"/>
-              <w:rPr/>
-            </w:pPr>
-            <w:r>
-              <w:rPr/>
-            </w:r>
-          </w:p>
-        </w:tc>
-        <w:tc>
-          <w:tcPr>
-            <w:tcW w:w="3340" w:type="dxa"/>
+            <w:tcW w:w="4051" w:type="dxa"/>
+            <w:tcBorders>
+              <w:top w:val="single" w:sz="2" w:space="0" w:color="000000"/>
+              <w:left w:val="single" w:sz="2" w:space="0" w:color="000000"/>
+              <w:bottom w:val="single" w:sz="2" w:space="0" w:color="000000"/>
+              <w:insideH w:val="single" w:sz="2" w:space="0" w:color="000000"/>
+            </w:tcBorders>
+            <w:shd w:fill="auto" w:val="clear"/>
+          </w:tcPr>
+          <w:p>
+            <w:pPr>
+              <w:pStyle w:val="TableContents"/>
+              <w:rPr/>
+            </w:pPr>
+            <w:r>
+              <w:rPr/>
+            </w:r>
+          </w:p>
+        </w:tc>
+        <w:tc>
+          <w:tcPr>
+            <w:tcW w:w="3341" w:type="dxa"/>
             <w:tcBorders>
               <w:top w:val="single" w:sz="2" w:space="0" w:color="000000"/>
               <w:left w:val="single" w:sz="2" w:space="0" w:color="000000"/>
@@ -3895,7 +3895,7 @@
         </w:tc>
         <w:tc>
           <w:tcPr>
-            <w:tcW w:w="4052" w:type="dxa"/>
+            <w:tcW w:w="4051" w:type="dxa"/>
             <w:tcBorders>
               <w:top w:val="single" w:sz="2" w:space="0" w:color="000000"/>
               <w:left w:val="single" w:sz="2" w:space="0" w:color="000000"/>
@@ -3916,7 +3916,7 @@
         </w:tc>
         <w:tc>
           <w:tcPr>
-            <w:tcW w:w="3340" w:type="dxa"/>
+            <w:tcW w:w="3341" w:type="dxa"/>
             <w:tcBorders>
               <w:top w:val="single" w:sz="2" w:space="0" w:color="000000"/>
               <w:left w:val="single" w:sz="2" w:space="0" w:color="000000"/>
@@ -4007,28 +4007,28 @@
         </w:tc>
         <w:tc>
           <w:tcPr>
-            <w:tcW w:w="4052" w:type="dxa"/>
-            <w:tcBorders>
-              <w:top w:val="single" w:sz="2" w:space="0" w:color="000000"/>
-              <w:left w:val="single" w:sz="2" w:space="0" w:color="000000"/>
-              <w:bottom w:val="single" w:sz="2" w:space="0" w:color="000000"/>
-              <w:insideH w:val="single" w:sz="2" w:space="0" w:color="000000"/>
-            </w:tcBorders>
-            <w:shd w:fill="auto" w:val="clear"/>
-          </w:tcPr>
-          <w:p>
-            <w:pPr>
-              <w:pStyle w:val="TableContents"/>
-              <w:rPr/>
-            </w:pPr>
-            <w:r>
-              <w:rPr/>
-            </w:r>
-          </w:p>
-        </w:tc>
-        <w:tc>
-          <w:tcPr>
-            <w:tcW w:w="3340" w:type="dxa"/>
+            <w:tcW w:w="4051" w:type="dxa"/>
+            <w:tcBorders>
+              <w:top w:val="single" w:sz="2" w:space="0" w:color="000000"/>
+              <w:left w:val="single" w:sz="2" w:space="0" w:color="000000"/>
+              <w:bottom w:val="single" w:sz="2" w:space="0" w:color="000000"/>
+              <w:insideH w:val="single" w:sz="2" w:space="0" w:color="000000"/>
+            </w:tcBorders>
+            <w:shd w:fill="auto" w:val="clear"/>
+          </w:tcPr>
+          <w:p>
+            <w:pPr>
+              <w:pStyle w:val="TableContents"/>
+              <w:rPr/>
+            </w:pPr>
+            <w:r>
+              <w:rPr/>
+            </w:r>
+          </w:p>
+        </w:tc>
+        <w:tc>
+          <w:tcPr>
+            <w:tcW w:w="3341" w:type="dxa"/>
             <w:tcBorders>
               <w:top w:val="single" w:sz="2" w:space="0" w:color="000000"/>
               <w:left w:val="single" w:sz="2" w:space="0" w:color="000000"/>
@@ -4120,7 +4120,7 @@
         </w:tc>
         <w:tc>
           <w:tcPr>
-            <w:tcW w:w="4052" w:type="dxa"/>
+            <w:tcW w:w="4051" w:type="dxa"/>
             <w:tcBorders>
               <w:top w:val="single" w:sz="2" w:space="0" w:color="000000"/>
               <w:left w:val="single" w:sz="2" w:space="0" w:color="000000"/>
@@ -4141,7 +4141,7 @@
         </w:tc>
         <w:tc>
           <w:tcPr>
-            <w:tcW w:w="3340" w:type="dxa"/>
+            <w:tcW w:w="3341" w:type="dxa"/>
             <w:tcBorders>
               <w:top w:val="single" w:sz="2" w:space="0" w:color="000000"/>
               <w:left w:val="single" w:sz="2" w:space="0" w:color="000000"/>
@@ -4232,28 +4232,28 @@
         </w:tc>
         <w:tc>
           <w:tcPr>
-            <w:tcW w:w="4052" w:type="dxa"/>
-            <w:tcBorders>
-              <w:top w:val="single" w:sz="2" w:space="0" w:color="000000"/>
-              <w:left w:val="single" w:sz="2" w:space="0" w:color="000000"/>
-              <w:bottom w:val="single" w:sz="2" w:space="0" w:color="000000"/>
-              <w:insideH w:val="single" w:sz="2" w:space="0" w:color="000000"/>
-            </w:tcBorders>
-            <w:shd w:fill="auto" w:val="clear"/>
-          </w:tcPr>
-          <w:p>
-            <w:pPr>
-              <w:pStyle w:val="TableContents"/>
-              <w:rPr/>
-            </w:pPr>
-            <w:r>
-              <w:rPr/>
-            </w:r>
-          </w:p>
-        </w:tc>
-        <w:tc>
-          <w:tcPr>
-            <w:tcW w:w="3340" w:type="dxa"/>
+            <w:tcW w:w="4051" w:type="dxa"/>
+            <w:tcBorders>
+              <w:top w:val="single" w:sz="2" w:space="0" w:color="000000"/>
+              <w:left w:val="single" w:sz="2" w:space="0" w:color="000000"/>
+              <w:bottom w:val="single" w:sz="2" w:space="0" w:color="000000"/>
+              <w:insideH w:val="single" w:sz="2" w:space="0" w:color="000000"/>
+            </w:tcBorders>
+            <w:shd w:fill="auto" w:val="clear"/>
+          </w:tcPr>
+          <w:p>
+            <w:pPr>
+              <w:pStyle w:val="TableContents"/>
+              <w:rPr/>
+            </w:pPr>
+            <w:r>
+              <w:rPr/>
+            </w:r>
+          </w:p>
+        </w:tc>
+        <w:tc>
+          <w:tcPr>
+            <w:tcW w:w="3341" w:type="dxa"/>
             <w:tcBorders>
               <w:top w:val="single" w:sz="2" w:space="0" w:color="000000"/>
               <w:left w:val="single" w:sz="2" w:space="0" w:color="000000"/>
@@ -4345,7 +4345,7 @@
         </w:tc>
         <w:tc>
           <w:tcPr>
-            <w:tcW w:w="4052" w:type="dxa"/>
+            <w:tcW w:w="4051" w:type="dxa"/>
             <w:tcBorders>
               <w:top w:val="single" w:sz="2" w:space="0" w:color="000000"/>
               <w:left w:val="single" w:sz="2" w:space="0" w:color="000000"/>
@@ -4366,7 +4366,7 @@
         </w:tc>
         <w:tc>
           <w:tcPr>
-            <w:tcW w:w="3340" w:type="dxa"/>
+            <w:tcW w:w="3341" w:type="dxa"/>
             <w:tcBorders>
               <w:top w:val="single" w:sz="2" w:space="0" w:color="000000"/>
               <w:left w:val="single" w:sz="2" w:space="0" w:color="000000"/>
@@ -4457,28 +4457,28 @@
         </w:tc>
         <w:tc>
           <w:tcPr>
-            <w:tcW w:w="4052" w:type="dxa"/>
-            <w:tcBorders>
-              <w:top w:val="single" w:sz="2" w:space="0" w:color="000000"/>
-              <w:left w:val="single" w:sz="2" w:space="0" w:color="000000"/>
-              <w:bottom w:val="single" w:sz="2" w:space="0" w:color="000000"/>
-              <w:insideH w:val="single" w:sz="2" w:space="0" w:color="000000"/>
-            </w:tcBorders>
-            <w:shd w:fill="auto" w:val="clear"/>
-          </w:tcPr>
-          <w:p>
-            <w:pPr>
-              <w:pStyle w:val="TableContents"/>
-              <w:rPr/>
-            </w:pPr>
-            <w:r>
-              <w:rPr/>
-            </w:r>
-          </w:p>
-        </w:tc>
-        <w:tc>
-          <w:tcPr>
-            <w:tcW w:w="3340" w:type="dxa"/>
+            <w:tcW w:w="4051" w:type="dxa"/>
+            <w:tcBorders>
+              <w:top w:val="single" w:sz="2" w:space="0" w:color="000000"/>
+              <w:left w:val="single" w:sz="2" w:space="0" w:color="000000"/>
+              <w:bottom w:val="single" w:sz="2" w:space="0" w:color="000000"/>
+              <w:insideH w:val="single" w:sz="2" w:space="0" w:color="000000"/>
+            </w:tcBorders>
+            <w:shd w:fill="auto" w:val="clear"/>
+          </w:tcPr>
+          <w:p>
+            <w:pPr>
+              <w:pStyle w:val="TableContents"/>
+              <w:rPr/>
+            </w:pPr>
+            <w:r>
+              <w:rPr/>
+            </w:r>
+          </w:p>
+        </w:tc>
+        <w:tc>
+          <w:tcPr>
+            <w:tcW w:w="3341" w:type="dxa"/>
             <w:tcBorders>
               <w:top w:val="single" w:sz="2" w:space="0" w:color="000000"/>
               <w:left w:val="single" w:sz="2" w:space="0" w:color="000000"/>
@@ -4570,7 +4570,7 @@
         </w:tc>
         <w:tc>
           <w:tcPr>
-            <w:tcW w:w="4052" w:type="dxa"/>
+            <w:tcW w:w="4051" w:type="dxa"/>
             <w:tcBorders>
               <w:top w:val="single" w:sz="2" w:space="0" w:color="000000"/>
               <w:left w:val="single" w:sz="2" w:space="0" w:color="000000"/>
@@ -4591,7 +4591,7 @@
         </w:tc>
         <w:tc>
           <w:tcPr>
-            <w:tcW w:w="3340" w:type="dxa"/>
+            <w:tcW w:w="3341" w:type="dxa"/>
             <w:tcBorders>
               <w:top w:val="single" w:sz="2" w:space="0" w:color="000000"/>
               <w:left w:val="single" w:sz="2" w:space="0" w:color="000000"/>
@@ -4682,28 +4682,28 @@
         </w:tc>
         <w:tc>
           <w:tcPr>
-            <w:tcW w:w="4052" w:type="dxa"/>
-            <w:tcBorders>
-              <w:top w:val="single" w:sz="2" w:space="0" w:color="000000"/>
-              <w:left w:val="single" w:sz="2" w:space="0" w:color="000000"/>
-              <w:bottom w:val="single" w:sz="2" w:space="0" w:color="000000"/>
-              <w:insideH w:val="single" w:sz="2" w:space="0" w:color="000000"/>
-            </w:tcBorders>
-            <w:shd w:fill="auto" w:val="clear"/>
-          </w:tcPr>
-          <w:p>
-            <w:pPr>
-              <w:pStyle w:val="TableContents"/>
-              <w:rPr/>
-            </w:pPr>
-            <w:r>
-              <w:rPr/>
-            </w:r>
-          </w:p>
-        </w:tc>
-        <w:tc>
-          <w:tcPr>
-            <w:tcW w:w="3340" w:type="dxa"/>
+            <w:tcW w:w="4051" w:type="dxa"/>
+            <w:tcBorders>
+              <w:top w:val="single" w:sz="2" w:space="0" w:color="000000"/>
+              <w:left w:val="single" w:sz="2" w:space="0" w:color="000000"/>
+              <w:bottom w:val="single" w:sz="2" w:space="0" w:color="000000"/>
+              <w:insideH w:val="single" w:sz="2" w:space="0" w:color="000000"/>
+            </w:tcBorders>
+            <w:shd w:fill="auto" w:val="clear"/>
+          </w:tcPr>
+          <w:p>
+            <w:pPr>
+              <w:pStyle w:val="TableContents"/>
+              <w:rPr/>
+            </w:pPr>
+            <w:r>
+              <w:rPr/>
+            </w:r>
+          </w:p>
+        </w:tc>
+        <w:tc>
+          <w:tcPr>
+            <w:tcW w:w="3341" w:type="dxa"/>
             <w:tcBorders>
               <w:top w:val="single" w:sz="2" w:space="0" w:color="000000"/>
               <w:left w:val="single" w:sz="2" w:space="0" w:color="000000"/>
@@ -4795,7 +4795,7 @@
         </w:tc>
         <w:tc>
           <w:tcPr>
-            <w:tcW w:w="4052" w:type="dxa"/>
+            <w:tcW w:w="4051" w:type="dxa"/>
             <w:tcBorders>
               <w:top w:val="single" w:sz="2" w:space="0" w:color="000000"/>
               <w:left w:val="single" w:sz="2" w:space="0" w:color="000000"/>
@@ -4816,7 +4816,7 @@
         </w:tc>
         <w:tc>
           <w:tcPr>
-            <w:tcW w:w="3340" w:type="dxa"/>
+            <w:tcW w:w="3341" w:type="dxa"/>
             <w:tcBorders>
               <w:top w:val="single" w:sz="2" w:space="0" w:color="000000"/>
               <w:left w:val="single" w:sz="2" w:space="0" w:color="000000"/>
@@ -4907,28 +4907,28 @@
         </w:tc>
         <w:tc>
           <w:tcPr>
-            <w:tcW w:w="4052" w:type="dxa"/>
-            <w:tcBorders>
-              <w:top w:val="single" w:sz="2" w:space="0" w:color="000000"/>
-              <w:left w:val="single" w:sz="2" w:space="0" w:color="000000"/>
-              <w:bottom w:val="single" w:sz="2" w:space="0" w:color="000000"/>
-              <w:insideH w:val="single" w:sz="2" w:space="0" w:color="000000"/>
-            </w:tcBorders>
-            <w:shd w:fill="auto" w:val="clear"/>
-          </w:tcPr>
-          <w:p>
-            <w:pPr>
-              <w:pStyle w:val="TableContents"/>
-              <w:rPr/>
-            </w:pPr>
-            <w:r>
-              <w:rPr/>
-            </w:r>
-          </w:p>
-        </w:tc>
-        <w:tc>
-          <w:tcPr>
-            <w:tcW w:w="3340" w:type="dxa"/>
+            <w:tcW w:w="4051" w:type="dxa"/>
+            <w:tcBorders>
+              <w:top w:val="single" w:sz="2" w:space="0" w:color="000000"/>
+              <w:left w:val="single" w:sz="2" w:space="0" w:color="000000"/>
+              <w:bottom w:val="single" w:sz="2" w:space="0" w:color="000000"/>
+              <w:insideH w:val="single" w:sz="2" w:space="0" w:color="000000"/>
+            </w:tcBorders>
+            <w:shd w:fill="auto" w:val="clear"/>
+          </w:tcPr>
+          <w:p>
+            <w:pPr>
+              <w:pStyle w:val="TableContents"/>
+              <w:rPr/>
+            </w:pPr>
+            <w:r>
+              <w:rPr/>
+            </w:r>
+          </w:p>
+        </w:tc>
+        <w:tc>
+          <w:tcPr>
+            <w:tcW w:w="3341" w:type="dxa"/>
             <w:tcBorders>
               <w:top w:val="single" w:sz="2" w:space="0" w:color="000000"/>
               <w:left w:val="single" w:sz="2" w:space="0" w:color="000000"/>
@@ -5017,28 +5017,28 @@
         </w:tc>
         <w:tc>
           <w:tcPr>
-            <w:tcW w:w="4052" w:type="dxa"/>
-            <w:tcBorders>
-              <w:top w:val="single" w:sz="2" w:space="0" w:color="000000"/>
-              <w:left w:val="single" w:sz="2" w:space="0" w:color="000000"/>
-              <w:bottom w:val="single" w:sz="2" w:space="0" w:color="000000"/>
-              <w:insideH w:val="single" w:sz="2" w:space="0" w:color="000000"/>
-            </w:tcBorders>
-            <w:shd w:fill="auto" w:val="clear"/>
-          </w:tcPr>
-          <w:p>
-            <w:pPr>
-              <w:pStyle w:val="TableContents"/>
-              <w:rPr/>
-            </w:pPr>
-            <w:r>
-              <w:rPr/>
-            </w:r>
-          </w:p>
-        </w:tc>
-        <w:tc>
-          <w:tcPr>
-            <w:tcW w:w="3340" w:type="dxa"/>
+            <w:tcW w:w="4051" w:type="dxa"/>
+            <w:tcBorders>
+              <w:top w:val="single" w:sz="2" w:space="0" w:color="000000"/>
+              <w:left w:val="single" w:sz="2" w:space="0" w:color="000000"/>
+              <w:bottom w:val="single" w:sz="2" w:space="0" w:color="000000"/>
+              <w:insideH w:val="single" w:sz="2" w:space="0" w:color="000000"/>
+            </w:tcBorders>
+            <w:shd w:fill="auto" w:val="clear"/>
+          </w:tcPr>
+          <w:p>
+            <w:pPr>
+              <w:pStyle w:val="TableContents"/>
+              <w:rPr/>
+            </w:pPr>
+            <w:r>
+              <w:rPr/>
+            </w:r>
+          </w:p>
+        </w:tc>
+        <w:tc>
+          <w:tcPr>
+            <w:tcW w:w="3341" w:type="dxa"/>
             <w:tcBorders>
               <w:top w:val="single" w:sz="2" w:space="0" w:color="000000"/>
               <w:left w:val="single" w:sz="2" w:space="0" w:color="000000"/>
@@ -5127,28 +5127,28 @@
         </w:tc>
         <w:tc>
           <w:tcPr>
-            <w:tcW w:w="4052" w:type="dxa"/>
-            <w:tcBorders>
-              <w:top w:val="single" w:sz="2" w:space="0" w:color="000000"/>
-              <w:left w:val="single" w:sz="2" w:space="0" w:color="000000"/>
-              <w:bottom w:val="single" w:sz="2" w:space="0" w:color="000000"/>
-              <w:insideH w:val="single" w:sz="2" w:space="0" w:color="000000"/>
-            </w:tcBorders>
-            <w:shd w:fill="auto" w:val="clear"/>
-          </w:tcPr>
-          <w:p>
-            <w:pPr>
-              <w:pStyle w:val="TableContents"/>
-              <w:rPr/>
-            </w:pPr>
-            <w:r>
-              <w:rPr/>
-            </w:r>
-          </w:p>
-        </w:tc>
-        <w:tc>
-          <w:tcPr>
-            <w:tcW w:w="3340" w:type="dxa"/>
+            <w:tcW w:w="4051" w:type="dxa"/>
+            <w:tcBorders>
+              <w:top w:val="single" w:sz="2" w:space="0" w:color="000000"/>
+              <w:left w:val="single" w:sz="2" w:space="0" w:color="000000"/>
+              <w:bottom w:val="single" w:sz="2" w:space="0" w:color="000000"/>
+              <w:insideH w:val="single" w:sz="2" w:space="0" w:color="000000"/>
+            </w:tcBorders>
+            <w:shd w:fill="auto" w:val="clear"/>
+          </w:tcPr>
+          <w:p>
+            <w:pPr>
+              <w:pStyle w:val="TableContents"/>
+              <w:rPr/>
+            </w:pPr>
+            <w:r>
+              <w:rPr/>
+            </w:r>
+          </w:p>
+        </w:tc>
+        <w:tc>
+          <w:tcPr>
+            <w:tcW w:w="3341" w:type="dxa"/>
             <w:tcBorders>
               <w:top w:val="single" w:sz="2" w:space="0" w:color="000000"/>
               <w:left w:val="single" w:sz="2" w:space="0" w:color="000000"/>
@@ -5237,28 +5237,28 @@
         </w:tc>
         <w:tc>
           <w:tcPr>
-            <w:tcW w:w="4052" w:type="dxa"/>
-            <w:tcBorders>
-              <w:top w:val="single" w:sz="2" w:space="0" w:color="000000"/>
-              <w:left w:val="single" w:sz="2" w:space="0" w:color="000000"/>
-              <w:bottom w:val="single" w:sz="2" w:space="0" w:color="000000"/>
-              <w:insideH w:val="single" w:sz="2" w:space="0" w:color="000000"/>
-            </w:tcBorders>
-            <w:shd w:fill="auto" w:val="clear"/>
-          </w:tcPr>
-          <w:p>
-            <w:pPr>
-              <w:pStyle w:val="TableContents"/>
-              <w:rPr/>
-            </w:pPr>
-            <w:r>
-              <w:rPr/>
-            </w:r>
-          </w:p>
-        </w:tc>
-        <w:tc>
-          <w:tcPr>
-            <w:tcW w:w="3340" w:type="dxa"/>
+            <w:tcW w:w="4051" w:type="dxa"/>
+            <w:tcBorders>
+              <w:top w:val="single" w:sz="2" w:space="0" w:color="000000"/>
+              <w:left w:val="single" w:sz="2" w:space="0" w:color="000000"/>
+              <w:bottom w:val="single" w:sz="2" w:space="0" w:color="000000"/>
+              <w:insideH w:val="single" w:sz="2" w:space="0" w:color="000000"/>
+            </w:tcBorders>
+            <w:shd w:fill="auto" w:val="clear"/>
+          </w:tcPr>
+          <w:p>
+            <w:pPr>
+              <w:pStyle w:val="TableContents"/>
+              <w:rPr/>
+            </w:pPr>
+            <w:r>
+              <w:rPr/>
+            </w:r>
+          </w:p>
+        </w:tc>
+        <w:tc>
+          <w:tcPr>
+            <w:tcW w:w="3341" w:type="dxa"/>
             <w:tcBorders>
               <w:top w:val="single" w:sz="2" w:space="0" w:color="000000"/>
               <w:left w:val="single" w:sz="2" w:space="0" w:color="000000"/>
@@ -5347,28 +5347,28 @@
         </w:tc>
         <w:tc>
           <w:tcPr>
-            <w:tcW w:w="4052" w:type="dxa"/>
-            <w:tcBorders>
-              <w:top w:val="single" w:sz="2" w:space="0" w:color="000000"/>
-              <w:left w:val="single" w:sz="2" w:space="0" w:color="000000"/>
-              <w:bottom w:val="single" w:sz="2" w:space="0" w:color="000000"/>
-              <w:insideH w:val="single" w:sz="2" w:space="0" w:color="000000"/>
-            </w:tcBorders>
-            <w:shd w:fill="auto" w:val="clear"/>
-          </w:tcPr>
-          <w:p>
-            <w:pPr>
-              <w:pStyle w:val="TableContents"/>
-              <w:rPr/>
-            </w:pPr>
-            <w:r>
-              <w:rPr/>
-            </w:r>
-          </w:p>
-        </w:tc>
-        <w:tc>
-          <w:tcPr>
-            <w:tcW w:w="3340" w:type="dxa"/>
+            <w:tcW w:w="4051" w:type="dxa"/>
+            <w:tcBorders>
+              <w:top w:val="single" w:sz="2" w:space="0" w:color="000000"/>
+              <w:left w:val="single" w:sz="2" w:space="0" w:color="000000"/>
+              <w:bottom w:val="single" w:sz="2" w:space="0" w:color="000000"/>
+              <w:insideH w:val="single" w:sz="2" w:space="0" w:color="000000"/>
+            </w:tcBorders>
+            <w:shd w:fill="auto" w:val="clear"/>
+          </w:tcPr>
+          <w:p>
+            <w:pPr>
+              <w:pStyle w:val="TableContents"/>
+              <w:rPr/>
+            </w:pPr>
+            <w:r>
+              <w:rPr/>
+            </w:r>
+          </w:p>
+        </w:tc>
+        <w:tc>
+          <w:tcPr>
+            <w:tcW w:w="3341" w:type="dxa"/>
             <w:tcBorders>
               <w:top w:val="single" w:sz="2" w:space="0" w:color="000000"/>
               <w:left w:val="single" w:sz="2" w:space="0" w:color="000000"/>
@@ -5495,21 +5495,21 @@
         </w:tblBorders>
         <w:tblCellMar>
           <w:top w:w="55" w:type="dxa"/>
-          <w:left w:w="47" w:type="dxa"/>
+          <w:left w:w="45" w:type="dxa"/>
           <w:bottom w:w="55" w:type="dxa"/>
           <w:right w:w="55" w:type="dxa"/>
         </w:tblCellMar>
       </w:tblPr>
       <w:tblGrid>
         <w:gridCol w:w="633"/>
-        <w:gridCol w:w="1862"/>
+        <w:gridCol w:w="1861"/>
         <w:gridCol w:w="3459"/>
         <w:gridCol w:w="661"/>
         <w:gridCol w:w="661"/>
         <w:gridCol w:w="823"/>
         <w:gridCol w:w="540"/>
-        <w:gridCol w:w="546"/>
-        <w:gridCol w:w="449"/>
+        <w:gridCol w:w="548"/>
+        <w:gridCol w:w="448"/>
       </w:tblGrid>
       <w:tr>
         <w:trPr/>
@@ -5537,7 +5537,7 @@
         </w:tc>
         <w:tc>
           <w:tcPr>
-            <w:tcW w:w="1862" w:type="dxa"/>
+            <w:tcW w:w="1861" w:type="dxa"/>
             <w:tcBorders>
               <w:top w:val="single" w:sz="2" w:space="0" w:color="000000"/>
               <w:left w:val="single" w:sz="2" w:space="0" w:color="000000"/>
@@ -5669,7 +5669,7 @@
         </w:tc>
         <w:tc>
           <w:tcPr>
-            <w:tcW w:w="546" w:type="dxa"/>
+            <w:tcW w:w="548" w:type="dxa"/>
             <w:tcBorders>
               <w:top w:val="single" w:sz="2" w:space="0" w:color="000000"/>
               <w:left w:val="single" w:sz="2" w:space="0" w:color="000000"/>
@@ -5691,7 +5691,7 @@
         </w:tc>
         <w:tc>
           <w:tcPr>
-            <w:tcW w:w="449" w:type="dxa"/>
+            <w:tcW w:w="448" w:type="dxa"/>
             <w:tcBorders>
               <w:top w:val="single" w:sz="2" w:space="0" w:color="000000"/>
               <w:left w:val="single" w:sz="2" w:space="0" w:color="000000"/>
@@ -5740,7 +5740,7 @@
         </w:tc>
         <w:tc>
           <w:tcPr>
-            <w:tcW w:w="1862" w:type="dxa"/>
+            <w:tcW w:w="1861" w:type="dxa"/>
             <w:tcBorders>
               <w:top w:val="single" w:sz="2" w:space="0" w:color="000000"/>
               <w:left w:val="single" w:sz="2" w:space="0" w:color="000000"/>
@@ -5872,7 +5872,7 @@
         </w:tc>
         <w:tc>
           <w:tcPr>
-            <w:tcW w:w="546" w:type="dxa"/>
+            <w:tcW w:w="548" w:type="dxa"/>
             <w:tcBorders>
               <w:top w:val="single" w:sz="2" w:space="0" w:color="000000"/>
               <w:left w:val="single" w:sz="2" w:space="0" w:color="000000"/>
@@ -5894,7 +5894,7 @@
         </w:tc>
         <w:tc>
           <w:tcPr>
-            <w:tcW w:w="449" w:type="dxa"/>
+            <w:tcW w:w="448" w:type="dxa"/>
             <w:tcBorders>
               <w:top w:val="single" w:sz="2" w:space="0" w:color="000000"/>
               <w:left w:val="single" w:sz="2" w:space="0" w:color="000000"/>
@@ -5943,7 +5943,7 @@
         </w:tc>
         <w:tc>
           <w:tcPr>
-            <w:tcW w:w="1862" w:type="dxa"/>
+            <w:tcW w:w="1861" w:type="dxa"/>
             <w:tcBorders>
               <w:top w:val="single" w:sz="2" w:space="0" w:color="000000"/>
               <w:left w:val="single" w:sz="2" w:space="0" w:color="000000"/>
@@ -6085,7 +6085,7 @@
         </w:tc>
         <w:tc>
           <w:tcPr>
-            <w:tcW w:w="546" w:type="dxa"/>
+            <w:tcW w:w="548" w:type="dxa"/>
             <w:tcBorders>
               <w:top w:val="single" w:sz="2" w:space="0" w:color="000000"/>
               <w:left w:val="single" w:sz="2" w:space="0" w:color="000000"/>
@@ -6107,7 +6107,7 @@
         </w:tc>
         <w:tc>
           <w:tcPr>
-            <w:tcW w:w="449" w:type="dxa"/>
+            <w:tcW w:w="448" w:type="dxa"/>
             <w:tcBorders>
               <w:top w:val="single" w:sz="2" w:space="0" w:color="000000"/>
               <w:left w:val="single" w:sz="2" w:space="0" w:color="000000"/>
@@ -6156,7 +6156,7 @@
         </w:tc>
         <w:tc>
           <w:tcPr>
-            <w:tcW w:w="1862" w:type="dxa"/>
+            <w:tcW w:w="1861" w:type="dxa"/>
             <w:tcBorders>
               <w:top w:val="single" w:sz="2" w:space="0" w:color="000000"/>
               <w:left w:val="single" w:sz="2" w:space="0" w:color="000000"/>
@@ -6288,7 +6288,7 @@
         </w:tc>
         <w:tc>
           <w:tcPr>
-            <w:tcW w:w="546" w:type="dxa"/>
+            <w:tcW w:w="548" w:type="dxa"/>
             <w:tcBorders>
               <w:top w:val="single" w:sz="2" w:space="0" w:color="000000"/>
               <w:left w:val="single" w:sz="2" w:space="0" w:color="000000"/>
@@ -6310,7 +6310,7 @@
         </w:tc>
         <w:tc>
           <w:tcPr>
-            <w:tcW w:w="449" w:type="dxa"/>
+            <w:tcW w:w="448" w:type="dxa"/>
             <w:tcBorders>
               <w:top w:val="single" w:sz="2" w:space="0" w:color="000000"/>
               <w:left w:val="single" w:sz="2" w:space="0" w:color="000000"/>
@@ -6359,7 +6359,7 @@
         </w:tc>
         <w:tc>
           <w:tcPr>
-            <w:tcW w:w="1862" w:type="dxa"/>
+            <w:tcW w:w="1861" w:type="dxa"/>
             <w:tcBorders>
               <w:top w:val="single" w:sz="2" w:space="0" w:color="000000"/>
               <w:left w:val="single" w:sz="2" w:space="0" w:color="000000"/>
@@ -6491,7 +6491,7 @@
         </w:tc>
         <w:tc>
           <w:tcPr>
-            <w:tcW w:w="546" w:type="dxa"/>
+            <w:tcW w:w="548" w:type="dxa"/>
             <w:tcBorders>
               <w:top w:val="single" w:sz="2" w:space="0" w:color="000000"/>
               <w:left w:val="single" w:sz="2" w:space="0" w:color="000000"/>
@@ -6513,7 +6513,7 @@
         </w:tc>
         <w:tc>
           <w:tcPr>
-            <w:tcW w:w="449" w:type="dxa"/>
+            <w:tcW w:w="448" w:type="dxa"/>
             <w:tcBorders>
               <w:top w:val="single" w:sz="2" w:space="0" w:color="000000"/>
               <w:left w:val="single" w:sz="2" w:space="0" w:color="000000"/>
@@ -6562,7 +6562,7 @@
         </w:tc>
         <w:tc>
           <w:tcPr>
-            <w:tcW w:w="1862" w:type="dxa"/>
+            <w:tcW w:w="1861" w:type="dxa"/>
             <w:tcBorders>
               <w:top w:val="single" w:sz="2" w:space="0" w:color="000000"/>
               <w:left w:val="single" w:sz="2" w:space="0" w:color="000000"/>
@@ -6694,7 +6694,7 @@
         </w:tc>
         <w:tc>
           <w:tcPr>
-            <w:tcW w:w="546" w:type="dxa"/>
+            <w:tcW w:w="548" w:type="dxa"/>
             <w:tcBorders>
               <w:top w:val="single" w:sz="2" w:space="0" w:color="000000"/>
               <w:left w:val="single" w:sz="2" w:space="0" w:color="000000"/>
@@ -6716,7 +6716,7 @@
         </w:tc>
         <w:tc>
           <w:tcPr>
-            <w:tcW w:w="449" w:type="dxa"/>
+            <w:tcW w:w="448" w:type="dxa"/>
             <w:tcBorders>
               <w:top w:val="single" w:sz="2" w:space="0" w:color="000000"/>
               <w:left w:val="single" w:sz="2" w:space="0" w:color="000000"/>
@@ -6765,7 +6765,7 @@
         </w:tc>
         <w:tc>
           <w:tcPr>
-            <w:tcW w:w="1862" w:type="dxa"/>
+            <w:tcW w:w="1861" w:type="dxa"/>
             <w:tcBorders>
               <w:top w:val="single" w:sz="2" w:space="0" w:color="000000"/>
               <w:left w:val="single" w:sz="2" w:space="0" w:color="000000"/>
@@ -6897,7 +6897,7 @@
         </w:tc>
         <w:tc>
           <w:tcPr>
-            <w:tcW w:w="546" w:type="dxa"/>
+            <w:tcW w:w="548" w:type="dxa"/>
             <w:tcBorders>
               <w:top w:val="single" w:sz="2" w:space="0" w:color="000000"/>
               <w:left w:val="single" w:sz="2" w:space="0" w:color="000000"/>
@@ -6919,7 +6919,7 @@
         </w:tc>
         <w:tc>
           <w:tcPr>
-            <w:tcW w:w="449" w:type="dxa"/>
+            <w:tcW w:w="448" w:type="dxa"/>
             <w:tcBorders>
               <w:top w:val="single" w:sz="2" w:space="0" w:color="000000"/>
               <w:left w:val="single" w:sz="2" w:space="0" w:color="000000"/>
@@ -6968,7 +6968,7 @@
         </w:tc>
         <w:tc>
           <w:tcPr>
-            <w:tcW w:w="1862" w:type="dxa"/>
+            <w:tcW w:w="1861" w:type="dxa"/>
             <w:tcBorders>
               <w:top w:val="single" w:sz="2" w:space="0" w:color="000000"/>
               <w:left w:val="single" w:sz="2" w:space="0" w:color="000000"/>
@@ -7100,7 +7100,7 @@
         </w:tc>
         <w:tc>
           <w:tcPr>
-            <w:tcW w:w="546" w:type="dxa"/>
+            <w:tcW w:w="548" w:type="dxa"/>
             <w:tcBorders>
               <w:top w:val="single" w:sz="2" w:space="0" w:color="000000"/>
               <w:left w:val="single" w:sz="2" w:space="0" w:color="000000"/>
@@ -7122,7 +7122,7 @@
         </w:tc>
         <w:tc>
           <w:tcPr>
-            <w:tcW w:w="449" w:type="dxa"/>
+            <w:tcW w:w="448" w:type="dxa"/>
             <w:tcBorders>
               <w:top w:val="single" w:sz="2" w:space="0" w:color="000000"/>
               <w:left w:val="single" w:sz="2" w:space="0" w:color="000000"/>
@@ -7171,7 +7171,7 @@
         </w:tc>
         <w:tc>
           <w:tcPr>
-            <w:tcW w:w="1862" w:type="dxa"/>
+            <w:tcW w:w="1861" w:type="dxa"/>
             <w:tcBorders>
               <w:top w:val="single" w:sz="2" w:space="0" w:color="000000"/>
               <w:left w:val="single" w:sz="2" w:space="0" w:color="000000"/>
@@ -7303,7 +7303,7 @@
         </w:tc>
         <w:tc>
           <w:tcPr>
-            <w:tcW w:w="546" w:type="dxa"/>
+            <w:tcW w:w="548" w:type="dxa"/>
             <w:tcBorders>
               <w:top w:val="single" w:sz="2" w:space="0" w:color="000000"/>
               <w:left w:val="single" w:sz="2" w:space="0" w:color="000000"/>
@@ -7325,7 +7325,7 @@
         </w:tc>
         <w:tc>
           <w:tcPr>
-            <w:tcW w:w="449" w:type="dxa"/>
+            <w:tcW w:w="448" w:type="dxa"/>
             <w:tcBorders>
               <w:top w:val="single" w:sz="2" w:space="0" w:color="000000"/>
               <w:left w:val="single" w:sz="2" w:space="0" w:color="000000"/>
@@ -7374,7 +7374,7 @@
         </w:tc>
         <w:tc>
           <w:tcPr>
-            <w:tcW w:w="1862" w:type="dxa"/>
+            <w:tcW w:w="1861" w:type="dxa"/>
             <w:tcBorders>
               <w:top w:val="single" w:sz="2" w:space="0" w:color="000000"/>
               <w:left w:val="single" w:sz="2" w:space="0" w:color="000000"/>
@@ -7506,7 +7506,7 @@
         </w:tc>
         <w:tc>
           <w:tcPr>
-            <w:tcW w:w="546" w:type="dxa"/>
+            <w:tcW w:w="548" w:type="dxa"/>
             <w:tcBorders>
               <w:top w:val="single" w:sz="2" w:space="0" w:color="000000"/>
               <w:left w:val="single" w:sz="2" w:space="0" w:color="000000"/>
@@ -7528,7 +7528,7 @@
         </w:tc>
         <w:tc>
           <w:tcPr>
-            <w:tcW w:w="449" w:type="dxa"/>
+            <w:tcW w:w="448" w:type="dxa"/>
             <w:tcBorders>
               <w:top w:val="single" w:sz="2" w:space="0" w:color="000000"/>
               <w:left w:val="single" w:sz="2" w:space="0" w:color="000000"/>
@@ -7584,7 +7584,7 @@
         </w:tblBorders>
         <w:tblCellMar>
           <w:top w:w="55" w:type="dxa"/>
-          <w:left w:w="47" w:type="dxa"/>
+          <w:left w:w="45" w:type="dxa"/>
           <w:bottom w:w="55" w:type="dxa"/>
           <w:right w:w="55" w:type="dxa"/>
         </w:tblCellMar>
@@ -8518,7 +8518,7 @@
         </w:tblBorders>
         <w:tblCellMar>
           <w:top w:w="55" w:type="dxa"/>
-          <w:left w:w="47" w:type="dxa"/>
+          <w:left w:w="45" w:type="dxa"/>
           <w:bottom w:w="55" w:type="dxa"/>
           <w:right w:w="55" w:type="dxa"/>
         </w:tblCellMar>
@@ -8527,8 +8527,8 @@
         <w:gridCol w:w="633"/>
         <w:gridCol w:w="713"/>
         <w:gridCol w:w="897"/>
-        <w:gridCol w:w="4052"/>
-        <w:gridCol w:w="3340"/>
+        <w:gridCol w:w="4051"/>
+        <w:gridCol w:w="3341"/>
       </w:tblGrid>
       <w:tr>
         <w:trPr/>
@@ -8600,7 +8600,7 @@
         </w:tc>
         <w:tc>
           <w:tcPr>
-            <w:tcW w:w="4052" w:type="dxa"/>
+            <w:tcW w:w="4051" w:type="dxa"/>
             <w:tcBorders>
               <w:top w:val="single" w:sz="2" w:space="0" w:color="000000"/>
               <w:left w:val="single" w:sz="2" w:space="0" w:color="000000"/>
@@ -8622,7 +8622,7 @@
         </w:tc>
         <w:tc>
           <w:tcPr>
-            <w:tcW w:w="3340" w:type="dxa"/>
+            <w:tcW w:w="3341" w:type="dxa"/>
             <w:tcBorders>
               <w:top w:val="single" w:sz="2" w:space="0" w:color="000000"/>
               <w:left w:val="single" w:sz="2" w:space="0" w:color="000000"/>
@@ -8714,7 +8714,7 @@
         </w:tc>
         <w:tc>
           <w:tcPr>
-            <w:tcW w:w="4052" w:type="dxa"/>
+            <w:tcW w:w="4051" w:type="dxa"/>
             <w:tcBorders>
               <w:top w:val="single" w:sz="2" w:space="0" w:color="000000"/>
               <w:left w:val="single" w:sz="2" w:space="0" w:color="000000"/>
@@ -8745,7 +8745,7 @@
         </w:tc>
         <w:tc>
           <w:tcPr>
-            <w:tcW w:w="3340" w:type="dxa"/>
+            <w:tcW w:w="3341" w:type="dxa"/>
             <w:tcBorders>
               <w:top w:val="single" w:sz="2" w:space="0" w:color="000000"/>
               <w:left w:val="single" w:sz="2" w:space="0" w:color="000000"/>
@@ -8878,7 +8878,7 @@
         </w:tc>
         <w:tc>
           <w:tcPr>
-            <w:tcW w:w="4052" w:type="dxa"/>
+            <w:tcW w:w="4051" w:type="dxa"/>
             <w:tcBorders>
               <w:top w:val="single" w:sz="2" w:space="0" w:color="000000"/>
               <w:left w:val="single" w:sz="2" w:space="0" w:color="000000"/>
@@ -8900,7 +8900,7 @@
         </w:tc>
         <w:tc>
           <w:tcPr>
-            <w:tcW w:w="3340" w:type="dxa"/>
+            <w:tcW w:w="3341" w:type="dxa"/>
             <w:tcBorders>
               <w:top w:val="single" w:sz="2" w:space="0" w:color="000000"/>
               <w:left w:val="single" w:sz="2" w:space="0" w:color="000000"/>
@@ -9001,7 +9001,7 @@
         </w:tc>
         <w:tc>
           <w:tcPr>
-            <w:tcW w:w="4052" w:type="dxa"/>
+            <w:tcW w:w="4051" w:type="dxa"/>
             <w:tcBorders>
               <w:top w:val="single" w:sz="2" w:space="0" w:color="000000"/>
               <w:left w:val="single" w:sz="2" w:space="0" w:color="000000"/>
@@ -9023,7 +9023,7 @@
         </w:tc>
         <w:tc>
           <w:tcPr>
-            <w:tcW w:w="3340" w:type="dxa"/>
+            <w:tcW w:w="3341" w:type="dxa"/>
             <w:tcBorders>
               <w:top w:val="single" w:sz="2" w:space="0" w:color="000000"/>
               <w:left w:val="single" w:sz="2" w:space="0" w:color="000000"/>
@@ -9134,7 +9134,7 @@
         </w:tc>
         <w:tc>
           <w:tcPr>
-            <w:tcW w:w="4052" w:type="dxa"/>
+            <w:tcW w:w="4051" w:type="dxa"/>
             <w:tcBorders>
               <w:top w:val="single" w:sz="2" w:space="0" w:color="000000"/>
               <w:left w:val="single" w:sz="2" w:space="0" w:color="000000"/>
@@ -9165,7 +9165,7 @@
         </w:tc>
         <w:tc>
           <w:tcPr>
-            <w:tcW w:w="3340" w:type="dxa"/>
+            <w:tcW w:w="3341" w:type="dxa"/>
             <w:tcBorders>
               <w:top w:val="single" w:sz="2" w:space="0" w:color="000000"/>
               <w:left w:val="single" w:sz="2" w:space="0" w:color="000000"/>
@@ -9258,7 +9258,7 @@
         </w:tc>
         <w:tc>
           <w:tcPr>
-            <w:tcW w:w="4052" w:type="dxa"/>
+            <w:tcW w:w="4051" w:type="dxa"/>
             <w:tcBorders>
               <w:top w:val="single" w:sz="2" w:space="0" w:color="000000"/>
               <w:left w:val="single" w:sz="2" w:space="0" w:color="000000"/>
@@ -9280,7 +9280,7 @@
         </w:tc>
         <w:tc>
           <w:tcPr>
-            <w:tcW w:w="3340" w:type="dxa"/>
+            <w:tcW w:w="3341" w:type="dxa"/>
             <w:tcBorders>
               <w:top w:val="single" w:sz="2" w:space="0" w:color="000000"/>
               <w:left w:val="single" w:sz="2" w:space="0" w:color="000000"/>
@@ -9372,7 +9372,7 @@
         </w:tc>
         <w:tc>
           <w:tcPr>
-            <w:tcW w:w="4052" w:type="dxa"/>
+            <w:tcW w:w="4051" w:type="dxa"/>
             <w:tcBorders>
               <w:top w:val="single" w:sz="2" w:space="0" w:color="000000"/>
               <w:left w:val="single" w:sz="2" w:space="0" w:color="000000"/>
@@ -9393,7 +9393,7 @@
         </w:tc>
         <w:tc>
           <w:tcPr>
-            <w:tcW w:w="3340" w:type="dxa"/>
+            <w:tcW w:w="3341" w:type="dxa"/>
             <w:tcBorders>
               <w:top w:val="single" w:sz="2" w:space="0" w:color="000000"/>
               <w:left w:val="single" w:sz="2" w:space="0" w:color="000000"/>
@@ -9484,28 +9484,28 @@
         </w:tc>
         <w:tc>
           <w:tcPr>
-            <w:tcW w:w="4052" w:type="dxa"/>
-            <w:tcBorders>
-              <w:top w:val="single" w:sz="2" w:space="0" w:color="000000"/>
-              <w:left w:val="single" w:sz="2" w:space="0" w:color="000000"/>
-              <w:bottom w:val="single" w:sz="2" w:space="0" w:color="000000"/>
-              <w:insideH w:val="single" w:sz="2" w:space="0" w:color="000000"/>
-            </w:tcBorders>
-            <w:shd w:fill="auto" w:val="clear"/>
-          </w:tcPr>
-          <w:p>
-            <w:pPr>
-              <w:pStyle w:val="TableContents"/>
-              <w:rPr/>
-            </w:pPr>
-            <w:r>
-              <w:rPr/>
-            </w:r>
-          </w:p>
-        </w:tc>
-        <w:tc>
-          <w:tcPr>
-            <w:tcW w:w="3340" w:type="dxa"/>
+            <w:tcW w:w="4051" w:type="dxa"/>
+            <w:tcBorders>
+              <w:top w:val="single" w:sz="2" w:space="0" w:color="000000"/>
+              <w:left w:val="single" w:sz="2" w:space="0" w:color="000000"/>
+              <w:bottom w:val="single" w:sz="2" w:space="0" w:color="000000"/>
+              <w:insideH w:val="single" w:sz="2" w:space="0" w:color="000000"/>
+            </w:tcBorders>
+            <w:shd w:fill="auto" w:val="clear"/>
+          </w:tcPr>
+          <w:p>
+            <w:pPr>
+              <w:pStyle w:val="TableContents"/>
+              <w:rPr/>
+            </w:pPr>
+            <w:r>
+              <w:rPr/>
+            </w:r>
+          </w:p>
+        </w:tc>
+        <w:tc>
+          <w:tcPr>
+            <w:tcW w:w="3341" w:type="dxa"/>
             <w:tcBorders>
               <w:top w:val="single" w:sz="2" w:space="0" w:color="000000"/>
               <w:left w:val="single" w:sz="2" w:space="0" w:color="000000"/>
@@ -9597,7 +9597,7 @@
         </w:tc>
         <w:tc>
           <w:tcPr>
-            <w:tcW w:w="4052" w:type="dxa"/>
+            <w:tcW w:w="4051" w:type="dxa"/>
             <w:tcBorders>
               <w:top w:val="single" w:sz="2" w:space="0" w:color="000000"/>
               <w:left w:val="single" w:sz="2" w:space="0" w:color="000000"/>
@@ -9618,7 +9618,7 @@
         </w:tc>
         <w:tc>
           <w:tcPr>
-            <w:tcW w:w="3340" w:type="dxa"/>
+            <w:tcW w:w="3341" w:type="dxa"/>
             <w:tcBorders>
               <w:top w:val="single" w:sz="2" w:space="0" w:color="000000"/>
               <w:left w:val="single" w:sz="2" w:space="0" w:color="000000"/>
@@ -9709,28 +9709,28 @@
         </w:tc>
         <w:tc>
           <w:tcPr>
-            <w:tcW w:w="4052" w:type="dxa"/>
-            <w:tcBorders>
-              <w:top w:val="single" w:sz="2" w:space="0" w:color="000000"/>
-              <w:left w:val="single" w:sz="2" w:space="0" w:color="000000"/>
-              <w:bottom w:val="single" w:sz="2" w:space="0" w:color="000000"/>
-              <w:insideH w:val="single" w:sz="2" w:space="0" w:color="000000"/>
-            </w:tcBorders>
-            <w:shd w:fill="auto" w:val="clear"/>
-          </w:tcPr>
-          <w:p>
-            <w:pPr>
-              <w:pStyle w:val="TableContents"/>
-              <w:rPr/>
-            </w:pPr>
-            <w:r>
-              <w:rPr/>
-            </w:r>
-          </w:p>
-        </w:tc>
-        <w:tc>
-          <w:tcPr>
-            <w:tcW w:w="3340" w:type="dxa"/>
+            <w:tcW w:w="4051" w:type="dxa"/>
+            <w:tcBorders>
+              <w:top w:val="single" w:sz="2" w:space="0" w:color="000000"/>
+              <w:left w:val="single" w:sz="2" w:space="0" w:color="000000"/>
+              <w:bottom w:val="single" w:sz="2" w:space="0" w:color="000000"/>
+              <w:insideH w:val="single" w:sz="2" w:space="0" w:color="000000"/>
+            </w:tcBorders>
+            <w:shd w:fill="auto" w:val="clear"/>
+          </w:tcPr>
+          <w:p>
+            <w:pPr>
+              <w:pStyle w:val="TableContents"/>
+              <w:rPr/>
+            </w:pPr>
+            <w:r>
+              <w:rPr/>
+            </w:r>
+          </w:p>
+        </w:tc>
+        <w:tc>
+          <w:tcPr>
+            <w:tcW w:w="3341" w:type="dxa"/>
             <w:tcBorders>
               <w:top w:val="single" w:sz="2" w:space="0" w:color="000000"/>
               <w:left w:val="single" w:sz="2" w:space="0" w:color="000000"/>
@@ -9822,7 +9822,7 @@
         </w:tc>
         <w:tc>
           <w:tcPr>
-            <w:tcW w:w="4052" w:type="dxa"/>
+            <w:tcW w:w="4051" w:type="dxa"/>
             <w:tcBorders>
               <w:top w:val="single" w:sz="2" w:space="0" w:color="000000"/>
               <w:left w:val="single" w:sz="2" w:space="0" w:color="000000"/>
@@ -9843,7 +9843,7 @@
         </w:tc>
         <w:tc>
           <w:tcPr>
-            <w:tcW w:w="3340" w:type="dxa"/>
+            <w:tcW w:w="3341" w:type="dxa"/>
             <w:tcBorders>
               <w:top w:val="single" w:sz="2" w:space="0" w:color="000000"/>
               <w:left w:val="single" w:sz="2" w:space="0" w:color="000000"/>
@@ -9934,28 +9934,28 @@
         </w:tc>
         <w:tc>
           <w:tcPr>
-            <w:tcW w:w="4052" w:type="dxa"/>
-            <w:tcBorders>
-              <w:top w:val="single" w:sz="2" w:space="0" w:color="000000"/>
-              <w:left w:val="single" w:sz="2" w:space="0" w:color="000000"/>
-              <w:bottom w:val="single" w:sz="2" w:space="0" w:color="000000"/>
-              <w:insideH w:val="single" w:sz="2" w:space="0" w:color="000000"/>
-            </w:tcBorders>
-            <w:shd w:fill="auto" w:val="clear"/>
-          </w:tcPr>
-          <w:p>
-            <w:pPr>
-              <w:pStyle w:val="TableContents"/>
-              <w:rPr/>
-            </w:pPr>
-            <w:r>
-              <w:rPr/>
-            </w:r>
-          </w:p>
-        </w:tc>
-        <w:tc>
-          <w:tcPr>
-            <w:tcW w:w="3340" w:type="dxa"/>
+            <w:tcW w:w="4051" w:type="dxa"/>
+            <w:tcBorders>
+              <w:top w:val="single" w:sz="2" w:space="0" w:color="000000"/>
+              <w:left w:val="single" w:sz="2" w:space="0" w:color="000000"/>
+              <w:bottom w:val="single" w:sz="2" w:space="0" w:color="000000"/>
+              <w:insideH w:val="single" w:sz="2" w:space="0" w:color="000000"/>
+            </w:tcBorders>
+            <w:shd w:fill="auto" w:val="clear"/>
+          </w:tcPr>
+          <w:p>
+            <w:pPr>
+              <w:pStyle w:val="TableContents"/>
+              <w:rPr/>
+            </w:pPr>
+            <w:r>
+              <w:rPr/>
+            </w:r>
+          </w:p>
+        </w:tc>
+        <w:tc>
+          <w:tcPr>
+            <w:tcW w:w="3341" w:type="dxa"/>
             <w:tcBorders>
               <w:top w:val="single" w:sz="2" w:space="0" w:color="000000"/>
               <w:left w:val="single" w:sz="2" w:space="0" w:color="000000"/>
@@ -10047,7 +10047,7 @@
         </w:tc>
         <w:tc>
           <w:tcPr>
-            <w:tcW w:w="4052" w:type="dxa"/>
+            <w:tcW w:w="4051" w:type="dxa"/>
             <w:tcBorders>
               <w:top w:val="single" w:sz="2" w:space="0" w:color="000000"/>
               <w:left w:val="single" w:sz="2" w:space="0" w:color="000000"/>
@@ -10068,7 +10068,7 @@
         </w:tc>
         <w:tc>
           <w:tcPr>
-            <w:tcW w:w="3340" w:type="dxa"/>
+            <w:tcW w:w="3341" w:type="dxa"/>
             <w:tcBorders>
               <w:top w:val="single" w:sz="2" w:space="0" w:color="000000"/>
               <w:left w:val="single" w:sz="2" w:space="0" w:color="000000"/>
@@ -10159,28 +10159,28 @@
         </w:tc>
         <w:tc>
           <w:tcPr>
-            <w:tcW w:w="4052" w:type="dxa"/>
-            <w:tcBorders>
-              <w:top w:val="single" w:sz="2" w:space="0" w:color="000000"/>
-              <w:left w:val="single" w:sz="2" w:space="0" w:color="000000"/>
-              <w:bottom w:val="single" w:sz="2" w:space="0" w:color="000000"/>
-              <w:insideH w:val="single" w:sz="2" w:space="0" w:color="000000"/>
-            </w:tcBorders>
-            <w:shd w:fill="auto" w:val="clear"/>
-          </w:tcPr>
-          <w:p>
-            <w:pPr>
-              <w:pStyle w:val="TableContents"/>
-              <w:rPr/>
-            </w:pPr>
-            <w:r>
-              <w:rPr/>
-            </w:r>
-          </w:p>
-        </w:tc>
-        <w:tc>
-          <w:tcPr>
-            <w:tcW w:w="3340" w:type="dxa"/>
+            <w:tcW w:w="4051" w:type="dxa"/>
+            <w:tcBorders>
+              <w:top w:val="single" w:sz="2" w:space="0" w:color="000000"/>
+              <w:left w:val="single" w:sz="2" w:space="0" w:color="000000"/>
+              <w:bottom w:val="single" w:sz="2" w:space="0" w:color="000000"/>
+              <w:insideH w:val="single" w:sz="2" w:space="0" w:color="000000"/>
+            </w:tcBorders>
+            <w:shd w:fill="auto" w:val="clear"/>
+          </w:tcPr>
+          <w:p>
+            <w:pPr>
+              <w:pStyle w:val="TableContents"/>
+              <w:rPr/>
+            </w:pPr>
+            <w:r>
+              <w:rPr/>
+            </w:r>
+          </w:p>
+        </w:tc>
+        <w:tc>
+          <w:tcPr>
+            <w:tcW w:w="3341" w:type="dxa"/>
             <w:tcBorders>
               <w:top w:val="single" w:sz="2" w:space="0" w:color="000000"/>
               <w:left w:val="single" w:sz="2" w:space="0" w:color="000000"/>
@@ -10272,7 +10272,7 @@
         </w:tc>
         <w:tc>
           <w:tcPr>
-            <w:tcW w:w="4052" w:type="dxa"/>
+            <w:tcW w:w="4051" w:type="dxa"/>
             <w:tcBorders>
               <w:top w:val="single" w:sz="2" w:space="0" w:color="000000"/>
               <w:left w:val="single" w:sz="2" w:space="0" w:color="000000"/>
@@ -10293,7 +10293,7 @@
         </w:tc>
         <w:tc>
           <w:tcPr>
-            <w:tcW w:w="3340" w:type="dxa"/>
+            <w:tcW w:w="3341" w:type="dxa"/>
             <w:tcBorders>
               <w:top w:val="single" w:sz="2" w:space="0" w:color="000000"/>
               <w:left w:val="single" w:sz="2" w:space="0" w:color="000000"/>
@@ -10384,28 +10384,28 @@
         </w:tc>
         <w:tc>
           <w:tcPr>
-            <w:tcW w:w="4052" w:type="dxa"/>
-            <w:tcBorders>
-              <w:top w:val="single" w:sz="2" w:space="0" w:color="000000"/>
-              <w:left w:val="single" w:sz="2" w:space="0" w:color="000000"/>
-              <w:bottom w:val="single" w:sz="2" w:space="0" w:color="000000"/>
-              <w:insideH w:val="single" w:sz="2" w:space="0" w:color="000000"/>
-            </w:tcBorders>
-            <w:shd w:fill="auto" w:val="clear"/>
-          </w:tcPr>
-          <w:p>
-            <w:pPr>
-              <w:pStyle w:val="TableContents"/>
-              <w:rPr/>
-            </w:pPr>
-            <w:r>
-              <w:rPr/>
-            </w:r>
-          </w:p>
-        </w:tc>
-        <w:tc>
-          <w:tcPr>
-            <w:tcW w:w="3340" w:type="dxa"/>
+            <w:tcW w:w="4051" w:type="dxa"/>
+            <w:tcBorders>
+              <w:top w:val="single" w:sz="2" w:space="0" w:color="000000"/>
+              <w:left w:val="single" w:sz="2" w:space="0" w:color="000000"/>
+              <w:bottom w:val="single" w:sz="2" w:space="0" w:color="000000"/>
+              <w:insideH w:val="single" w:sz="2" w:space="0" w:color="000000"/>
+            </w:tcBorders>
+            <w:shd w:fill="auto" w:val="clear"/>
+          </w:tcPr>
+          <w:p>
+            <w:pPr>
+              <w:pStyle w:val="TableContents"/>
+              <w:rPr/>
+            </w:pPr>
+            <w:r>
+              <w:rPr/>
+            </w:r>
+          </w:p>
+        </w:tc>
+        <w:tc>
+          <w:tcPr>
+            <w:tcW w:w="3341" w:type="dxa"/>
             <w:tcBorders>
               <w:top w:val="single" w:sz="2" w:space="0" w:color="000000"/>
               <w:left w:val="single" w:sz="2" w:space="0" w:color="000000"/>
@@ -10497,7 +10497,7 @@
         </w:tc>
         <w:tc>
           <w:tcPr>
-            <w:tcW w:w="4052" w:type="dxa"/>
+            <w:tcW w:w="4051" w:type="dxa"/>
             <w:tcBorders>
               <w:top w:val="single" w:sz="2" w:space="0" w:color="000000"/>
               <w:left w:val="single" w:sz="2" w:space="0" w:color="000000"/>
@@ -10518,7 +10518,7 @@
         </w:tc>
         <w:tc>
           <w:tcPr>
-            <w:tcW w:w="3340" w:type="dxa"/>
+            <w:tcW w:w="3341" w:type="dxa"/>
             <w:tcBorders>
               <w:top w:val="single" w:sz="2" w:space="0" w:color="000000"/>
               <w:left w:val="single" w:sz="2" w:space="0" w:color="000000"/>
@@ -10609,28 +10609,28 @@
         </w:tc>
         <w:tc>
           <w:tcPr>
-            <w:tcW w:w="4052" w:type="dxa"/>
-            <w:tcBorders>
-              <w:top w:val="single" w:sz="2" w:space="0" w:color="000000"/>
-              <w:left w:val="single" w:sz="2" w:space="0" w:color="000000"/>
-              <w:bottom w:val="single" w:sz="2" w:space="0" w:color="000000"/>
-              <w:insideH w:val="single" w:sz="2" w:space="0" w:color="000000"/>
-            </w:tcBorders>
-            <w:shd w:fill="auto" w:val="clear"/>
-          </w:tcPr>
-          <w:p>
-            <w:pPr>
-              <w:pStyle w:val="TableContents"/>
-              <w:rPr/>
-            </w:pPr>
-            <w:r>
-              <w:rPr/>
-            </w:r>
-          </w:p>
-        </w:tc>
-        <w:tc>
-          <w:tcPr>
-            <w:tcW w:w="3340" w:type="dxa"/>
+            <w:tcW w:w="4051" w:type="dxa"/>
+            <w:tcBorders>
+              <w:top w:val="single" w:sz="2" w:space="0" w:color="000000"/>
+              <w:left w:val="single" w:sz="2" w:space="0" w:color="000000"/>
+              <w:bottom w:val="single" w:sz="2" w:space="0" w:color="000000"/>
+              <w:insideH w:val="single" w:sz="2" w:space="0" w:color="000000"/>
+            </w:tcBorders>
+            <w:shd w:fill="auto" w:val="clear"/>
+          </w:tcPr>
+          <w:p>
+            <w:pPr>
+              <w:pStyle w:val="TableContents"/>
+              <w:rPr/>
+            </w:pPr>
+            <w:r>
+              <w:rPr/>
+            </w:r>
+          </w:p>
+        </w:tc>
+        <w:tc>
+          <w:tcPr>
+            <w:tcW w:w="3341" w:type="dxa"/>
             <w:tcBorders>
               <w:top w:val="single" w:sz="2" w:space="0" w:color="000000"/>
               <w:left w:val="single" w:sz="2" w:space="0" w:color="000000"/>
@@ -10722,7 +10722,7 @@
         </w:tc>
         <w:tc>
           <w:tcPr>
-            <w:tcW w:w="4052" w:type="dxa"/>
+            <w:tcW w:w="4051" w:type="dxa"/>
             <w:tcBorders>
               <w:top w:val="single" w:sz="2" w:space="0" w:color="000000"/>
               <w:left w:val="single" w:sz="2" w:space="0" w:color="000000"/>
@@ -10743,7 +10743,7 @@
         </w:tc>
         <w:tc>
           <w:tcPr>
-            <w:tcW w:w="3340" w:type="dxa"/>
+            <w:tcW w:w="3341" w:type="dxa"/>
             <w:tcBorders>
               <w:top w:val="single" w:sz="2" w:space="0" w:color="000000"/>
               <w:left w:val="single" w:sz="2" w:space="0" w:color="000000"/>
@@ -10834,28 +10834,28 @@
         </w:tc>
         <w:tc>
           <w:tcPr>
-            <w:tcW w:w="4052" w:type="dxa"/>
-            <w:tcBorders>
-              <w:top w:val="single" w:sz="2" w:space="0" w:color="000000"/>
-              <w:left w:val="single" w:sz="2" w:space="0" w:color="000000"/>
-              <w:bottom w:val="single" w:sz="2" w:space="0" w:color="000000"/>
-              <w:insideH w:val="single" w:sz="2" w:space="0" w:color="000000"/>
-            </w:tcBorders>
-            <w:shd w:fill="auto" w:val="clear"/>
-          </w:tcPr>
-          <w:p>
-            <w:pPr>
-              <w:pStyle w:val="TableContents"/>
-              <w:rPr/>
-            </w:pPr>
-            <w:r>
-              <w:rPr/>
-            </w:r>
-          </w:p>
-        </w:tc>
-        <w:tc>
-          <w:tcPr>
-            <w:tcW w:w="3340" w:type="dxa"/>
+            <w:tcW w:w="4051" w:type="dxa"/>
+            <w:tcBorders>
+              <w:top w:val="single" w:sz="2" w:space="0" w:color="000000"/>
+              <w:left w:val="single" w:sz="2" w:space="0" w:color="000000"/>
+              <w:bottom w:val="single" w:sz="2" w:space="0" w:color="000000"/>
+              <w:insideH w:val="single" w:sz="2" w:space="0" w:color="000000"/>
+            </w:tcBorders>
+            <w:shd w:fill="auto" w:val="clear"/>
+          </w:tcPr>
+          <w:p>
+            <w:pPr>
+              <w:pStyle w:val="TableContents"/>
+              <w:rPr/>
+            </w:pPr>
+            <w:r>
+              <w:rPr/>
+            </w:r>
+          </w:p>
+        </w:tc>
+        <w:tc>
+          <w:tcPr>
+            <w:tcW w:w="3341" w:type="dxa"/>
             <w:tcBorders>
               <w:top w:val="single" w:sz="2" w:space="0" w:color="000000"/>
               <w:left w:val="single" w:sz="2" w:space="0" w:color="000000"/>
@@ -10944,28 +10944,28 @@
         </w:tc>
         <w:tc>
           <w:tcPr>
-            <w:tcW w:w="4052" w:type="dxa"/>
-            <w:tcBorders>
-              <w:top w:val="single" w:sz="2" w:space="0" w:color="000000"/>
-              <w:left w:val="single" w:sz="2" w:space="0" w:color="000000"/>
-              <w:bottom w:val="single" w:sz="2" w:space="0" w:color="000000"/>
-              <w:insideH w:val="single" w:sz="2" w:space="0" w:color="000000"/>
-            </w:tcBorders>
-            <w:shd w:fill="auto" w:val="clear"/>
-          </w:tcPr>
-          <w:p>
-            <w:pPr>
-              <w:pStyle w:val="TableContents"/>
-              <w:rPr/>
-            </w:pPr>
-            <w:r>
-              <w:rPr/>
-            </w:r>
-          </w:p>
-        </w:tc>
-        <w:tc>
-          <w:tcPr>
-            <w:tcW w:w="3340" w:type="dxa"/>
+            <w:tcW w:w="4051" w:type="dxa"/>
+            <w:tcBorders>
+              <w:top w:val="single" w:sz="2" w:space="0" w:color="000000"/>
+              <w:left w:val="single" w:sz="2" w:space="0" w:color="000000"/>
+              <w:bottom w:val="single" w:sz="2" w:space="0" w:color="000000"/>
+              <w:insideH w:val="single" w:sz="2" w:space="0" w:color="000000"/>
+            </w:tcBorders>
+            <w:shd w:fill="auto" w:val="clear"/>
+          </w:tcPr>
+          <w:p>
+            <w:pPr>
+              <w:pStyle w:val="TableContents"/>
+              <w:rPr/>
+            </w:pPr>
+            <w:r>
+              <w:rPr/>
+            </w:r>
+          </w:p>
+        </w:tc>
+        <w:tc>
+          <w:tcPr>
+            <w:tcW w:w="3341" w:type="dxa"/>
             <w:tcBorders>
               <w:top w:val="single" w:sz="2" w:space="0" w:color="000000"/>
               <w:left w:val="single" w:sz="2" w:space="0" w:color="000000"/>
@@ -11054,28 +11054,28 @@
         </w:tc>
         <w:tc>
           <w:tcPr>
-            <w:tcW w:w="4052" w:type="dxa"/>
-            <w:tcBorders>
-              <w:top w:val="single" w:sz="2" w:space="0" w:color="000000"/>
-              <w:left w:val="single" w:sz="2" w:space="0" w:color="000000"/>
-              <w:bottom w:val="single" w:sz="2" w:space="0" w:color="000000"/>
-              <w:insideH w:val="single" w:sz="2" w:space="0" w:color="000000"/>
-            </w:tcBorders>
-            <w:shd w:fill="auto" w:val="clear"/>
-          </w:tcPr>
-          <w:p>
-            <w:pPr>
-              <w:pStyle w:val="TableContents"/>
-              <w:rPr/>
-            </w:pPr>
-            <w:r>
-              <w:rPr/>
-            </w:r>
-          </w:p>
-        </w:tc>
-        <w:tc>
-          <w:tcPr>
-            <w:tcW w:w="3340" w:type="dxa"/>
+            <w:tcW w:w="4051" w:type="dxa"/>
+            <w:tcBorders>
+              <w:top w:val="single" w:sz="2" w:space="0" w:color="000000"/>
+              <w:left w:val="single" w:sz="2" w:space="0" w:color="000000"/>
+              <w:bottom w:val="single" w:sz="2" w:space="0" w:color="000000"/>
+              <w:insideH w:val="single" w:sz="2" w:space="0" w:color="000000"/>
+            </w:tcBorders>
+            <w:shd w:fill="auto" w:val="clear"/>
+          </w:tcPr>
+          <w:p>
+            <w:pPr>
+              <w:pStyle w:val="TableContents"/>
+              <w:rPr/>
+            </w:pPr>
+            <w:r>
+              <w:rPr/>
+            </w:r>
+          </w:p>
+        </w:tc>
+        <w:tc>
+          <w:tcPr>
+            <w:tcW w:w="3341" w:type="dxa"/>
             <w:tcBorders>
               <w:top w:val="single" w:sz="2" w:space="0" w:color="000000"/>
               <w:left w:val="single" w:sz="2" w:space="0" w:color="000000"/>
@@ -11164,28 +11164,28 @@
         </w:tc>
         <w:tc>
           <w:tcPr>
-            <w:tcW w:w="4052" w:type="dxa"/>
-            <w:tcBorders>
-              <w:top w:val="single" w:sz="2" w:space="0" w:color="000000"/>
-              <w:left w:val="single" w:sz="2" w:space="0" w:color="000000"/>
-              <w:bottom w:val="single" w:sz="2" w:space="0" w:color="000000"/>
-              <w:insideH w:val="single" w:sz="2" w:space="0" w:color="000000"/>
-            </w:tcBorders>
-            <w:shd w:fill="auto" w:val="clear"/>
-          </w:tcPr>
-          <w:p>
-            <w:pPr>
-              <w:pStyle w:val="TableContents"/>
-              <w:rPr/>
-            </w:pPr>
-            <w:r>
-              <w:rPr/>
-            </w:r>
-          </w:p>
-        </w:tc>
-        <w:tc>
-          <w:tcPr>
-            <w:tcW w:w="3340" w:type="dxa"/>
+            <w:tcW w:w="4051" w:type="dxa"/>
+            <w:tcBorders>
+              <w:top w:val="single" w:sz="2" w:space="0" w:color="000000"/>
+              <w:left w:val="single" w:sz="2" w:space="0" w:color="000000"/>
+              <w:bottom w:val="single" w:sz="2" w:space="0" w:color="000000"/>
+              <w:insideH w:val="single" w:sz="2" w:space="0" w:color="000000"/>
+            </w:tcBorders>
+            <w:shd w:fill="auto" w:val="clear"/>
+          </w:tcPr>
+          <w:p>
+            <w:pPr>
+              <w:pStyle w:val="TableContents"/>
+              <w:rPr/>
+            </w:pPr>
+            <w:r>
+              <w:rPr/>
+            </w:r>
+          </w:p>
+        </w:tc>
+        <w:tc>
+          <w:tcPr>
+            <w:tcW w:w="3341" w:type="dxa"/>
             <w:tcBorders>
               <w:top w:val="single" w:sz="2" w:space="0" w:color="000000"/>
               <w:left w:val="single" w:sz="2" w:space="0" w:color="000000"/>
@@ -11274,28 +11274,28 @@
         </w:tc>
         <w:tc>
           <w:tcPr>
-            <w:tcW w:w="4052" w:type="dxa"/>
-            <w:tcBorders>
-              <w:top w:val="single" w:sz="2" w:space="0" w:color="000000"/>
-              <w:left w:val="single" w:sz="2" w:space="0" w:color="000000"/>
-              <w:bottom w:val="single" w:sz="2" w:space="0" w:color="000000"/>
-              <w:insideH w:val="single" w:sz="2" w:space="0" w:color="000000"/>
-            </w:tcBorders>
-            <w:shd w:fill="auto" w:val="clear"/>
-          </w:tcPr>
-          <w:p>
-            <w:pPr>
-              <w:pStyle w:val="TableContents"/>
-              <w:rPr/>
-            </w:pPr>
-            <w:r>
-              <w:rPr/>
-            </w:r>
-          </w:p>
-        </w:tc>
-        <w:tc>
-          <w:tcPr>
-            <w:tcW w:w="3340" w:type="dxa"/>
+            <w:tcW w:w="4051" w:type="dxa"/>
+            <w:tcBorders>
+              <w:top w:val="single" w:sz="2" w:space="0" w:color="000000"/>
+              <w:left w:val="single" w:sz="2" w:space="0" w:color="000000"/>
+              <w:bottom w:val="single" w:sz="2" w:space="0" w:color="000000"/>
+              <w:insideH w:val="single" w:sz="2" w:space="0" w:color="000000"/>
+            </w:tcBorders>
+            <w:shd w:fill="auto" w:val="clear"/>
+          </w:tcPr>
+          <w:p>
+            <w:pPr>
+              <w:pStyle w:val="TableContents"/>
+              <w:rPr/>
+            </w:pPr>
+            <w:r>
+              <w:rPr/>
+            </w:r>
+          </w:p>
+        </w:tc>
+        <w:tc>
+          <w:tcPr>
+            <w:tcW w:w="3341" w:type="dxa"/>
             <w:tcBorders>
               <w:top w:val="single" w:sz="2" w:space="0" w:color="000000"/>
               <w:left w:val="single" w:sz="2" w:space="0" w:color="000000"/>
@@ -11403,7 +11403,7 @@
         </w:tblBorders>
         <w:tblCellMar>
           <w:top w:w="55" w:type="dxa"/>
-          <w:left w:w="47" w:type="dxa"/>
+          <w:left w:w="45" w:type="dxa"/>
           <w:bottom w:w="55" w:type="dxa"/>
           <w:right w:w="55" w:type="dxa"/>
         </w:tblCellMar>
@@ -12460,7 +12460,7 @@
         </w:tblBorders>
         <w:tblCellMar>
           <w:top w:w="55" w:type="dxa"/>
-          <w:left w:w="48" w:type="dxa"/>
+          <w:left w:w="46" w:type="dxa"/>
           <w:bottom w:w="55" w:type="dxa"/>
           <w:right w:w="55" w:type="dxa"/>
         </w:tblCellMar>
@@ -13352,6 +13352,16 @@
     <w:qFormat/>
     <w:rPr/>
   </w:style>
+  <w:style w:type="character" w:styleId="ListLabel10">
+    <w:name w:val="ListLabel 10"/>
+    <w:qFormat/>
+    <w:rPr/>
+  </w:style>
+  <w:style w:type="character" w:styleId="ListLabel11">
+    <w:name w:val="ListLabel 11"/>
+    <w:qFormat/>
+    <w:rPr/>
+  </w:style>
   <w:style w:type="paragraph" w:styleId="Heading">
     <w:name w:val="Heading"/>
     <w:basedOn w:val="Normal"/>

</xml_diff>

<commit_message>
introduce the alignment checking into codes
</commit_message>
<xml_diff>
--- a/dataset/reallife/test-design-on-real-data.docx
+++ b/dataset/reallife/test-design-on-real-data.docx
@@ -181,7 +181,7 @@
         </w:tblBorders>
         <w:tblCellMar>
           <w:top w:w="55" w:type="dxa"/>
-          <w:left w:w="45" w:type="dxa"/>
+          <w:left w:w="44" w:type="dxa"/>
           <w:bottom w:w="55" w:type="dxa"/>
           <w:right w:w="55" w:type="dxa"/>
         </w:tblCellMar>
@@ -191,8 +191,8 @@
         <w:gridCol w:w="2518"/>
         <w:gridCol w:w="4232"/>
         <w:gridCol w:w="813"/>
-        <w:gridCol w:w="812"/>
-        <w:gridCol w:w="719"/>
+        <w:gridCol w:w="813"/>
+        <w:gridCol w:w="718"/>
       </w:tblGrid>
       <w:tr>
         <w:trPr/>
@@ -286,7 +286,7 @@
         </w:tc>
         <w:tc>
           <w:tcPr>
-            <w:tcW w:w="812" w:type="dxa"/>
+            <w:tcW w:w="813" w:type="dxa"/>
             <w:tcBorders>
               <w:top w:val="single" w:sz="2" w:space="0" w:color="000000"/>
               <w:left w:val="single" w:sz="2" w:space="0" w:color="000000"/>
@@ -308,7 +308,7 @@
         </w:tc>
         <w:tc>
           <w:tcPr>
-            <w:tcW w:w="719" w:type="dxa"/>
+            <w:tcW w:w="718" w:type="dxa"/>
             <w:tcBorders>
               <w:top w:val="single" w:sz="2" w:space="0" w:color="000000"/>
               <w:left w:val="single" w:sz="2" w:space="0" w:color="000000"/>
@@ -423,7 +423,7 @@
         </w:tc>
         <w:tc>
           <w:tcPr>
-            <w:tcW w:w="812" w:type="dxa"/>
+            <w:tcW w:w="813" w:type="dxa"/>
             <w:tcBorders>
               <w:top w:val="single" w:sz="2" w:space="0" w:color="000000"/>
               <w:left w:val="single" w:sz="2" w:space="0" w:color="000000"/>
@@ -445,7 +445,7 @@
         </w:tc>
         <w:tc>
           <w:tcPr>
-            <w:tcW w:w="719" w:type="dxa"/>
+            <w:tcW w:w="718" w:type="dxa"/>
             <w:tcBorders>
               <w:top w:val="single" w:sz="2" w:space="0" w:color="000000"/>
               <w:left w:val="single" w:sz="2" w:space="0" w:color="000000"/>
@@ -576,7 +576,7 @@
         </w:tc>
         <w:tc>
           <w:tcPr>
-            <w:tcW w:w="812" w:type="dxa"/>
+            <w:tcW w:w="813" w:type="dxa"/>
             <w:tcBorders>
               <w:top w:val="single" w:sz="2" w:space="0" w:color="000000"/>
               <w:left w:val="single" w:sz="2" w:space="0" w:color="000000"/>
@@ -599,7 +599,7 @@
         </w:tc>
         <w:tc>
           <w:tcPr>
-            <w:tcW w:w="719" w:type="dxa"/>
+            <w:tcW w:w="718" w:type="dxa"/>
             <w:tcBorders>
               <w:top w:val="single" w:sz="2" w:space="0" w:color="000000"/>
               <w:left w:val="single" w:sz="2" w:space="0" w:color="000000"/>
@@ -719,7 +719,7 @@
         </w:tc>
         <w:tc>
           <w:tcPr>
-            <w:tcW w:w="812" w:type="dxa"/>
+            <w:tcW w:w="813" w:type="dxa"/>
             <w:tcBorders>
               <w:top w:val="single" w:sz="2" w:space="0" w:color="000000"/>
               <w:left w:val="single" w:sz="2" w:space="0" w:color="000000"/>
@@ -742,7 +742,7 @@
         </w:tc>
         <w:tc>
           <w:tcPr>
-            <w:tcW w:w="719" w:type="dxa"/>
+            <w:tcW w:w="718" w:type="dxa"/>
             <w:tcBorders>
               <w:top w:val="single" w:sz="2" w:space="0" w:color="000000"/>
               <w:left w:val="single" w:sz="2" w:space="0" w:color="000000"/>
@@ -862,7 +862,7 @@
         </w:tc>
         <w:tc>
           <w:tcPr>
-            <w:tcW w:w="812" w:type="dxa"/>
+            <w:tcW w:w="813" w:type="dxa"/>
             <w:tcBorders>
               <w:top w:val="single" w:sz="2" w:space="0" w:color="000000"/>
               <w:left w:val="single" w:sz="2" w:space="0" w:color="000000"/>
@@ -885,7 +885,7 @@
         </w:tc>
         <w:tc>
           <w:tcPr>
-            <w:tcW w:w="719" w:type="dxa"/>
+            <w:tcW w:w="718" w:type="dxa"/>
             <w:tcBorders>
               <w:top w:val="single" w:sz="2" w:space="0" w:color="000000"/>
               <w:left w:val="single" w:sz="2" w:space="0" w:color="000000"/>
@@ -1005,7 +1005,7 @@
         </w:tc>
         <w:tc>
           <w:tcPr>
-            <w:tcW w:w="812" w:type="dxa"/>
+            <w:tcW w:w="813" w:type="dxa"/>
             <w:tcBorders>
               <w:top w:val="single" w:sz="2" w:space="0" w:color="000000"/>
               <w:left w:val="single" w:sz="2" w:space="0" w:color="000000"/>
@@ -1028,7 +1028,7 @@
         </w:tc>
         <w:tc>
           <w:tcPr>
-            <w:tcW w:w="719" w:type="dxa"/>
+            <w:tcW w:w="718" w:type="dxa"/>
             <w:tcBorders>
               <w:top w:val="single" w:sz="2" w:space="0" w:color="000000"/>
               <w:left w:val="single" w:sz="2" w:space="0" w:color="000000"/>
@@ -1148,7 +1148,7 @@
         </w:tc>
         <w:tc>
           <w:tcPr>
-            <w:tcW w:w="812" w:type="dxa"/>
+            <w:tcW w:w="813" w:type="dxa"/>
             <w:tcBorders>
               <w:top w:val="single" w:sz="2" w:space="0" w:color="000000"/>
               <w:left w:val="single" w:sz="2" w:space="0" w:color="000000"/>
@@ -1171,7 +1171,7 @@
         </w:tc>
         <w:tc>
           <w:tcPr>
-            <w:tcW w:w="719" w:type="dxa"/>
+            <w:tcW w:w="718" w:type="dxa"/>
             <w:tcBorders>
               <w:top w:val="single" w:sz="2" w:space="0" w:color="000000"/>
               <w:left w:val="single" w:sz="2" w:space="0" w:color="000000"/>
@@ -1291,7 +1291,7 @@
         </w:tc>
         <w:tc>
           <w:tcPr>
-            <w:tcW w:w="812" w:type="dxa"/>
+            <w:tcW w:w="813" w:type="dxa"/>
             <w:tcBorders>
               <w:top w:val="single" w:sz="2" w:space="0" w:color="000000"/>
               <w:left w:val="single" w:sz="2" w:space="0" w:color="000000"/>
@@ -1314,7 +1314,7 @@
         </w:tc>
         <w:tc>
           <w:tcPr>
-            <w:tcW w:w="719" w:type="dxa"/>
+            <w:tcW w:w="718" w:type="dxa"/>
             <w:tcBorders>
               <w:top w:val="single" w:sz="2" w:space="0" w:color="000000"/>
               <w:left w:val="single" w:sz="2" w:space="0" w:color="000000"/>
@@ -1434,7 +1434,7 @@
         </w:tc>
         <w:tc>
           <w:tcPr>
-            <w:tcW w:w="812" w:type="dxa"/>
+            <w:tcW w:w="813" w:type="dxa"/>
             <w:tcBorders>
               <w:top w:val="single" w:sz="2" w:space="0" w:color="000000"/>
               <w:left w:val="single" w:sz="2" w:space="0" w:color="000000"/>
@@ -1457,7 +1457,7 @@
         </w:tc>
         <w:tc>
           <w:tcPr>
-            <w:tcW w:w="719" w:type="dxa"/>
+            <w:tcW w:w="718" w:type="dxa"/>
             <w:tcBorders>
               <w:top w:val="single" w:sz="2" w:space="0" w:color="000000"/>
               <w:left w:val="single" w:sz="2" w:space="0" w:color="000000"/>
@@ -1577,7 +1577,7 @@
         </w:tc>
         <w:tc>
           <w:tcPr>
-            <w:tcW w:w="812" w:type="dxa"/>
+            <w:tcW w:w="813" w:type="dxa"/>
             <w:tcBorders>
               <w:top w:val="single" w:sz="2" w:space="0" w:color="000000"/>
               <w:left w:val="single" w:sz="2" w:space="0" w:color="000000"/>
@@ -1600,7 +1600,7 @@
         </w:tc>
         <w:tc>
           <w:tcPr>
-            <w:tcW w:w="719" w:type="dxa"/>
+            <w:tcW w:w="718" w:type="dxa"/>
             <w:tcBorders>
               <w:top w:val="single" w:sz="2" w:space="0" w:color="000000"/>
               <w:left w:val="single" w:sz="2" w:space="0" w:color="000000"/>
@@ -1720,7 +1720,7 @@
         </w:tc>
         <w:tc>
           <w:tcPr>
-            <w:tcW w:w="812" w:type="dxa"/>
+            <w:tcW w:w="813" w:type="dxa"/>
             <w:tcBorders>
               <w:top w:val="single" w:sz="2" w:space="0" w:color="000000"/>
               <w:left w:val="single" w:sz="2" w:space="0" w:color="000000"/>
@@ -1743,7 +1743,7 @@
         </w:tc>
         <w:tc>
           <w:tcPr>
-            <w:tcW w:w="719" w:type="dxa"/>
+            <w:tcW w:w="718" w:type="dxa"/>
             <w:tcBorders>
               <w:top w:val="single" w:sz="2" w:space="0" w:color="000000"/>
               <w:left w:val="single" w:sz="2" w:space="0" w:color="000000"/>
@@ -1800,7 +1800,7 @@
         </w:tblBorders>
         <w:tblCellMar>
           <w:top w:w="55" w:type="dxa"/>
-          <w:left w:w="45" w:type="dxa"/>
+          <w:left w:w="44" w:type="dxa"/>
           <w:bottom w:w="55" w:type="dxa"/>
           <w:right w:w="55" w:type="dxa"/>
         </w:tblCellMar>
@@ -2630,7 +2630,7 @@
         </w:tblBorders>
         <w:tblCellMar>
           <w:top w:w="55" w:type="dxa"/>
-          <w:left w:w="45" w:type="dxa"/>
+          <w:left w:w="44" w:type="dxa"/>
           <w:bottom w:w="55" w:type="dxa"/>
           <w:right w:w="55" w:type="dxa"/>
         </w:tblCellMar>
@@ -5495,7 +5495,7 @@
         </w:tblBorders>
         <w:tblCellMar>
           <w:top w:w="55" w:type="dxa"/>
-          <w:left w:w="45" w:type="dxa"/>
+          <w:left w:w="44" w:type="dxa"/>
           <w:bottom w:w="55" w:type="dxa"/>
           <w:right w:w="55" w:type="dxa"/>
         </w:tblCellMar>
@@ -7584,7 +7584,7 @@
         </w:tblBorders>
         <w:tblCellMar>
           <w:top w:w="55" w:type="dxa"/>
-          <w:left w:w="45" w:type="dxa"/>
+          <w:left w:w="44" w:type="dxa"/>
           <w:bottom w:w="55" w:type="dxa"/>
           <w:right w:w="55" w:type="dxa"/>
         </w:tblCellMar>
@@ -8167,6 +8167,65 @@
             <w:r>
               <w:rPr/>
               <w:t>20 event classes, compared to M1, less silent transitions</w:t>
+            </w:r>
+          </w:p>
+          <w:p>
+            <w:pPr>
+              <w:pStyle w:val="TableContents"/>
+              <w:rPr/>
+            </w:pPr>
+            <w:r>
+              <w:rPr/>
+              <w:t>TP: 112</w:t>
+            </w:r>
+          </w:p>
+          <w:p>
+            <w:pPr>
+              <w:pStyle w:val="TableContents"/>
+              <w:rPr/>
+            </w:pPr>
+            <w:r>
+              <w:rPr/>
+              <w:t>FP:40</w:t>
+            </w:r>
+          </w:p>
+          <w:p>
+            <w:pPr>
+              <w:pStyle w:val="TableContents"/>
+              <w:rPr/>
+            </w:pPr>
+            <w:r>
+              <w:rPr/>
+              <w:t>TN:106</w:t>
+            </w:r>
+          </w:p>
+          <w:p>
+            <w:pPr>
+              <w:pStyle w:val="TableContents"/>
+              <w:rPr/>
+            </w:pPr>
+            <w:r>
+              <w:rPr/>
+              <w:t>FN:237</w:t>
+            </w:r>
+          </w:p>
+          <w:p>
+            <w:pPr>
+              <w:pStyle w:val="TableContents"/>
+              <w:rPr/>
+            </w:pPr>
+            <w:r>
+              <w:rPr/>
+            </w:r>
+          </w:p>
+          <w:p>
+            <w:pPr>
+              <w:pStyle w:val="TableContents"/>
+              <w:rPr/>
+            </w:pPr>
+            <w:r>
+              <w:rPr/>
+              <w:t>The same but with different data on it..</w:t>
             </w:r>
           </w:p>
         </w:tc>
@@ -8518,7 +8577,7 @@
         </w:tblBorders>
         <w:tblCellMar>
           <w:top w:w="55" w:type="dxa"/>
-          <w:left w:w="45" w:type="dxa"/>
+          <w:left w:w="44" w:type="dxa"/>
           <w:bottom w:w="55" w:type="dxa"/>
           <w:right w:w="55" w:type="dxa"/>
         </w:tblCellMar>
@@ -8918,7 +8977,47 @@
             </w:pPr>
             <w:r>
               <w:rPr/>
-              <w:t>We get models with a lot of complexity to fulfill the needs in the data. But TP=FP=0, don’t know why..</w:t>
+              <w:t>343 136 10 6</w:t>
+            </w:r>
+          </w:p>
+          <w:p>
+            <w:pPr>
+              <w:pStyle w:val="TableContents"/>
+              <w:rPr/>
+            </w:pPr>
+            <w:r>
+              <w:rPr/>
+              <w:t>recall: 0.983</w:t>
+            </w:r>
+          </w:p>
+          <w:p>
+            <w:pPr>
+              <w:pStyle w:val="TableContents"/>
+              <w:rPr/>
+            </w:pPr>
+            <w:r>
+              <w:rPr/>
+              <w:t>prec: 0.716</w:t>
+            </w:r>
+          </w:p>
+          <w:p>
+            <w:pPr>
+              <w:pStyle w:val="TableContents"/>
+              <w:rPr/>
+            </w:pPr>
+            <w:r>
+              <w:rPr/>
+              <w:t>acc: 0.713</w:t>
+            </w:r>
+          </w:p>
+          <w:p>
+            <w:pPr>
+              <w:pStyle w:val="TableContents"/>
+              <w:rPr/>
+            </w:pPr>
+            <w:r>
+              <w:rPr/>
+              <w:t>F1:0.829</w:t>
             </w:r>
           </w:p>
           <w:p>
@@ -11403,7 +11502,7 @@
         </w:tblBorders>
         <w:tblCellMar>
           <w:top w:w="55" w:type="dxa"/>
-          <w:left w:w="45" w:type="dxa"/>
+          <w:left w:w="44" w:type="dxa"/>
           <w:bottom w:w="55" w:type="dxa"/>
           <w:right w:w="55" w:type="dxa"/>
         </w:tblCellMar>
@@ -12460,7 +12559,7 @@
         </w:tblBorders>
         <w:tblCellMar>
           <w:top w:w="55" w:type="dxa"/>
-          <w:left w:w="46" w:type="dxa"/>
+          <w:left w:w="45" w:type="dxa"/>
           <w:bottom w:w="55" w:type="dxa"/>
           <w:right w:w="55" w:type="dxa"/>
         </w:tblCellMar>
@@ -13286,7 +13385,7 @@
     <w:qFormat/>
     <w:pPr>
       <w:widowControl/>
-      <w:overflowPunct w:val="true"/>
+      <w:overflowPunct w:val="false"/>
       <w:bidi w:val="0"/>
       <w:jc w:val="left"/>
     </w:pPr>
@@ -13359,6 +13458,11 @@
   </w:style>
   <w:style w:type="character" w:styleId="ListLabel11">
     <w:name w:val="ListLabel 11"/>
+    <w:qFormat/>
+    <w:rPr/>
+  </w:style>
+  <w:style w:type="character" w:styleId="ListLabel12">
+    <w:name w:val="ListLabel 12"/>
     <w:qFormat/>
     <w:rPr/>
   </w:style>

</xml_diff>